<commit_message>
adding num of significant features
</commit_message>
<xml_diff>
--- a/final_paper.docx
+++ b/final_paper.docx
@@ -1122,7 +1122,23 @@
                 <w:rFonts w:ascii="Times New Roman" w:eastAsiaTheme="minorEastAsia" w:hAnsi="Times New Roman" w:cs="Times New Roman"/>
                 <w:kern w:val="24"/>
               </w:rPr>
-              <w:t>ALL with hyperdiploid karyotype</w:t>
+              <w:t xml:space="preserve">ALL with </w:t>
+            </w:r>
+            <w:proofErr w:type="spellStart"/>
+            <w:r>
+              <w:rPr>
+                <w:rFonts w:ascii="Times New Roman" w:eastAsiaTheme="minorEastAsia" w:hAnsi="Times New Roman" w:cs="Times New Roman"/>
+                <w:kern w:val="24"/>
+              </w:rPr>
+              <w:t>hyperdiploid</w:t>
+            </w:r>
+            <w:proofErr w:type="spellEnd"/>
+            <w:r>
+              <w:rPr>
+                <w:rFonts w:ascii="Times New Roman" w:eastAsiaTheme="minorEastAsia" w:hAnsi="Times New Roman" w:cs="Times New Roman"/>
+                <w:kern w:val="24"/>
+              </w:rPr>
+              <w:t xml:space="preserve"> karyotype</w:t>
             </w:r>
           </w:p>
         </w:tc>
@@ -2313,13 +2329,23 @@
           <w:szCs w:val="24"/>
         </w:rPr>
       </w:pPr>
-      <w:r>
-        <w:rPr>
-          <w:rFonts w:ascii="Times New Roman" w:hAnsi="Times New Roman" w:cs="Times New Roman"/>
-          <w:sz w:val="24"/>
-          <w:szCs w:val="24"/>
-        </w:rPr>
-        <w:t>Cascianelli et. al used PCA on the PAM50 dataset to examine whether the subtypes of breast cancer were separable from each other [</w:t>
+      <w:proofErr w:type="spellStart"/>
+      <w:r>
+        <w:rPr>
+          <w:rFonts w:ascii="Times New Roman" w:hAnsi="Times New Roman" w:cs="Times New Roman"/>
+          <w:sz w:val="24"/>
+          <w:szCs w:val="24"/>
+        </w:rPr>
+        <w:t>Cascianelli</w:t>
+      </w:r>
+      <w:proofErr w:type="spellEnd"/>
+      <w:r>
+        <w:rPr>
+          <w:rFonts w:ascii="Times New Roman" w:hAnsi="Times New Roman" w:cs="Times New Roman"/>
+          <w:sz w:val="24"/>
+          <w:szCs w:val="24"/>
+        </w:rPr>
+        <w:t xml:space="preserve"> et. al used PCA on the PAM50 dataset to examine whether the subtypes of breast cancer were separable from each other [</w:t>
       </w:r>
       <w:r>
         <w:rPr>
@@ -2429,13 +2455,23 @@
           <w:szCs w:val="24"/>
         </w:rPr>
       </w:pPr>
-      <w:r>
-        <w:rPr>
-          <w:rFonts w:ascii="Times New Roman" w:hAnsi="Times New Roman" w:cs="Times New Roman"/>
-          <w:sz w:val="24"/>
-          <w:szCs w:val="24"/>
-        </w:rPr>
-        <w:t>Danaee et. al used stacked denoising autoencoders to deal with the high dimensions and noisy inputs of gene expression data [</w:t>
+      <w:proofErr w:type="spellStart"/>
+      <w:r>
+        <w:rPr>
+          <w:rFonts w:ascii="Times New Roman" w:hAnsi="Times New Roman" w:cs="Times New Roman"/>
+          <w:sz w:val="24"/>
+          <w:szCs w:val="24"/>
+        </w:rPr>
+        <w:t>Danaee</w:t>
+      </w:r>
+      <w:proofErr w:type="spellEnd"/>
+      <w:r>
+        <w:rPr>
+          <w:rFonts w:ascii="Times New Roman" w:hAnsi="Times New Roman" w:cs="Times New Roman"/>
+          <w:sz w:val="24"/>
+          <w:szCs w:val="24"/>
+        </w:rPr>
+        <w:t xml:space="preserve"> et. al used stacked denoising autoencoders to deal with the high dimensions and noisy inputs of gene expression data [</w:t>
       </w:r>
       <w:r>
         <w:rPr>
@@ -2826,13 +2862,23 @@
           <w:szCs w:val="24"/>
         </w:rPr>
       </w:pPr>
-      <w:r>
-        <w:rPr>
-          <w:rFonts w:ascii="Times New Roman" w:hAnsi="Times New Roman" w:cs="Times New Roman"/>
-          <w:sz w:val="24"/>
-          <w:szCs w:val="24"/>
-        </w:rPr>
-        <w:t xml:space="preserve">Krivtsov et. al outlines procedures on how to extract the gene expression data and utilize some form of either hierarchical or K-means clustering and use permutation analysis to determine significance for the purpose of profiling </w:t>
+      <w:proofErr w:type="spellStart"/>
+      <w:r>
+        <w:rPr>
+          <w:rFonts w:ascii="Times New Roman" w:hAnsi="Times New Roman" w:cs="Times New Roman"/>
+          <w:sz w:val="24"/>
+          <w:szCs w:val="24"/>
+        </w:rPr>
+        <w:t>Krivtsov</w:t>
+      </w:r>
+      <w:proofErr w:type="spellEnd"/>
+      <w:r>
+        <w:rPr>
+          <w:rFonts w:ascii="Times New Roman" w:hAnsi="Times New Roman" w:cs="Times New Roman"/>
+          <w:sz w:val="24"/>
+          <w:szCs w:val="24"/>
+        </w:rPr>
+        <w:t xml:space="preserve"> et. al outlines procedures on how to extract the gene expression data and utilize some form of either hierarchical or K-means clustering and use permutation analysis to determine significance for the purpose of profiling </w:t>
       </w:r>
       <w:r>
         <w:rPr>
@@ -2864,7 +2910,25 @@
           <w:sz w:val="24"/>
           <w:szCs w:val="24"/>
         </w:rPr>
-        <w:t>]. They use the GenePattern software to distinguish marker genes that would distinguish the two groups, comparing means, using a signal-to-noise statistic, and evaluating significance. This was the only study read that seemed to have extracted and recorded the data themselves instead of taking the data from a database.</w:t>
+        <w:t xml:space="preserve">]. They use the </w:t>
+      </w:r>
+      <w:proofErr w:type="spellStart"/>
+      <w:r>
+        <w:rPr>
+          <w:rFonts w:ascii="Times New Roman" w:hAnsi="Times New Roman" w:cs="Times New Roman"/>
+          <w:sz w:val="24"/>
+          <w:szCs w:val="24"/>
+        </w:rPr>
+        <w:t>GenePattern</w:t>
+      </w:r>
+      <w:proofErr w:type="spellEnd"/>
+      <w:r>
+        <w:rPr>
+          <w:rFonts w:ascii="Times New Roman" w:hAnsi="Times New Roman" w:cs="Times New Roman"/>
+          <w:sz w:val="24"/>
+          <w:szCs w:val="24"/>
+        </w:rPr>
+        <w:t xml:space="preserve"> software to distinguish marker genes that would distinguish the two groups, comparing means, using a signal-to-noise statistic, and evaluating significance. This was the only study read that seemed to have extracted and recorded the data themselves instead of taking the data from a database.</w:t>
       </w:r>
     </w:p>
     <w:p>
@@ -4351,7 +4415,68 @@
           <w:sz w:val="24"/>
           <w:szCs w:val="24"/>
         </w:rPr>
-        <w:t xml:space="preserve">[matrix </w:t>
+        <w:t>[</w:t>
+      </w:r>
+      <w:r>
+        <w:rPr>
+          <w:rFonts w:ascii="Times New Roman" w:hAnsi="Times New Roman" w:cs="Times New Roman"/>
+          <w:sz w:val="24"/>
+          <w:szCs w:val="24"/>
+        </w:rPr>
+        <w:t xml:space="preserve">table omitted for space reasons, </w:t>
+      </w:r>
+      <w:r>
+        <w:rPr>
+          <w:rFonts w:ascii="Times New Roman" w:hAnsi="Times New Roman" w:cs="Times New Roman"/>
+          <w:sz w:val="24"/>
+          <w:szCs w:val="24"/>
+        </w:rPr>
+        <w:t xml:space="preserve">but it </w:t>
+      </w:r>
+      <w:r>
+        <w:rPr>
+          <w:rFonts w:ascii="Times New Roman" w:hAnsi="Times New Roman" w:cs="Times New Roman"/>
+          <w:sz w:val="24"/>
+          <w:szCs w:val="24"/>
+        </w:rPr>
+        <w:t xml:space="preserve">can be found </w:t>
+      </w:r>
+      <w:hyperlink r:id="rId7" w:history="1">
+        <w:r>
+          <w:rPr>
+            <w:rStyle w:val="Hyperlink"/>
+            <w:rFonts w:ascii="Times New Roman" w:hAnsi="Times New Roman" w:cs="Times New Roman"/>
+            <w:sz w:val="24"/>
+            <w:szCs w:val="24"/>
+          </w:rPr>
+          <w:t>he</w:t>
+        </w:r>
+        <w:r>
+          <w:rPr>
+            <w:rStyle w:val="Hyperlink"/>
+            <w:rFonts w:ascii="Times New Roman" w:hAnsi="Times New Roman" w:cs="Times New Roman"/>
+            <w:sz w:val="24"/>
+            <w:szCs w:val="24"/>
+          </w:rPr>
+          <w:t>r</w:t>
+        </w:r>
+        <w:r>
+          <w:rPr>
+            <w:rStyle w:val="Hyperlink"/>
+            <w:rFonts w:ascii="Times New Roman" w:hAnsi="Times New Roman" w:cs="Times New Roman"/>
+            <w:sz w:val="24"/>
+            <w:szCs w:val="24"/>
+          </w:rPr>
+          <w:t>e</w:t>
+        </w:r>
+      </w:hyperlink>
+      <w:r>
+        <w:rPr>
+          <w:rFonts w:ascii="Times New Roman" w:hAnsi="Times New Roman" w:cs="Times New Roman"/>
+          <w:sz w:val="24"/>
+          <w:szCs w:val="24"/>
+        </w:rPr>
+        <w:t xml:space="preserve">] </w:t>
       </w:r>
       <w:r>
         <w:rPr>
@@ -4375,7 +4500,1445 @@
           <w:sz w:val="24"/>
           <w:szCs w:val="24"/>
         </w:rPr>
-        <w:t xml:space="preserve">MDS seemed to be the most different sub-type of Leukemia. </w:t>
+        <w:t>MDS seemed to be the most different sub-type of Leukemia</w:t>
+      </w:r>
+      <w:r>
+        <w:rPr>
+          <w:rFonts w:ascii="Times New Roman" w:hAnsi="Times New Roman" w:cs="Times New Roman"/>
+          <w:sz w:val="24"/>
+          <w:szCs w:val="24"/>
+        </w:rPr>
+        <w:t xml:space="preserve"> from the other sub-types</w:t>
+      </w:r>
+      <w:r>
+        <w:rPr>
+          <w:rFonts w:ascii="Times New Roman" w:hAnsi="Times New Roman" w:cs="Times New Roman"/>
+          <w:sz w:val="24"/>
+          <w:szCs w:val="24"/>
+        </w:rPr>
+        <w:t xml:space="preserve">. </w:t>
+      </w:r>
+      <w:r>
+        <w:rPr>
+          <w:rFonts w:ascii="Times New Roman" w:hAnsi="Times New Roman" w:cs="Times New Roman"/>
+          <w:sz w:val="24"/>
+          <w:szCs w:val="24"/>
+        </w:rPr>
+        <w:t xml:space="preserve">This may require some more investigation in the future. </w:t>
+      </w:r>
+      <w:r>
+        <w:rPr>
+          <w:rFonts w:ascii="Times New Roman" w:hAnsi="Times New Roman" w:cs="Times New Roman"/>
+          <w:sz w:val="24"/>
+          <w:szCs w:val="24"/>
+        </w:rPr>
+        <w:t>The number of labels that share a particular significant feature range from 1 to 16</w:t>
+      </w:r>
+      <w:r>
+        <w:rPr>
+          <w:rFonts w:ascii="Times New Roman" w:hAnsi="Times New Roman" w:cs="Times New Roman"/>
+          <w:sz w:val="24"/>
+          <w:szCs w:val="24"/>
+        </w:rPr>
+        <w:t>, so we can l</w:t>
+      </w:r>
+      <w:r>
+        <w:rPr>
+          <w:rFonts w:ascii="Times New Roman" w:hAnsi="Times New Roman" w:cs="Times New Roman"/>
+          <w:sz w:val="24"/>
+          <w:szCs w:val="24"/>
+        </w:rPr>
+        <w:t xml:space="preserve">ook at </w:t>
+      </w:r>
+      <w:r>
+        <w:rPr>
+          <w:rFonts w:ascii="Times New Roman" w:hAnsi="Times New Roman" w:cs="Times New Roman"/>
+          <w:sz w:val="24"/>
+          <w:szCs w:val="24"/>
+        </w:rPr>
+        <w:t xml:space="preserve">a handful of the top </w:t>
+      </w:r>
+      <w:r>
+        <w:rPr>
+          <w:rFonts w:ascii="Times New Roman" w:hAnsi="Times New Roman" w:cs="Times New Roman"/>
+          <w:sz w:val="24"/>
+          <w:szCs w:val="24"/>
+        </w:rPr>
+        <w:t xml:space="preserve">shared </w:t>
+      </w:r>
+      <w:r>
+        <w:rPr>
+          <w:rFonts w:ascii="Times New Roman" w:hAnsi="Times New Roman" w:cs="Times New Roman"/>
+          <w:sz w:val="24"/>
+          <w:szCs w:val="24"/>
+        </w:rPr>
+        <w:t xml:space="preserve">and least shared </w:t>
+      </w:r>
+      <w:r>
+        <w:rPr>
+          <w:rFonts w:ascii="Times New Roman" w:hAnsi="Times New Roman" w:cs="Times New Roman"/>
+          <w:sz w:val="24"/>
+          <w:szCs w:val="24"/>
+        </w:rPr>
+        <w:t>labels for significant genes</w:t>
+      </w:r>
+      <w:r>
+        <w:rPr>
+          <w:rFonts w:ascii="Times New Roman" w:hAnsi="Times New Roman" w:cs="Times New Roman"/>
+          <w:sz w:val="24"/>
+          <w:szCs w:val="24"/>
+        </w:rPr>
+        <w:t xml:space="preserve"> and look for them in existing research. </w:t>
+      </w:r>
+    </w:p>
+    <w:tbl>
+      <w:tblPr>
+        <w:tblStyle w:val="TableGrid"/>
+        <w:tblW w:w="0" w:type="auto"/>
+        <w:tblLook w:val="04A0" w:firstRow="1" w:lastRow="0" w:firstColumn="1" w:lastColumn="0" w:noHBand="0" w:noVBand="1"/>
+      </w:tblPr>
+      <w:tblGrid>
+        <w:gridCol w:w="2440"/>
+        <w:gridCol w:w="2299"/>
+        <w:gridCol w:w="2295"/>
+        <w:gridCol w:w="2296"/>
+      </w:tblGrid>
+      <w:tr>
+        <w:tc>
+          <w:tcPr>
+            <w:tcW w:w="2444" w:type="dxa"/>
+            <w:tcBorders>
+              <w:top w:val="single" w:sz="12" w:space="0" w:color="auto"/>
+              <w:left w:val="single" w:sz="12" w:space="0" w:color="auto"/>
+              <w:bottom w:val="single" w:sz="12" w:space="0" w:color="auto"/>
+              <w:right w:val="single" w:sz="12" w:space="0" w:color="auto"/>
+            </w:tcBorders>
+          </w:tcPr>
+          <w:p>
+            <w:pPr>
+              <w:rPr>
+                <w:rFonts w:ascii="Times New Roman" w:hAnsi="Times New Roman" w:cs="Times New Roman"/>
+                <w:sz w:val="24"/>
+                <w:szCs w:val="24"/>
+              </w:rPr>
+            </w:pPr>
+            <w:r>
+              <w:rPr>
+                <w:rFonts w:ascii="Times New Roman" w:hAnsi="Times New Roman" w:cs="Times New Roman"/>
+                <w:sz w:val="24"/>
+                <w:szCs w:val="24"/>
+              </w:rPr>
+              <w:t>Gene</w:t>
+            </w:r>
+          </w:p>
+        </w:tc>
+        <w:tc>
+          <w:tcPr>
+            <w:tcW w:w="2302" w:type="dxa"/>
+            <w:tcBorders>
+              <w:top w:val="single" w:sz="12" w:space="0" w:color="auto"/>
+              <w:left w:val="single" w:sz="12" w:space="0" w:color="auto"/>
+              <w:bottom w:val="single" w:sz="12" w:space="0" w:color="auto"/>
+              <w:right w:val="single" w:sz="12" w:space="0" w:color="auto"/>
+            </w:tcBorders>
+          </w:tcPr>
+          <w:p>
+            <w:pPr>
+              <w:rPr>
+                <w:rFonts w:ascii="Times New Roman" w:hAnsi="Times New Roman" w:cs="Times New Roman"/>
+                <w:sz w:val="24"/>
+                <w:szCs w:val="24"/>
+              </w:rPr>
+            </w:pPr>
+            <w:r>
+              <w:rPr>
+                <w:rFonts w:ascii="Times New Roman" w:hAnsi="Times New Roman" w:cs="Times New Roman"/>
+                <w:sz w:val="24"/>
+                <w:szCs w:val="24"/>
+              </w:rPr>
+              <w:t>Description</w:t>
+            </w:r>
+          </w:p>
+        </w:tc>
+        <w:tc>
+          <w:tcPr>
+            <w:tcW w:w="2302" w:type="dxa"/>
+            <w:tcBorders>
+              <w:top w:val="single" w:sz="12" w:space="0" w:color="auto"/>
+              <w:left w:val="single" w:sz="12" w:space="0" w:color="auto"/>
+              <w:bottom w:val="single" w:sz="12" w:space="0" w:color="auto"/>
+              <w:right w:val="single" w:sz="12" w:space="0" w:color="auto"/>
+            </w:tcBorders>
+          </w:tcPr>
+          <w:p>
+            <w:pPr>
+              <w:rPr>
+                <w:rFonts w:ascii="Times New Roman" w:hAnsi="Times New Roman" w:cs="Times New Roman"/>
+                <w:sz w:val="24"/>
+                <w:szCs w:val="24"/>
+              </w:rPr>
+            </w:pPr>
+            <w:r>
+              <w:rPr>
+                <w:rFonts w:ascii="Times New Roman" w:hAnsi="Times New Roman" w:cs="Times New Roman"/>
+                <w:sz w:val="24"/>
+                <w:szCs w:val="24"/>
+              </w:rPr>
+              <w:t># of shared labels</w:t>
+            </w:r>
+          </w:p>
+        </w:tc>
+        <w:tc>
+          <w:tcPr>
+            <w:tcW w:w="2302" w:type="dxa"/>
+            <w:tcBorders>
+              <w:top w:val="single" w:sz="12" w:space="0" w:color="auto"/>
+              <w:left w:val="single" w:sz="12" w:space="0" w:color="auto"/>
+              <w:bottom w:val="single" w:sz="12" w:space="0" w:color="auto"/>
+              <w:right w:val="single" w:sz="12" w:space="0" w:color="auto"/>
+            </w:tcBorders>
+          </w:tcPr>
+          <w:p>
+            <w:pPr>
+              <w:rPr>
+                <w:rFonts w:ascii="Times New Roman" w:hAnsi="Times New Roman" w:cs="Times New Roman"/>
+                <w:sz w:val="24"/>
+                <w:szCs w:val="24"/>
+              </w:rPr>
+            </w:pPr>
+            <w:r>
+              <w:rPr>
+                <w:rFonts w:ascii="Times New Roman" w:hAnsi="Times New Roman" w:cs="Times New Roman"/>
+                <w:sz w:val="24"/>
+                <w:szCs w:val="24"/>
+              </w:rPr>
+              <w:t>Observed in</w:t>
+            </w:r>
+          </w:p>
+        </w:tc>
+      </w:tr>
+      <w:tr>
+        <w:tc>
+          <w:tcPr>
+            <w:tcW w:w="2444" w:type="dxa"/>
+            <w:tcBorders>
+              <w:top w:val="single" w:sz="12" w:space="0" w:color="auto"/>
+              <w:left w:val="single" w:sz="12" w:space="0" w:color="auto"/>
+              <w:right w:val="single" w:sz="12" w:space="0" w:color="auto"/>
+            </w:tcBorders>
+          </w:tcPr>
+          <w:p>
+            <w:pPr>
+              <w:rPr>
+                <w:rFonts w:ascii="Times New Roman" w:hAnsi="Times New Roman" w:cs="Times New Roman"/>
+                <w:sz w:val="24"/>
+                <w:szCs w:val="24"/>
+              </w:rPr>
+            </w:pPr>
+            <w:r>
+              <w:rPr>
+                <w:rFonts w:ascii="Times New Roman" w:hAnsi="Times New Roman" w:cs="Times New Roman"/>
+                <w:sz w:val="24"/>
+                <w:szCs w:val="24"/>
+              </w:rPr>
+              <w:t>10487_at</w:t>
+            </w:r>
+          </w:p>
+        </w:tc>
+        <w:tc>
+          <w:tcPr>
+            <w:tcW w:w="2302" w:type="dxa"/>
+            <w:tcBorders>
+              <w:top w:val="single" w:sz="12" w:space="0" w:color="auto"/>
+              <w:left w:val="single" w:sz="12" w:space="0" w:color="auto"/>
+              <w:right w:val="single" w:sz="12" w:space="0" w:color="auto"/>
+            </w:tcBorders>
+          </w:tcPr>
+          <w:p>
+            <w:pPr>
+              <w:rPr>
+                <w:rFonts w:ascii="Times New Roman" w:hAnsi="Times New Roman" w:cs="Times New Roman"/>
+                <w:sz w:val="24"/>
+                <w:szCs w:val="24"/>
+              </w:rPr>
+            </w:pPr>
+            <w:r>
+              <w:rPr>
+                <w:rFonts w:ascii="Times New Roman" w:hAnsi="Times New Roman" w:cs="Times New Roman"/>
+                <w:sz w:val="24"/>
+                <w:szCs w:val="24"/>
+              </w:rPr>
+              <w:t>CAP1</w:t>
+            </w:r>
+          </w:p>
+        </w:tc>
+        <w:tc>
+          <w:tcPr>
+            <w:tcW w:w="2302" w:type="dxa"/>
+            <w:tcBorders>
+              <w:top w:val="single" w:sz="12" w:space="0" w:color="auto"/>
+              <w:left w:val="single" w:sz="12" w:space="0" w:color="auto"/>
+              <w:right w:val="single" w:sz="12" w:space="0" w:color="auto"/>
+            </w:tcBorders>
+          </w:tcPr>
+          <w:p>
+            <w:pPr>
+              <w:rPr>
+                <w:rFonts w:ascii="Times New Roman" w:hAnsi="Times New Roman" w:cs="Times New Roman"/>
+                <w:sz w:val="24"/>
+                <w:szCs w:val="24"/>
+              </w:rPr>
+            </w:pPr>
+            <w:r>
+              <w:rPr>
+                <w:rFonts w:ascii="Times New Roman" w:hAnsi="Times New Roman" w:cs="Times New Roman"/>
+                <w:sz w:val="24"/>
+                <w:szCs w:val="24"/>
+              </w:rPr>
+              <w:t>16</w:t>
+            </w:r>
+          </w:p>
+        </w:tc>
+        <w:tc>
+          <w:tcPr>
+            <w:tcW w:w="2302" w:type="dxa"/>
+            <w:tcBorders>
+              <w:top w:val="single" w:sz="12" w:space="0" w:color="auto"/>
+              <w:left w:val="single" w:sz="12" w:space="0" w:color="auto"/>
+              <w:right w:val="single" w:sz="12" w:space="0" w:color="auto"/>
+            </w:tcBorders>
+          </w:tcPr>
+          <w:p>
+            <w:pPr>
+              <w:rPr>
+                <w:rFonts w:ascii="Times New Roman" w:hAnsi="Times New Roman" w:cs="Times New Roman"/>
+                <w:sz w:val="24"/>
+                <w:szCs w:val="24"/>
+              </w:rPr>
+            </w:pPr>
+            <w:r>
+              <w:rPr>
+                <w:rFonts w:ascii="Times New Roman" w:hAnsi="Times New Roman" w:cs="Times New Roman"/>
+                <w:sz w:val="24"/>
+                <w:szCs w:val="24"/>
+              </w:rPr>
+              <w:t>[7]</w:t>
+            </w:r>
+          </w:p>
+        </w:tc>
+      </w:tr>
+      <w:tr>
+        <w:tc>
+          <w:tcPr>
+            <w:tcW w:w="2444" w:type="dxa"/>
+            <w:tcBorders>
+              <w:left w:val="single" w:sz="12" w:space="0" w:color="auto"/>
+              <w:right w:val="single" w:sz="12" w:space="0" w:color="auto"/>
+            </w:tcBorders>
+          </w:tcPr>
+          <w:p>
+            <w:pPr>
+              <w:rPr>
+                <w:rFonts w:ascii="Times New Roman" w:hAnsi="Times New Roman" w:cs="Times New Roman"/>
+                <w:sz w:val="24"/>
+                <w:szCs w:val="24"/>
+              </w:rPr>
+            </w:pPr>
+            <w:r>
+              <w:rPr>
+                <w:rFonts w:ascii="Times New Roman" w:hAnsi="Times New Roman" w:cs="Times New Roman"/>
+                <w:sz w:val="24"/>
+                <w:szCs w:val="24"/>
+              </w:rPr>
+              <w:t>1116_at</w:t>
+            </w:r>
+          </w:p>
+        </w:tc>
+        <w:tc>
+          <w:tcPr>
+            <w:tcW w:w="2302" w:type="dxa"/>
+            <w:tcBorders>
+              <w:left w:val="single" w:sz="12" w:space="0" w:color="auto"/>
+              <w:right w:val="single" w:sz="12" w:space="0" w:color="auto"/>
+            </w:tcBorders>
+          </w:tcPr>
+          <w:p>
+            <w:pPr>
+              <w:rPr>
+                <w:rFonts w:ascii="Times New Roman" w:hAnsi="Times New Roman" w:cs="Times New Roman"/>
+                <w:sz w:val="24"/>
+                <w:szCs w:val="24"/>
+              </w:rPr>
+            </w:pPr>
+            <w:r>
+              <w:rPr>
+                <w:rFonts w:ascii="Times New Roman" w:hAnsi="Times New Roman" w:cs="Times New Roman"/>
+                <w:sz w:val="24"/>
+                <w:szCs w:val="24"/>
+              </w:rPr>
+              <w:t>CHI3L1</w:t>
+            </w:r>
+          </w:p>
+        </w:tc>
+        <w:tc>
+          <w:tcPr>
+            <w:tcW w:w="2302" w:type="dxa"/>
+            <w:tcBorders>
+              <w:left w:val="single" w:sz="12" w:space="0" w:color="auto"/>
+              <w:right w:val="single" w:sz="12" w:space="0" w:color="auto"/>
+            </w:tcBorders>
+          </w:tcPr>
+          <w:p>
+            <w:pPr>
+              <w:rPr>
+                <w:rFonts w:ascii="Times New Roman" w:hAnsi="Times New Roman" w:cs="Times New Roman"/>
+                <w:sz w:val="24"/>
+                <w:szCs w:val="24"/>
+              </w:rPr>
+            </w:pPr>
+            <w:r>
+              <w:rPr>
+                <w:rFonts w:ascii="Times New Roman" w:hAnsi="Times New Roman" w:cs="Times New Roman"/>
+                <w:sz w:val="24"/>
+                <w:szCs w:val="24"/>
+              </w:rPr>
+              <w:t>15</w:t>
+            </w:r>
+          </w:p>
+        </w:tc>
+        <w:tc>
+          <w:tcPr>
+            <w:tcW w:w="2302" w:type="dxa"/>
+            <w:tcBorders>
+              <w:left w:val="single" w:sz="12" w:space="0" w:color="auto"/>
+              <w:right w:val="single" w:sz="12" w:space="0" w:color="auto"/>
+            </w:tcBorders>
+          </w:tcPr>
+          <w:p>
+            <w:pPr>
+              <w:rPr>
+                <w:rFonts w:ascii="Times New Roman" w:hAnsi="Times New Roman" w:cs="Times New Roman"/>
+                <w:sz w:val="24"/>
+                <w:szCs w:val="24"/>
+              </w:rPr>
+            </w:pPr>
+            <w:r>
+              <w:rPr>
+                <w:rFonts w:ascii="Times New Roman" w:hAnsi="Times New Roman" w:cs="Times New Roman"/>
+                <w:sz w:val="24"/>
+                <w:szCs w:val="24"/>
+              </w:rPr>
+              <w:t>[8]</w:t>
+            </w:r>
+          </w:p>
+        </w:tc>
+      </w:tr>
+      <w:tr>
+        <w:tc>
+          <w:tcPr>
+            <w:tcW w:w="2444" w:type="dxa"/>
+            <w:tcBorders>
+              <w:left w:val="single" w:sz="12" w:space="0" w:color="auto"/>
+              <w:right w:val="single" w:sz="12" w:space="0" w:color="auto"/>
+            </w:tcBorders>
+          </w:tcPr>
+          <w:p>
+            <w:pPr>
+              <w:rPr>
+                <w:rFonts w:ascii="Times New Roman" w:hAnsi="Times New Roman" w:cs="Times New Roman"/>
+                <w:sz w:val="24"/>
+                <w:szCs w:val="24"/>
+              </w:rPr>
+            </w:pPr>
+            <w:r>
+              <w:rPr>
+                <w:rFonts w:ascii="Times New Roman" w:hAnsi="Times New Roman" w:cs="Times New Roman"/>
+                <w:sz w:val="24"/>
+                <w:szCs w:val="24"/>
+              </w:rPr>
+              <w:t>116362_at</w:t>
+            </w:r>
+          </w:p>
+        </w:tc>
+        <w:tc>
+          <w:tcPr>
+            <w:tcW w:w="2302" w:type="dxa"/>
+            <w:tcBorders>
+              <w:left w:val="single" w:sz="12" w:space="0" w:color="auto"/>
+              <w:right w:val="single" w:sz="12" w:space="0" w:color="auto"/>
+            </w:tcBorders>
+          </w:tcPr>
+          <w:p>
+            <w:pPr>
+              <w:rPr>
+                <w:rFonts w:ascii="Times New Roman" w:hAnsi="Times New Roman" w:cs="Times New Roman"/>
+                <w:sz w:val="24"/>
+                <w:szCs w:val="24"/>
+              </w:rPr>
+            </w:pPr>
+            <w:r>
+              <w:rPr>
+                <w:rFonts w:ascii="Times New Roman" w:hAnsi="Times New Roman" w:cs="Times New Roman"/>
+                <w:sz w:val="24"/>
+                <w:szCs w:val="24"/>
+              </w:rPr>
+              <w:t>RBP7</w:t>
+            </w:r>
+          </w:p>
+        </w:tc>
+        <w:tc>
+          <w:tcPr>
+            <w:tcW w:w="2302" w:type="dxa"/>
+            <w:tcBorders>
+              <w:left w:val="single" w:sz="12" w:space="0" w:color="auto"/>
+              <w:right w:val="single" w:sz="12" w:space="0" w:color="auto"/>
+            </w:tcBorders>
+          </w:tcPr>
+          <w:p>
+            <w:pPr>
+              <w:rPr>
+                <w:rFonts w:ascii="Times New Roman" w:hAnsi="Times New Roman" w:cs="Times New Roman"/>
+                <w:sz w:val="24"/>
+                <w:szCs w:val="24"/>
+              </w:rPr>
+            </w:pPr>
+            <w:r>
+              <w:rPr>
+                <w:rFonts w:ascii="Times New Roman" w:hAnsi="Times New Roman" w:cs="Times New Roman"/>
+                <w:sz w:val="24"/>
+                <w:szCs w:val="24"/>
+              </w:rPr>
+              <w:t>15</w:t>
+            </w:r>
+          </w:p>
+        </w:tc>
+        <w:tc>
+          <w:tcPr>
+            <w:tcW w:w="2302" w:type="dxa"/>
+            <w:tcBorders>
+              <w:left w:val="single" w:sz="12" w:space="0" w:color="auto"/>
+              <w:right w:val="single" w:sz="12" w:space="0" w:color="auto"/>
+            </w:tcBorders>
+          </w:tcPr>
+          <w:p>
+            <w:pPr>
+              <w:rPr>
+                <w:rFonts w:ascii="Times New Roman" w:hAnsi="Times New Roman" w:cs="Times New Roman"/>
+                <w:sz w:val="24"/>
+                <w:szCs w:val="24"/>
+              </w:rPr>
+            </w:pPr>
+            <w:r>
+              <w:rPr>
+                <w:rFonts w:ascii="Times New Roman" w:hAnsi="Times New Roman" w:cs="Times New Roman"/>
+                <w:sz w:val="24"/>
+                <w:szCs w:val="24"/>
+              </w:rPr>
+              <w:t>[9]</w:t>
+            </w:r>
+          </w:p>
+        </w:tc>
+      </w:tr>
+      <w:tr>
+        <w:tc>
+          <w:tcPr>
+            <w:tcW w:w="2444" w:type="dxa"/>
+            <w:tcBorders>
+              <w:left w:val="single" w:sz="12" w:space="0" w:color="auto"/>
+              <w:right w:val="single" w:sz="12" w:space="0" w:color="auto"/>
+            </w:tcBorders>
+          </w:tcPr>
+          <w:p>
+            <w:pPr>
+              <w:rPr>
+                <w:rFonts w:ascii="Times New Roman" w:hAnsi="Times New Roman" w:cs="Times New Roman"/>
+                <w:sz w:val="24"/>
+                <w:szCs w:val="24"/>
+              </w:rPr>
+            </w:pPr>
+            <w:r>
+              <w:rPr>
+                <w:rFonts w:ascii="Times New Roman" w:hAnsi="Times New Roman" w:cs="Times New Roman"/>
+                <w:sz w:val="24"/>
+                <w:szCs w:val="24"/>
+              </w:rPr>
+              <w:t>10123_at</w:t>
+            </w:r>
+          </w:p>
+        </w:tc>
+        <w:tc>
+          <w:tcPr>
+            <w:tcW w:w="2302" w:type="dxa"/>
+            <w:tcBorders>
+              <w:left w:val="single" w:sz="12" w:space="0" w:color="auto"/>
+              <w:right w:val="single" w:sz="12" w:space="0" w:color="auto"/>
+            </w:tcBorders>
+          </w:tcPr>
+          <w:p>
+            <w:pPr>
+              <w:rPr>
+                <w:rFonts w:ascii="Times New Roman" w:hAnsi="Times New Roman" w:cs="Times New Roman"/>
+                <w:sz w:val="24"/>
+                <w:szCs w:val="24"/>
+              </w:rPr>
+            </w:pPr>
+            <w:r>
+              <w:rPr>
+                <w:rFonts w:ascii="Times New Roman" w:hAnsi="Times New Roman" w:cs="Times New Roman"/>
+                <w:sz w:val="24"/>
+                <w:szCs w:val="24"/>
+              </w:rPr>
+              <w:t>ARL4C</w:t>
+            </w:r>
+          </w:p>
+        </w:tc>
+        <w:tc>
+          <w:tcPr>
+            <w:tcW w:w="2302" w:type="dxa"/>
+            <w:tcBorders>
+              <w:left w:val="single" w:sz="12" w:space="0" w:color="auto"/>
+              <w:right w:val="single" w:sz="12" w:space="0" w:color="auto"/>
+            </w:tcBorders>
+          </w:tcPr>
+          <w:p>
+            <w:pPr>
+              <w:rPr>
+                <w:rFonts w:ascii="Times New Roman" w:hAnsi="Times New Roman" w:cs="Times New Roman"/>
+                <w:sz w:val="24"/>
+                <w:szCs w:val="24"/>
+              </w:rPr>
+            </w:pPr>
+            <w:r>
+              <w:rPr>
+                <w:rFonts w:ascii="Times New Roman" w:hAnsi="Times New Roman" w:cs="Times New Roman"/>
+                <w:sz w:val="24"/>
+                <w:szCs w:val="24"/>
+              </w:rPr>
+              <w:t>15</w:t>
+            </w:r>
+          </w:p>
+        </w:tc>
+        <w:tc>
+          <w:tcPr>
+            <w:tcW w:w="2302" w:type="dxa"/>
+            <w:tcBorders>
+              <w:left w:val="single" w:sz="12" w:space="0" w:color="auto"/>
+              <w:right w:val="single" w:sz="12" w:space="0" w:color="auto"/>
+            </w:tcBorders>
+          </w:tcPr>
+          <w:p>
+            <w:pPr>
+              <w:rPr>
+                <w:rFonts w:ascii="Times New Roman" w:hAnsi="Times New Roman" w:cs="Times New Roman"/>
+                <w:sz w:val="24"/>
+                <w:szCs w:val="24"/>
+              </w:rPr>
+            </w:pPr>
+            <w:r>
+              <w:rPr>
+                <w:rFonts w:ascii="Times New Roman" w:hAnsi="Times New Roman" w:cs="Times New Roman"/>
+                <w:sz w:val="24"/>
+                <w:szCs w:val="24"/>
+              </w:rPr>
+              <w:t>[10]</w:t>
+            </w:r>
+          </w:p>
+        </w:tc>
+      </w:tr>
+      <w:tr>
+        <w:tc>
+          <w:tcPr>
+            <w:tcW w:w="2444" w:type="dxa"/>
+            <w:tcBorders>
+              <w:left w:val="single" w:sz="12" w:space="0" w:color="auto"/>
+              <w:bottom w:val="single" w:sz="12" w:space="0" w:color="auto"/>
+              <w:right w:val="single" w:sz="12" w:space="0" w:color="auto"/>
+            </w:tcBorders>
+          </w:tcPr>
+          <w:p>
+            <w:pPr>
+              <w:rPr>
+                <w:rFonts w:ascii="Times New Roman" w:hAnsi="Times New Roman" w:cs="Times New Roman"/>
+                <w:sz w:val="24"/>
+                <w:szCs w:val="24"/>
+              </w:rPr>
+            </w:pPr>
+            <w:r>
+              <w:rPr>
+                <w:rFonts w:ascii="Times New Roman" w:hAnsi="Times New Roman" w:cs="Times New Roman"/>
+                <w:sz w:val="24"/>
+                <w:szCs w:val="24"/>
+              </w:rPr>
+              <w:t>1118_at</w:t>
+            </w:r>
+          </w:p>
+        </w:tc>
+        <w:tc>
+          <w:tcPr>
+            <w:tcW w:w="2302" w:type="dxa"/>
+            <w:tcBorders>
+              <w:left w:val="single" w:sz="12" w:space="0" w:color="auto"/>
+              <w:bottom w:val="single" w:sz="12" w:space="0" w:color="auto"/>
+              <w:right w:val="single" w:sz="12" w:space="0" w:color="auto"/>
+            </w:tcBorders>
+          </w:tcPr>
+          <w:p>
+            <w:pPr>
+              <w:rPr>
+                <w:rFonts w:ascii="Times New Roman" w:hAnsi="Times New Roman" w:cs="Times New Roman"/>
+                <w:sz w:val="24"/>
+                <w:szCs w:val="24"/>
+              </w:rPr>
+            </w:pPr>
+            <w:r>
+              <w:rPr>
+                <w:rFonts w:ascii="Times New Roman" w:hAnsi="Times New Roman" w:cs="Times New Roman"/>
+                <w:sz w:val="24"/>
+                <w:szCs w:val="24"/>
+              </w:rPr>
+              <w:t>CHIT1</w:t>
+            </w:r>
+          </w:p>
+        </w:tc>
+        <w:tc>
+          <w:tcPr>
+            <w:tcW w:w="2302" w:type="dxa"/>
+            <w:tcBorders>
+              <w:left w:val="single" w:sz="12" w:space="0" w:color="auto"/>
+              <w:bottom w:val="single" w:sz="12" w:space="0" w:color="auto"/>
+              <w:right w:val="single" w:sz="12" w:space="0" w:color="auto"/>
+            </w:tcBorders>
+          </w:tcPr>
+          <w:p>
+            <w:pPr>
+              <w:rPr>
+                <w:rFonts w:ascii="Times New Roman" w:hAnsi="Times New Roman" w:cs="Times New Roman"/>
+                <w:sz w:val="24"/>
+                <w:szCs w:val="24"/>
+              </w:rPr>
+            </w:pPr>
+            <w:r>
+              <w:rPr>
+                <w:rFonts w:ascii="Times New Roman" w:hAnsi="Times New Roman" w:cs="Times New Roman"/>
+                <w:sz w:val="24"/>
+                <w:szCs w:val="24"/>
+              </w:rPr>
+              <w:t>15</w:t>
+            </w:r>
+          </w:p>
+        </w:tc>
+        <w:tc>
+          <w:tcPr>
+            <w:tcW w:w="2302" w:type="dxa"/>
+            <w:tcBorders>
+              <w:left w:val="single" w:sz="12" w:space="0" w:color="auto"/>
+              <w:bottom w:val="single" w:sz="12" w:space="0" w:color="auto"/>
+              <w:right w:val="single" w:sz="12" w:space="0" w:color="auto"/>
+            </w:tcBorders>
+          </w:tcPr>
+          <w:p>
+            <w:pPr>
+              <w:rPr>
+                <w:rFonts w:ascii="Times New Roman" w:hAnsi="Times New Roman" w:cs="Times New Roman"/>
+                <w:sz w:val="24"/>
+                <w:szCs w:val="24"/>
+              </w:rPr>
+            </w:pPr>
+            <w:r>
+              <w:rPr>
+                <w:rFonts w:ascii="Times New Roman" w:hAnsi="Times New Roman" w:cs="Times New Roman"/>
+                <w:sz w:val="24"/>
+                <w:szCs w:val="24"/>
+              </w:rPr>
+              <w:t>[</w:t>
+            </w:r>
+            <w:r>
+              <w:rPr>
+                <w:rFonts w:ascii="Times New Roman" w:hAnsi="Times New Roman" w:cs="Times New Roman"/>
+                <w:sz w:val="24"/>
+                <w:szCs w:val="24"/>
+              </w:rPr>
+              <w:t>11</w:t>
+            </w:r>
+            <w:r>
+              <w:rPr>
+                <w:rFonts w:ascii="Times New Roman" w:hAnsi="Times New Roman" w:cs="Times New Roman"/>
+                <w:sz w:val="24"/>
+                <w:szCs w:val="24"/>
+              </w:rPr>
+              <w:t>]</w:t>
+            </w:r>
+          </w:p>
+        </w:tc>
+      </w:tr>
+      <w:tr>
+        <w:tc>
+          <w:tcPr>
+            <w:tcW w:w="2444" w:type="dxa"/>
+            <w:tcBorders>
+              <w:top w:val="single" w:sz="12" w:space="0" w:color="auto"/>
+              <w:left w:val="single" w:sz="12" w:space="0" w:color="auto"/>
+              <w:bottom w:val="single" w:sz="4" w:space="0" w:color="auto"/>
+              <w:right w:val="single" w:sz="12" w:space="0" w:color="auto"/>
+            </w:tcBorders>
+          </w:tcPr>
+          <w:p>
+            <w:pPr>
+              <w:rPr>
+                <w:rFonts w:ascii="Times New Roman" w:hAnsi="Times New Roman" w:cs="Times New Roman"/>
+                <w:sz w:val="24"/>
+                <w:szCs w:val="24"/>
+              </w:rPr>
+            </w:pPr>
+            <w:r>
+              <w:rPr>
+                <w:rFonts w:ascii="Times New Roman" w:hAnsi="Times New Roman" w:cs="Times New Roman"/>
+                <w:sz w:val="24"/>
+                <w:szCs w:val="24"/>
+              </w:rPr>
+              <w:t>114880_at</w:t>
+            </w:r>
+          </w:p>
+        </w:tc>
+        <w:tc>
+          <w:tcPr>
+            <w:tcW w:w="2302" w:type="dxa"/>
+            <w:tcBorders>
+              <w:top w:val="single" w:sz="12" w:space="0" w:color="auto"/>
+              <w:left w:val="single" w:sz="12" w:space="0" w:color="auto"/>
+              <w:bottom w:val="single" w:sz="6" w:space="0" w:color="auto"/>
+              <w:right w:val="single" w:sz="12" w:space="0" w:color="auto"/>
+            </w:tcBorders>
+          </w:tcPr>
+          <w:p>
+            <w:pPr>
+              <w:rPr>
+                <w:rFonts w:ascii="Times New Roman" w:hAnsi="Times New Roman" w:cs="Times New Roman"/>
+                <w:sz w:val="24"/>
+                <w:szCs w:val="24"/>
+              </w:rPr>
+            </w:pPr>
+            <w:r>
+              <w:rPr>
+                <w:rFonts w:ascii="Times New Roman" w:hAnsi="Times New Roman" w:cs="Times New Roman"/>
+                <w:sz w:val="24"/>
+                <w:szCs w:val="24"/>
+              </w:rPr>
+              <w:t>OSBPL6</w:t>
+            </w:r>
+          </w:p>
+        </w:tc>
+        <w:tc>
+          <w:tcPr>
+            <w:tcW w:w="2302" w:type="dxa"/>
+            <w:tcBorders>
+              <w:top w:val="single" w:sz="12" w:space="0" w:color="auto"/>
+              <w:left w:val="single" w:sz="12" w:space="0" w:color="auto"/>
+              <w:bottom w:val="single" w:sz="6" w:space="0" w:color="auto"/>
+              <w:right w:val="single" w:sz="12" w:space="0" w:color="auto"/>
+            </w:tcBorders>
+          </w:tcPr>
+          <w:p>
+            <w:pPr>
+              <w:rPr>
+                <w:rFonts w:ascii="Times New Roman" w:hAnsi="Times New Roman" w:cs="Times New Roman"/>
+                <w:sz w:val="24"/>
+                <w:szCs w:val="24"/>
+              </w:rPr>
+            </w:pPr>
+            <w:r>
+              <w:rPr>
+                <w:rFonts w:ascii="Times New Roman" w:hAnsi="Times New Roman" w:cs="Times New Roman"/>
+                <w:sz w:val="24"/>
+                <w:szCs w:val="24"/>
+              </w:rPr>
+              <w:t>1</w:t>
+            </w:r>
+            <w:r>
+              <w:rPr>
+                <w:rFonts w:ascii="Times New Roman" w:hAnsi="Times New Roman" w:cs="Times New Roman"/>
+                <w:sz w:val="24"/>
+                <w:szCs w:val="24"/>
+              </w:rPr>
+              <w:t xml:space="preserve"> (</w:t>
+            </w:r>
+            <w:r>
+              <w:rPr>
+                <w:rFonts w:ascii="Times New Roman" w:hAnsi="Times New Roman" w:cs="Times New Roman"/>
+                <w:sz w:val="24"/>
+                <w:szCs w:val="24"/>
+              </w:rPr>
+              <w:t>MDS</w:t>
+            </w:r>
+            <w:r>
+              <w:rPr>
+                <w:rFonts w:ascii="Times New Roman" w:hAnsi="Times New Roman" w:cs="Times New Roman"/>
+                <w:sz w:val="24"/>
+                <w:szCs w:val="24"/>
+              </w:rPr>
+              <w:t>)</w:t>
+            </w:r>
+          </w:p>
+        </w:tc>
+        <w:tc>
+          <w:tcPr>
+            <w:tcW w:w="2302" w:type="dxa"/>
+            <w:tcBorders>
+              <w:top w:val="single" w:sz="12" w:space="0" w:color="auto"/>
+              <w:left w:val="single" w:sz="12" w:space="0" w:color="auto"/>
+              <w:bottom w:val="single" w:sz="6" w:space="0" w:color="auto"/>
+              <w:right w:val="single" w:sz="12" w:space="0" w:color="auto"/>
+            </w:tcBorders>
+          </w:tcPr>
+          <w:p>
+            <w:pPr>
+              <w:rPr>
+                <w:rFonts w:ascii="Times New Roman" w:hAnsi="Times New Roman" w:cs="Times New Roman"/>
+                <w:sz w:val="24"/>
+                <w:szCs w:val="24"/>
+              </w:rPr>
+            </w:pPr>
+            <w:r>
+              <w:rPr>
+                <w:rFonts w:ascii="Times New Roman" w:hAnsi="Times New Roman" w:cs="Times New Roman"/>
+                <w:sz w:val="24"/>
+                <w:szCs w:val="24"/>
+              </w:rPr>
+              <w:t>[12]</w:t>
+            </w:r>
+          </w:p>
+        </w:tc>
+      </w:tr>
+      <w:tr>
+        <w:tc>
+          <w:tcPr>
+            <w:tcW w:w="2444" w:type="dxa"/>
+            <w:tcBorders>
+              <w:top w:val="single" w:sz="4" w:space="0" w:color="auto"/>
+              <w:left w:val="single" w:sz="12" w:space="0" w:color="auto"/>
+              <w:bottom w:val="single" w:sz="4" w:space="0" w:color="auto"/>
+              <w:right w:val="single" w:sz="12" w:space="0" w:color="auto"/>
+            </w:tcBorders>
+          </w:tcPr>
+          <w:p>
+            <w:pPr>
+              <w:rPr>
+                <w:rFonts w:ascii="Times New Roman" w:hAnsi="Times New Roman" w:cs="Times New Roman"/>
+                <w:sz w:val="24"/>
+                <w:szCs w:val="24"/>
+              </w:rPr>
+            </w:pPr>
+            <w:r>
+              <w:rPr>
+                <w:rFonts w:ascii="Times New Roman" w:hAnsi="Times New Roman" w:cs="Times New Roman"/>
+                <w:sz w:val="24"/>
+                <w:szCs w:val="24"/>
+              </w:rPr>
+              <w:t>100128907_at</w:t>
+            </w:r>
+          </w:p>
+        </w:tc>
+        <w:tc>
+          <w:tcPr>
+            <w:tcW w:w="2302" w:type="dxa"/>
+            <w:tcBorders>
+              <w:top w:val="single" w:sz="6" w:space="0" w:color="auto"/>
+              <w:left w:val="single" w:sz="12" w:space="0" w:color="auto"/>
+              <w:bottom w:val="single" w:sz="6" w:space="0" w:color="auto"/>
+              <w:right w:val="single" w:sz="12" w:space="0" w:color="auto"/>
+            </w:tcBorders>
+          </w:tcPr>
+          <w:p>
+            <w:pPr>
+              <w:rPr>
+                <w:rFonts w:ascii="Times New Roman" w:hAnsi="Times New Roman" w:cs="Times New Roman"/>
+                <w:sz w:val="24"/>
+                <w:szCs w:val="24"/>
+              </w:rPr>
+            </w:pPr>
+            <w:r>
+              <w:rPr>
+                <w:rFonts w:ascii="Times New Roman" w:hAnsi="Times New Roman" w:cs="Times New Roman"/>
+                <w:sz w:val="24"/>
+                <w:szCs w:val="24"/>
+              </w:rPr>
+              <w:t>hypothetical protein LOC100128907</w:t>
+            </w:r>
+          </w:p>
+        </w:tc>
+        <w:tc>
+          <w:tcPr>
+            <w:tcW w:w="2302" w:type="dxa"/>
+            <w:tcBorders>
+              <w:top w:val="single" w:sz="6" w:space="0" w:color="auto"/>
+              <w:left w:val="single" w:sz="12" w:space="0" w:color="auto"/>
+              <w:bottom w:val="single" w:sz="6" w:space="0" w:color="auto"/>
+              <w:right w:val="single" w:sz="12" w:space="0" w:color="auto"/>
+            </w:tcBorders>
+          </w:tcPr>
+          <w:p>
+            <w:pPr>
+              <w:rPr>
+                <w:rFonts w:ascii="Times New Roman" w:hAnsi="Times New Roman" w:cs="Times New Roman"/>
+                <w:sz w:val="24"/>
+                <w:szCs w:val="24"/>
+              </w:rPr>
+            </w:pPr>
+            <w:r>
+              <w:rPr>
+                <w:rFonts w:ascii="Times New Roman" w:hAnsi="Times New Roman" w:cs="Times New Roman"/>
+                <w:sz w:val="24"/>
+                <w:szCs w:val="24"/>
+              </w:rPr>
+              <w:t>1</w:t>
+            </w:r>
+            <w:r>
+              <w:rPr>
+                <w:rFonts w:ascii="Times New Roman" w:hAnsi="Times New Roman" w:cs="Times New Roman"/>
+                <w:sz w:val="24"/>
+                <w:szCs w:val="24"/>
+              </w:rPr>
+              <w:t xml:space="preserve"> (MDS)</w:t>
+            </w:r>
+          </w:p>
+        </w:tc>
+        <w:tc>
+          <w:tcPr>
+            <w:tcW w:w="2302" w:type="dxa"/>
+            <w:tcBorders>
+              <w:top w:val="single" w:sz="6" w:space="0" w:color="auto"/>
+              <w:left w:val="single" w:sz="12" w:space="0" w:color="auto"/>
+              <w:bottom w:val="single" w:sz="6" w:space="0" w:color="auto"/>
+              <w:right w:val="single" w:sz="12" w:space="0" w:color="auto"/>
+            </w:tcBorders>
+          </w:tcPr>
+          <w:p>
+            <w:pPr>
+              <w:rPr>
+                <w:rFonts w:ascii="Times New Roman" w:hAnsi="Times New Roman" w:cs="Times New Roman"/>
+                <w:sz w:val="24"/>
+                <w:szCs w:val="24"/>
+              </w:rPr>
+            </w:pPr>
+            <w:r>
+              <w:rPr>
+                <w:rFonts w:ascii="Times New Roman" w:hAnsi="Times New Roman" w:cs="Times New Roman"/>
+                <w:sz w:val="24"/>
+                <w:szCs w:val="24"/>
+              </w:rPr>
+              <w:t>Not found</w:t>
+            </w:r>
+          </w:p>
+        </w:tc>
+      </w:tr>
+      <w:tr>
+        <w:tc>
+          <w:tcPr>
+            <w:tcW w:w="2444" w:type="dxa"/>
+            <w:tcBorders>
+              <w:top w:val="single" w:sz="4" w:space="0" w:color="auto"/>
+              <w:left w:val="single" w:sz="12" w:space="0" w:color="auto"/>
+              <w:bottom w:val="single" w:sz="4" w:space="0" w:color="auto"/>
+              <w:right w:val="single" w:sz="12" w:space="0" w:color="auto"/>
+            </w:tcBorders>
+          </w:tcPr>
+          <w:p>
+            <w:pPr>
+              <w:rPr>
+                <w:rFonts w:ascii="Times New Roman" w:hAnsi="Times New Roman" w:cs="Times New Roman"/>
+                <w:sz w:val="24"/>
+                <w:szCs w:val="24"/>
+              </w:rPr>
+            </w:pPr>
+            <w:r>
+              <w:rPr>
+                <w:rFonts w:ascii="Times New Roman" w:hAnsi="Times New Roman" w:cs="Times New Roman"/>
+                <w:sz w:val="24"/>
+                <w:szCs w:val="24"/>
+              </w:rPr>
+              <w:t>10006_at</w:t>
+            </w:r>
+          </w:p>
+        </w:tc>
+        <w:tc>
+          <w:tcPr>
+            <w:tcW w:w="2302" w:type="dxa"/>
+            <w:tcBorders>
+              <w:top w:val="single" w:sz="6" w:space="0" w:color="auto"/>
+              <w:left w:val="single" w:sz="12" w:space="0" w:color="auto"/>
+              <w:bottom w:val="single" w:sz="6" w:space="0" w:color="auto"/>
+              <w:right w:val="single" w:sz="12" w:space="0" w:color="auto"/>
+            </w:tcBorders>
+          </w:tcPr>
+          <w:p>
+            <w:pPr>
+              <w:rPr>
+                <w:rFonts w:ascii="Times New Roman" w:hAnsi="Times New Roman" w:cs="Times New Roman"/>
+                <w:sz w:val="24"/>
+                <w:szCs w:val="24"/>
+              </w:rPr>
+            </w:pPr>
+            <w:r>
+              <w:rPr>
+                <w:rFonts w:ascii="Times New Roman" w:hAnsi="Times New Roman" w:cs="Times New Roman"/>
+                <w:sz w:val="24"/>
+                <w:szCs w:val="24"/>
+              </w:rPr>
+              <w:t>ABI1</w:t>
+            </w:r>
+          </w:p>
+        </w:tc>
+        <w:tc>
+          <w:tcPr>
+            <w:tcW w:w="2302" w:type="dxa"/>
+            <w:tcBorders>
+              <w:top w:val="single" w:sz="6" w:space="0" w:color="auto"/>
+              <w:left w:val="single" w:sz="12" w:space="0" w:color="auto"/>
+              <w:bottom w:val="single" w:sz="6" w:space="0" w:color="auto"/>
+              <w:right w:val="single" w:sz="12" w:space="0" w:color="auto"/>
+            </w:tcBorders>
+          </w:tcPr>
+          <w:p>
+            <w:pPr>
+              <w:rPr>
+                <w:rFonts w:ascii="Times New Roman" w:hAnsi="Times New Roman" w:cs="Times New Roman"/>
+                <w:sz w:val="24"/>
+                <w:szCs w:val="24"/>
+              </w:rPr>
+            </w:pPr>
+            <w:r>
+              <w:rPr>
+                <w:rFonts w:ascii="Times New Roman" w:hAnsi="Times New Roman" w:cs="Times New Roman"/>
+                <w:sz w:val="24"/>
+                <w:szCs w:val="24"/>
+              </w:rPr>
+              <w:t>1</w:t>
+            </w:r>
+            <w:r>
+              <w:rPr>
+                <w:rFonts w:ascii="Times New Roman" w:hAnsi="Times New Roman" w:cs="Times New Roman"/>
+                <w:sz w:val="24"/>
+                <w:szCs w:val="24"/>
+              </w:rPr>
+              <w:t xml:space="preserve"> (CLL)</w:t>
+            </w:r>
+          </w:p>
+        </w:tc>
+        <w:tc>
+          <w:tcPr>
+            <w:tcW w:w="2302" w:type="dxa"/>
+            <w:tcBorders>
+              <w:top w:val="single" w:sz="6" w:space="0" w:color="auto"/>
+              <w:left w:val="single" w:sz="12" w:space="0" w:color="auto"/>
+              <w:bottom w:val="single" w:sz="6" w:space="0" w:color="auto"/>
+              <w:right w:val="single" w:sz="12" w:space="0" w:color="auto"/>
+            </w:tcBorders>
+          </w:tcPr>
+          <w:p>
+            <w:pPr>
+              <w:rPr>
+                <w:rFonts w:ascii="Times New Roman" w:hAnsi="Times New Roman" w:cs="Times New Roman"/>
+                <w:sz w:val="24"/>
+                <w:szCs w:val="24"/>
+              </w:rPr>
+            </w:pPr>
+            <w:r>
+              <w:rPr>
+                <w:rFonts w:ascii="Times New Roman" w:hAnsi="Times New Roman" w:cs="Times New Roman"/>
+                <w:sz w:val="24"/>
+                <w:szCs w:val="24"/>
+              </w:rPr>
+              <w:t>[13]</w:t>
+            </w:r>
+          </w:p>
+        </w:tc>
+      </w:tr>
+      <w:tr>
+        <w:tc>
+          <w:tcPr>
+            <w:tcW w:w="2444" w:type="dxa"/>
+            <w:tcBorders>
+              <w:top w:val="single" w:sz="4" w:space="0" w:color="auto"/>
+              <w:left w:val="single" w:sz="12" w:space="0" w:color="auto"/>
+              <w:bottom w:val="single" w:sz="4" w:space="0" w:color="auto"/>
+              <w:right w:val="single" w:sz="12" w:space="0" w:color="auto"/>
+            </w:tcBorders>
+          </w:tcPr>
+          <w:p>
+            <w:pPr>
+              <w:rPr>
+                <w:rFonts w:ascii="Times New Roman" w:hAnsi="Times New Roman" w:cs="Times New Roman"/>
+                <w:sz w:val="24"/>
+                <w:szCs w:val="24"/>
+              </w:rPr>
+            </w:pPr>
+            <w:r>
+              <w:rPr>
+                <w:rFonts w:ascii="Times New Roman" w:hAnsi="Times New Roman" w:cs="Times New Roman"/>
+                <w:sz w:val="24"/>
+                <w:szCs w:val="24"/>
+              </w:rPr>
+              <w:t>100128309_at</w:t>
+            </w:r>
+          </w:p>
+        </w:tc>
+        <w:tc>
+          <w:tcPr>
+            <w:tcW w:w="2302" w:type="dxa"/>
+            <w:tcBorders>
+              <w:top w:val="single" w:sz="6" w:space="0" w:color="auto"/>
+              <w:left w:val="single" w:sz="12" w:space="0" w:color="auto"/>
+              <w:bottom w:val="single" w:sz="6" w:space="0" w:color="auto"/>
+              <w:right w:val="single" w:sz="12" w:space="0" w:color="auto"/>
+            </w:tcBorders>
+          </w:tcPr>
+          <w:p>
+            <w:pPr>
+              <w:rPr>
+                <w:rFonts w:ascii="Times New Roman" w:hAnsi="Times New Roman" w:cs="Times New Roman"/>
+                <w:sz w:val="24"/>
+                <w:szCs w:val="24"/>
+              </w:rPr>
+            </w:pPr>
+            <w:r>
+              <w:rPr>
+                <w:rFonts w:ascii="Times New Roman" w:hAnsi="Times New Roman" w:cs="Times New Roman"/>
+                <w:sz w:val="24"/>
+                <w:szCs w:val="24"/>
+              </w:rPr>
+              <w:t>hypothetical protein LOC100128309</w:t>
+            </w:r>
+          </w:p>
+        </w:tc>
+        <w:tc>
+          <w:tcPr>
+            <w:tcW w:w="2302" w:type="dxa"/>
+            <w:tcBorders>
+              <w:top w:val="single" w:sz="6" w:space="0" w:color="auto"/>
+              <w:left w:val="single" w:sz="12" w:space="0" w:color="auto"/>
+              <w:bottom w:val="single" w:sz="6" w:space="0" w:color="auto"/>
+              <w:right w:val="single" w:sz="12" w:space="0" w:color="auto"/>
+            </w:tcBorders>
+          </w:tcPr>
+          <w:p>
+            <w:pPr>
+              <w:rPr>
+                <w:rFonts w:ascii="Times New Roman" w:hAnsi="Times New Roman" w:cs="Times New Roman"/>
+                <w:sz w:val="24"/>
+                <w:szCs w:val="24"/>
+              </w:rPr>
+            </w:pPr>
+            <w:r>
+              <w:rPr>
+                <w:rFonts w:ascii="Times New Roman" w:hAnsi="Times New Roman" w:cs="Times New Roman"/>
+                <w:sz w:val="24"/>
+                <w:szCs w:val="24"/>
+              </w:rPr>
+              <w:t>1</w:t>
+            </w:r>
+            <w:r>
+              <w:rPr>
+                <w:rFonts w:ascii="Times New Roman" w:hAnsi="Times New Roman" w:cs="Times New Roman"/>
+                <w:sz w:val="24"/>
+                <w:szCs w:val="24"/>
+              </w:rPr>
+              <w:t xml:space="preserve"> (CLL)</w:t>
+            </w:r>
+          </w:p>
+        </w:tc>
+        <w:tc>
+          <w:tcPr>
+            <w:tcW w:w="2302" w:type="dxa"/>
+            <w:tcBorders>
+              <w:top w:val="single" w:sz="6" w:space="0" w:color="auto"/>
+              <w:left w:val="single" w:sz="12" w:space="0" w:color="auto"/>
+              <w:bottom w:val="single" w:sz="6" w:space="0" w:color="auto"/>
+              <w:right w:val="single" w:sz="12" w:space="0" w:color="auto"/>
+            </w:tcBorders>
+          </w:tcPr>
+          <w:p>
+            <w:pPr>
+              <w:rPr>
+                <w:rFonts w:ascii="Times New Roman" w:hAnsi="Times New Roman" w:cs="Times New Roman"/>
+                <w:sz w:val="24"/>
+                <w:szCs w:val="24"/>
+              </w:rPr>
+            </w:pPr>
+            <w:r>
+              <w:rPr>
+                <w:rFonts w:ascii="Times New Roman" w:hAnsi="Times New Roman" w:cs="Times New Roman"/>
+                <w:sz w:val="24"/>
+                <w:szCs w:val="24"/>
+              </w:rPr>
+              <w:t>Not found</w:t>
+            </w:r>
+          </w:p>
+        </w:tc>
+      </w:tr>
+      <w:tr>
+        <w:tc>
+          <w:tcPr>
+            <w:tcW w:w="2444" w:type="dxa"/>
+            <w:tcBorders>
+              <w:top w:val="single" w:sz="4" w:space="0" w:color="auto"/>
+              <w:left w:val="single" w:sz="12" w:space="0" w:color="auto"/>
+              <w:bottom w:val="single" w:sz="12" w:space="0" w:color="auto"/>
+              <w:right w:val="single" w:sz="12" w:space="0" w:color="auto"/>
+            </w:tcBorders>
+          </w:tcPr>
+          <w:p>
+            <w:pPr>
+              <w:rPr>
+                <w:rFonts w:ascii="Times New Roman" w:hAnsi="Times New Roman" w:cs="Times New Roman"/>
+                <w:sz w:val="24"/>
+                <w:szCs w:val="24"/>
+              </w:rPr>
+            </w:pPr>
+            <w:r>
+              <w:rPr>
+                <w:rFonts w:ascii="Times New Roman" w:hAnsi="Times New Roman" w:cs="Times New Roman"/>
+                <w:sz w:val="24"/>
+                <w:szCs w:val="24"/>
+              </w:rPr>
+              <w:t>100129015_at</w:t>
+            </w:r>
+          </w:p>
+        </w:tc>
+        <w:tc>
+          <w:tcPr>
+            <w:tcW w:w="2302" w:type="dxa"/>
+            <w:tcBorders>
+              <w:top w:val="single" w:sz="6" w:space="0" w:color="auto"/>
+              <w:left w:val="single" w:sz="12" w:space="0" w:color="auto"/>
+              <w:bottom w:val="single" w:sz="12" w:space="0" w:color="auto"/>
+              <w:right w:val="single" w:sz="12" w:space="0" w:color="auto"/>
+            </w:tcBorders>
+          </w:tcPr>
+          <w:p>
+            <w:pPr>
+              <w:rPr>
+                <w:rFonts w:ascii="Times New Roman" w:hAnsi="Times New Roman" w:cs="Times New Roman"/>
+                <w:sz w:val="24"/>
+                <w:szCs w:val="24"/>
+              </w:rPr>
+            </w:pPr>
+            <w:r>
+              <w:rPr>
+                <w:rFonts w:ascii="Times New Roman" w:hAnsi="Times New Roman" w:cs="Times New Roman"/>
+                <w:sz w:val="24"/>
+                <w:szCs w:val="24"/>
+              </w:rPr>
+              <w:t>hypothetical protein LOC100129015</w:t>
+            </w:r>
+          </w:p>
+        </w:tc>
+        <w:tc>
+          <w:tcPr>
+            <w:tcW w:w="2302" w:type="dxa"/>
+            <w:tcBorders>
+              <w:top w:val="single" w:sz="6" w:space="0" w:color="auto"/>
+              <w:left w:val="single" w:sz="12" w:space="0" w:color="auto"/>
+              <w:bottom w:val="single" w:sz="12" w:space="0" w:color="auto"/>
+              <w:right w:val="single" w:sz="12" w:space="0" w:color="auto"/>
+            </w:tcBorders>
+          </w:tcPr>
+          <w:p>
+            <w:pPr>
+              <w:rPr>
+                <w:rFonts w:ascii="Times New Roman" w:hAnsi="Times New Roman" w:cs="Times New Roman"/>
+                <w:sz w:val="24"/>
+                <w:szCs w:val="24"/>
+              </w:rPr>
+            </w:pPr>
+            <w:r>
+              <w:rPr>
+                <w:rFonts w:ascii="Times New Roman" w:hAnsi="Times New Roman" w:cs="Times New Roman"/>
+                <w:sz w:val="24"/>
+                <w:szCs w:val="24"/>
+              </w:rPr>
+              <w:t>1</w:t>
+            </w:r>
+            <w:r>
+              <w:rPr>
+                <w:rFonts w:ascii="Times New Roman" w:hAnsi="Times New Roman" w:cs="Times New Roman"/>
+                <w:sz w:val="24"/>
+                <w:szCs w:val="24"/>
+              </w:rPr>
+              <w:t xml:space="preserve"> (CLL)</w:t>
+            </w:r>
+          </w:p>
+        </w:tc>
+        <w:tc>
+          <w:tcPr>
+            <w:tcW w:w="2302" w:type="dxa"/>
+            <w:tcBorders>
+              <w:top w:val="single" w:sz="6" w:space="0" w:color="auto"/>
+              <w:left w:val="single" w:sz="12" w:space="0" w:color="auto"/>
+              <w:bottom w:val="single" w:sz="12" w:space="0" w:color="auto"/>
+              <w:right w:val="single" w:sz="12" w:space="0" w:color="auto"/>
+            </w:tcBorders>
+          </w:tcPr>
+          <w:p>
+            <w:pPr>
+              <w:rPr>
+                <w:rFonts w:ascii="Times New Roman" w:hAnsi="Times New Roman" w:cs="Times New Roman"/>
+                <w:sz w:val="24"/>
+                <w:szCs w:val="24"/>
+              </w:rPr>
+            </w:pPr>
+            <w:r>
+              <w:rPr>
+                <w:rFonts w:ascii="Times New Roman" w:hAnsi="Times New Roman" w:cs="Times New Roman"/>
+                <w:sz w:val="24"/>
+                <w:szCs w:val="24"/>
+              </w:rPr>
+              <w:t>Not found</w:t>
+            </w:r>
+          </w:p>
+        </w:tc>
+      </w:tr>
+    </w:tbl>
+    <w:p>
+      <w:pPr>
+        <w:spacing w:before="240"/>
+        <w:jc w:val="center"/>
+        <w:rPr>
+          <w:rFonts w:ascii="Times New Roman" w:hAnsi="Times New Roman" w:cs="Times New Roman"/>
+          <w:sz w:val="24"/>
+          <w:szCs w:val="24"/>
+        </w:rPr>
+      </w:pPr>
+      <w:r>
+        <w:rPr>
+          <w:rFonts w:ascii="Times New Roman" w:hAnsi="Times New Roman" w:cs="Times New Roman"/>
+          <w:sz w:val="24"/>
+          <w:szCs w:val="24"/>
+        </w:rPr>
+        <w:t>Table 2.</w:t>
+      </w:r>
+      <w:r>
+        <w:rPr>
+          <w:rFonts w:ascii="Times New Roman" w:hAnsi="Times New Roman" w:cs="Times New Roman"/>
+          <w:sz w:val="24"/>
+          <w:szCs w:val="24"/>
+        </w:rPr>
+        <w:t xml:space="preserve"> Table of selected results </w:t>
+      </w:r>
+      <w:r>
+        <w:rPr>
+          <w:rFonts w:ascii="Times New Roman" w:hAnsi="Times New Roman" w:cs="Times New Roman"/>
+          <w:sz w:val="24"/>
+          <w:szCs w:val="24"/>
+        </w:rPr>
+        <w:t xml:space="preserve">from </w:t>
+      </w:r>
+      <w:r>
+        <w:rPr>
+          <w:rFonts w:ascii="Times New Roman" w:hAnsi="Times New Roman" w:cs="Times New Roman"/>
+          <w:sz w:val="24"/>
+          <w:szCs w:val="24"/>
+        </w:rPr>
+        <w:t>the search for significant features</w:t>
       </w:r>
     </w:p>
     <w:p>
@@ -4394,6 +5957,62 @@
         </w:rPr>
         <w:tab/>
         <w:t xml:space="preserve"> </w:t>
+      </w:r>
+      <w:r>
+        <w:rPr>
+          <w:rFonts w:ascii="Times New Roman" w:hAnsi="Times New Roman" w:cs="Times New Roman"/>
+          <w:sz w:val="24"/>
+          <w:szCs w:val="24"/>
+        </w:rPr>
+        <w:t xml:space="preserve">We observe that </w:t>
+      </w:r>
+      <w:r>
+        <w:rPr>
+          <w:rFonts w:ascii="Times New Roman" w:hAnsi="Times New Roman" w:cs="Times New Roman"/>
+          <w:sz w:val="24"/>
+          <w:szCs w:val="24"/>
+        </w:rPr>
+        <w:t xml:space="preserve">some hypothetical proteins were marked as </w:t>
+      </w:r>
+      <w:r>
+        <w:rPr>
+          <w:rFonts w:ascii="Times New Roman" w:hAnsi="Times New Roman" w:cs="Times New Roman"/>
+          <w:sz w:val="24"/>
+          <w:szCs w:val="24"/>
+        </w:rPr>
+        <w:t xml:space="preserve">significant </w:t>
+      </w:r>
+      <w:r>
+        <w:rPr>
+          <w:rFonts w:ascii="Times New Roman" w:hAnsi="Times New Roman" w:cs="Times New Roman"/>
+          <w:sz w:val="24"/>
+          <w:szCs w:val="24"/>
+        </w:rPr>
+        <w:t>genes</w:t>
+      </w:r>
+      <w:r>
+        <w:rPr>
+          <w:rFonts w:ascii="Times New Roman" w:hAnsi="Times New Roman" w:cs="Times New Roman"/>
+          <w:sz w:val="24"/>
+          <w:szCs w:val="24"/>
+        </w:rPr>
+        <w:t xml:space="preserve">, so further studies could be carried out. There are likely other genes that have not been observed in studies, </w:t>
+      </w:r>
+      <w:r>
+        <w:rPr>
+          <w:rFonts w:ascii="Times New Roman" w:hAnsi="Times New Roman" w:cs="Times New Roman"/>
+          <w:sz w:val="24"/>
+          <w:szCs w:val="24"/>
+        </w:rPr>
+        <w:t xml:space="preserve">studying these </w:t>
+      </w:r>
+      <w:r>
+        <w:rPr>
+          <w:rFonts w:ascii="Times New Roman" w:hAnsi="Times New Roman" w:cs="Times New Roman"/>
+          <w:sz w:val="24"/>
+          <w:szCs w:val="24"/>
+        </w:rPr>
+        <w:t xml:space="preserve">genes might give us a better idea of how to distinguish some of </w:t>
       </w:r>
     </w:p>
     <w:p>
@@ -4416,6 +6035,7 @@
         <w:rPr>
           <w:color w:val="212121"/>
         </w:rPr>
+        <w:lastRenderedPageBreak/>
         <w:t>A clear justification of your evaluation criteria.</w:t>
       </w:r>
     </w:p>
@@ -4669,7 +6289,43 @@
           <w:sz w:val="24"/>
           <w:szCs w:val="24"/>
         </w:rPr>
-        <w:t xml:space="preserve">Kohlmann, Alexander et al. “An international standardization programme towards the application of gene expression profiling in routine leukaemia diagnostics: the Microarray Innovations in </w:t>
+        <w:t xml:space="preserve">Kohlmann, Alexander et al. “An international standardization </w:t>
+      </w:r>
+      <w:proofErr w:type="spellStart"/>
+      <w:r>
+        <w:rPr>
+          <w:rFonts w:ascii="Times New Roman" w:hAnsi="Times New Roman" w:cs="Times New Roman"/>
+          <w:sz w:val="24"/>
+          <w:szCs w:val="24"/>
+        </w:rPr>
+        <w:t>programme</w:t>
+      </w:r>
+      <w:proofErr w:type="spellEnd"/>
+      <w:r>
+        <w:rPr>
+          <w:rFonts w:ascii="Times New Roman" w:hAnsi="Times New Roman" w:cs="Times New Roman"/>
+          <w:sz w:val="24"/>
+          <w:szCs w:val="24"/>
+        </w:rPr>
+        <w:t xml:space="preserve"> towards the application of gene expression profiling in routine </w:t>
+      </w:r>
+      <w:proofErr w:type="spellStart"/>
+      <w:r>
+        <w:rPr>
+          <w:rFonts w:ascii="Times New Roman" w:hAnsi="Times New Roman" w:cs="Times New Roman"/>
+          <w:sz w:val="24"/>
+          <w:szCs w:val="24"/>
+        </w:rPr>
+        <w:t>leukaemia</w:t>
+      </w:r>
+      <w:proofErr w:type="spellEnd"/>
+      <w:r>
+        <w:rPr>
+          <w:rFonts w:ascii="Times New Roman" w:hAnsi="Times New Roman" w:cs="Times New Roman"/>
+          <w:sz w:val="24"/>
+          <w:szCs w:val="24"/>
+        </w:rPr>
+        <w:t xml:space="preserve"> diagnostics: the Microarray Innovations in </w:t>
       </w:r>
       <w:r>
         <w:rPr>
@@ -4685,7 +6341,43 @@
           <w:sz w:val="24"/>
           <w:szCs w:val="24"/>
         </w:rPr>
-        <w:t xml:space="preserve"> study prephase.” British journal of haematology vol. 142,5 (2008): 802-7. doi:10.1111/j.1365-2141.2008.07261.x</w:t>
+        <w:t xml:space="preserve"> study </w:t>
+      </w:r>
+      <w:proofErr w:type="spellStart"/>
+      <w:r>
+        <w:rPr>
+          <w:rFonts w:ascii="Times New Roman" w:hAnsi="Times New Roman" w:cs="Times New Roman"/>
+          <w:sz w:val="24"/>
+          <w:szCs w:val="24"/>
+        </w:rPr>
+        <w:t>prephase</w:t>
+      </w:r>
+      <w:proofErr w:type="spellEnd"/>
+      <w:r>
+        <w:rPr>
+          <w:rFonts w:ascii="Times New Roman" w:hAnsi="Times New Roman" w:cs="Times New Roman"/>
+          <w:sz w:val="24"/>
+          <w:szCs w:val="24"/>
+        </w:rPr>
+        <w:t xml:space="preserve">.” British journal of </w:t>
+      </w:r>
+      <w:proofErr w:type="spellStart"/>
+      <w:r>
+        <w:rPr>
+          <w:rFonts w:ascii="Times New Roman" w:hAnsi="Times New Roman" w:cs="Times New Roman"/>
+          <w:sz w:val="24"/>
+          <w:szCs w:val="24"/>
+        </w:rPr>
+        <w:t>haematology</w:t>
+      </w:r>
+      <w:proofErr w:type="spellEnd"/>
+      <w:r>
+        <w:rPr>
+          <w:rFonts w:ascii="Times New Roman" w:hAnsi="Times New Roman" w:cs="Times New Roman"/>
+          <w:sz w:val="24"/>
+          <w:szCs w:val="24"/>
+        </w:rPr>
+        <w:t xml:space="preserve"> vol. 142,5 (2008): 802-7. doi:10.1111/j.1365-2141.2008.07261.x</w:t>
       </w:r>
     </w:p>
     <w:p>
@@ -4703,6 +6395,7 @@
           <w:shd w:val="clear" w:color="auto" w:fill="FFFFFF"/>
         </w:rPr>
       </w:pPr>
+      <w:proofErr w:type="spellStart"/>
       <w:r>
         <w:rPr>
           <w:rFonts w:ascii="Times New Roman" w:hAnsi="Times New Roman" w:cs="Times New Roman"/>
@@ -4711,8 +6404,62 @@
           <w:szCs w:val="24"/>
           <w:shd w:val="clear" w:color="auto" w:fill="FFFFFF"/>
         </w:rPr>
-        <w:lastRenderedPageBreak/>
-        <w:t>Cascianelli, S., Molineris, I., Isella, C. </w:t>
+        <w:t>Cascianelli</w:t>
+      </w:r>
+      <w:proofErr w:type="spellEnd"/>
+      <w:r>
+        <w:rPr>
+          <w:rFonts w:ascii="Times New Roman" w:hAnsi="Times New Roman" w:cs="Times New Roman"/>
+          <w:color w:val="222222"/>
+          <w:sz w:val="24"/>
+          <w:szCs w:val="24"/>
+          <w:shd w:val="clear" w:color="auto" w:fill="FFFFFF"/>
+        </w:rPr>
+        <w:t xml:space="preserve">, S., </w:t>
+      </w:r>
+      <w:proofErr w:type="spellStart"/>
+      <w:r>
+        <w:rPr>
+          <w:rFonts w:ascii="Times New Roman" w:hAnsi="Times New Roman" w:cs="Times New Roman"/>
+          <w:color w:val="222222"/>
+          <w:sz w:val="24"/>
+          <w:szCs w:val="24"/>
+          <w:shd w:val="clear" w:color="auto" w:fill="FFFFFF"/>
+        </w:rPr>
+        <w:t>Molineris</w:t>
+      </w:r>
+      <w:proofErr w:type="spellEnd"/>
+      <w:r>
+        <w:rPr>
+          <w:rFonts w:ascii="Times New Roman" w:hAnsi="Times New Roman" w:cs="Times New Roman"/>
+          <w:color w:val="222222"/>
+          <w:sz w:val="24"/>
+          <w:szCs w:val="24"/>
+          <w:shd w:val="clear" w:color="auto" w:fill="FFFFFF"/>
+        </w:rPr>
+        <w:t xml:space="preserve">, I., </w:t>
+      </w:r>
+      <w:proofErr w:type="spellStart"/>
+      <w:r>
+        <w:rPr>
+          <w:rFonts w:ascii="Times New Roman" w:hAnsi="Times New Roman" w:cs="Times New Roman"/>
+          <w:color w:val="222222"/>
+          <w:sz w:val="24"/>
+          <w:szCs w:val="24"/>
+          <w:shd w:val="clear" w:color="auto" w:fill="FFFFFF"/>
+        </w:rPr>
+        <w:t>Isella</w:t>
+      </w:r>
+      <w:proofErr w:type="spellEnd"/>
+      <w:r>
+        <w:rPr>
+          <w:rFonts w:ascii="Times New Roman" w:hAnsi="Times New Roman" w:cs="Times New Roman"/>
+          <w:color w:val="222222"/>
+          <w:sz w:val="24"/>
+          <w:szCs w:val="24"/>
+          <w:shd w:val="clear" w:color="auto" w:fill="FFFFFF"/>
+        </w:rPr>
+        <w:t>, C. </w:t>
       </w:r>
       <w:r>
         <w:rPr>
@@ -4780,7 +6527,7 @@
         </w:rPr>
         <w:t xml:space="preserve">14071 (2020). </w:t>
       </w:r>
-      <w:hyperlink r:id="rId7" w:history="1">
+      <w:hyperlink r:id="rId8" w:history="1">
         <w:r>
           <w:rPr>
             <w:rStyle w:val="Hyperlink"/>
@@ -4806,6 +6553,7 @@
           <w:szCs w:val="24"/>
         </w:rPr>
       </w:pPr>
+      <w:proofErr w:type="spellStart"/>
       <w:r>
         <w:rPr>
           <w:rFonts w:ascii="Times New Roman" w:hAnsi="Times New Roman" w:cs="Times New Roman"/>
@@ -4814,7 +6562,40 @@
           <w:szCs w:val="24"/>
           <w:shd w:val="clear" w:color="auto" w:fill="FFFFFF"/>
         </w:rPr>
-        <w:t xml:space="preserve">Danaee, P., Ghaeini, R., Hendrix, D. </w:t>
+        <w:t>Danaee</w:t>
+      </w:r>
+      <w:proofErr w:type="spellEnd"/>
+      <w:r>
+        <w:rPr>
+          <w:rFonts w:ascii="Times New Roman" w:hAnsi="Times New Roman" w:cs="Times New Roman"/>
+          <w:color w:val="222222"/>
+          <w:sz w:val="24"/>
+          <w:szCs w:val="24"/>
+          <w:shd w:val="clear" w:color="auto" w:fill="FFFFFF"/>
+        </w:rPr>
+        <w:t xml:space="preserve">, P., </w:t>
+      </w:r>
+      <w:proofErr w:type="spellStart"/>
+      <w:r>
+        <w:rPr>
+          <w:rFonts w:ascii="Times New Roman" w:hAnsi="Times New Roman" w:cs="Times New Roman"/>
+          <w:color w:val="222222"/>
+          <w:sz w:val="24"/>
+          <w:szCs w:val="24"/>
+          <w:shd w:val="clear" w:color="auto" w:fill="FFFFFF"/>
+        </w:rPr>
+        <w:t>Ghaeini</w:t>
+      </w:r>
+      <w:proofErr w:type="spellEnd"/>
+      <w:r>
+        <w:rPr>
+          <w:rFonts w:ascii="Times New Roman" w:hAnsi="Times New Roman" w:cs="Times New Roman"/>
+          <w:color w:val="222222"/>
+          <w:sz w:val="24"/>
+          <w:szCs w:val="24"/>
+          <w:shd w:val="clear" w:color="auto" w:fill="FFFFFF"/>
+        </w:rPr>
+        <w:t xml:space="preserve">, R., Hendrix, D. </w:t>
       </w:r>
       <w:r>
         <w:rPr>
@@ -4848,7 +6629,95 @@
           <w:szCs w:val="24"/>
           <w:shd w:val="clear" w:color="auto" w:fill="FFFFFF"/>
         </w:rPr>
-        <w:t xml:space="preserve">Mei Lin, Vanya Jaitly, Iris Wang, Zhihong Hu, Lei Chen, Md. Amer Wahed, Zeyad Kanaan, Adan Rios, &amp; Andy N. D. Nguyen. (2018). Application of Deep Learning on Predicting Prognosis of Acute Myeloid </w:t>
+        <w:t xml:space="preserve">Mei Lin, Vanya </w:t>
+      </w:r>
+      <w:proofErr w:type="spellStart"/>
+      <w:r>
+        <w:rPr>
+          <w:rFonts w:ascii="Times New Roman" w:hAnsi="Times New Roman" w:cs="Times New Roman"/>
+          <w:color w:val="212529"/>
+          <w:sz w:val="24"/>
+          <w:szCs w:val="24"/>
+          <w:shd w:val="clear" w:color="auto" w:fill="FFFFFF"/>
+        </w:rPr>
+        <w:t>Jaitly</w:t>
+      </w:r>
+      <w:proofErr w:type="spellEnd"/>
+      <w:r>
+        <w:rPr>
+          <w:rFonts w:ascii="Times New Roman" w:hAnsi="Times New Roman" w:cs="Times New Roman"/>
+          <w:color w:val="212529"/>
+          <w:sz w:val="24"/>
+          <w:szCs w:val="24"/>
+          <w:shd w:val="clear" w:color="auto" w:fill="FFFFFF"/>
+        </w:rPr>
+        <w:t xml:space="preserve">, Iris Wang, </w:t>
+      </w:r>
+      <w:proofErr w:type="spellStart"/>
+      <w:r>
+        <w:rPr>
+          <w:rFonts w:ascii="Times New Roman" w:hAnsi="Times New Roman" w:cs="Times New Roman"/>
+          <w:color w:val="212529"/>
+          <w:sz w:val="24"/>
+          <w:szCs w:val="24"/>
+          <w:shd w:val="clear" w:color="auto" w:fill="FFFFFF"/>
+        </w:rPr>
+        <w:t>Zhihong</w:t>
+      </w:r>
+      <w:proofErr w:type="spellEnd"/>
+      <w:r>
+        <w:rPr>
+          <w:rFonts w:ascii="Times New Roman" w:hAnsi="Times New Roman" w:cs="Times New Roman"/>
+          <w:color w:val="212529"/>
+          <w:sz w:val="24"/>
+          <w:szCs w:val="24"/>
+          <w:shd w:val="clear" w:color="auto" w:fill="FFFFFF"/>
+        </w:rPr>
+        <w:t xml:space="preserve"> Hu, Lei Chen, Md. Amer </w:t>
+      </w:r>
+      <w:proofErr w:type="spellStart"/>
+      <w:r>
+        <w:rPr>
+          <w:rFonts w:ascii="Times New Roman" w:hAnsi="Times New Roman" w:cs="Times New Roman"/>
+          <w:color w:val="212529"/>
+          <w:sz w:val="24"/>
+          <w:szCs w:val="24"/>
+          <w:shd w:val="clear" w:color="auto" w:fill="FFFFFF"/>
+        </w:rPr>
+        <w:t>Wahed</w:t>
+      </w:r>
+      <w:proofErr w:type="spellEnd"/>
+      <w:r>
+        <w:rPr>
+          <w:rFonts w:ascii="Times New Roman" w:hAnsi="Times New Roman" w:cs="Times New Roman"/>
+          <w:color w:val="212529"/>
+          <w:sz w:val="24"/>
+          <w:szCs w:val="24"/>
+          <w:shd w:val="clear" w:color="auto" w:fill="FFFFFF"/>
+        </w:rPr>
+        <w:t xml:space="preserve">, </w:t>
+      </w:r>
+      <w:proofErr w:type="spellStart"/>
+      <w:r>
+        <w:rPr>
+          <w:rFonts w:ascii="Times New Roman" w:hAnsi="Times New Roman" w:cs="Times New Roman"/>
+          <w:color w:val="212529"/>
+          <w:sz w:val="24"/>
+          <w:szCs w:val="24"/>
+          <w:shd w:val="clear" w:color="auto" w:fill="FFFFFF"/>
+        </w:rPr>
+        <w:t>Zeyad</w:t>
+      </w:r>
+      <w:proofErr w:type="spellEnd"/>
+      <w:r>
+        <w:rPr>
+          <w:rFonts w:ascii="Times New Roman" w:hAnsi="Times New Roman" w:cs="Times New Roman"/>
+          <w:color w:val="212529"/>
+          <w:sz w:val="24"/>
+          <w:szCs w:val="24"/>
+          <w:shd w:val="clear" w:color="auto" w:fill="FFFFFF"/>
+        </w:rPr>
+        <w:t xml:space="preserve"> Kanaan, Adan Rios, &amp; Andy N. D. Nguyen. (2018). Application of Deep Learning on Predicting Prognosis of Acute Myeloid </w:t>
       </w:r>
       <w:r>
         <w:rPr>
@@ -4916,6 +6785,7 @@
         </w:rPr>
         <w:t xml:space="preserve"> multiclass assessment and classification from Microarray and RNA-seq technologies integration at gene expression level.” </w:t>
       </w:r>
+      <w:proofErr w:type="spellStart"/>
       <w:r>
         <w:rPr>
           <w:rFonts w:ascii="Times New Roman" w:hAnsi="Times New Roman" w:cs="Times New Roman"/>
@@ -4926,7 +6796,20 @@
           <w:szCs w:val="24"/>
           <w:shd w:val="clear" w:color="auto" w:fill="FFFFFF"/>
         </w:rPr>
-        <w:t>PloS one</w:t>
+        <w:t>PloS</w:t>
+      </w:r>
+      <w:proofErr w:type="spellEnd"/>
+      <w:r>
+        <w:rPr>
+          <w:rFonts w:ascii="Times New Roman" w:hAnsi="Times New Roman" w:cs="Times New Roman"/>
+          <w:i/>
+          <w:iCs/>
+          <w:color w:val="303030"/>
+          <w:sz w:val="24"/>
+          <w:szCs w:val="24"/>
+          <w:shd w:val="clear" w:color="auto" w:fill="FFFFFF"/>
+        </w:rPr>
+        <w:t xml:space="preserve"> one</w:t>
       </w:r>
       <w:r>
         <w:rPr>
@@ -4954,6 +6837,7 @@
           <w:shd w:val="clear" w:color="auto" w:fill="FFFFFF"/>
         </w:rPr>
       </w:pPr>
+      <w:proofErr w:type="spellStart"/>
       <w:r>
         <w:rPr>
           <w:rFonts w:ascii="Times New Roman" w:hAnsi="Times New Roman" w:cs="Times New Roman"/>
@@ -4962,7 +6846,18 @@
           <w:szCs w:val="24"/>
           <w:shd w:val="clear" w:color="auto" w:fill="FFFFFF"/>
         </w:rPr>
-        <w:t xml:space="preserve">Krivtsov, Andrei V et al. “Gene expression profiling of </w:t>
+        <w:t>Krivtsov</w:t>
+      </w:r>
+      <w:proofErr w:type="spellEnd"/>
+      <w:r>
+        <w:rPr>
+          <w:rFonts w:ascii="Times New Roman" w:hAnsi="Times New Roman" w:cs="Times New Roman"/>
+          <w:color w:val="303030"/>
+          <w:sz w:val="24"/>
+          <w:szCs w:val="24"/>
+          <w:shd w:val="clear" w:color="auto" w:fill="FFFFFF"/>
+        </w:rPr>
+        <w:t xml:space="preserve">, Andrei V et al. “Gene expression profiling of </w:t>
       </w:r>
       <w:r>
         <w:rPr>
@@ -5005,6 +6900,211 @@
           <w:shd w:val="clear" w:color="auto" w:fill="FFFFFF"/>
         </w:rPr>
         <w:t> vol. 538 (2009): 231-46. doi:10.1007/978-1-59745-418-6_11</w:t>
+      </w:r>
+    </w:p>
+    <w:p>
+      <w:pPr>
+        <w:pStyle w:val="ListParagraph"/>
+        <w:numPr>
+          <w:ilvl w:val="0"/>
+          <w:numId w:val="3"/>
+        </w:numPr>
+        <w:rPr>
+          <w:rFonts w:ascii="Times New Roman" w:hAnsi="Times New Roman" w:cs="Times New Roman"/>
+          <w:color w:val="303030"/>
+          <w:sz w:val="24"/>
+          <w:szCs w:val="24"/>
+          <w:shd w:val="clear" w:color="auto" w:fill="FFFFFF"/>
+        </w:rPr>
+      </w:pPr>
+      <w:proofErr w:type="spellStart"/>
+      <w:r>
+        <w:rPr>
+          <w:rFonts w:ascii="Times New Roman" w:hAnsi="Times New Roman" w:cs="Times New Roman"/>
+          <w:color w:val="303030"/>
+          <w:sz w:val="24"/>
+          <w:szCs w:val="24"/>
+          <w:shd w:val="clear" w:color="auto" w:fill="FFFFFF"/>
+        </w:rPr>
+        <w:t>Xie</w:t>
+      </w:r>
+      <w:proofErr w:type="spellEnd"/>
+      <w:r>
+        <w:rPr>
+          <w:rFonts w:ascii="Times New Roman" w:hAnsi="Times New Roman" w:cs="Times New Roman"/>
+          <w:color w:val="303030"/>
+          <w:sz w:val="24"/>
+          <w:szCs w:val="24"/>
+          <w:shd w:val="clear" w:color="auto" w:fill="FFFFFF"/>
+        </w:rPr>
+        <w:t xml:space="preserve">, </w:t>
+      </w:r>
+      <w:proofErr w:type="spellStart"/>
+      <w:r>
+        <w:rPr>
+          <w:rFonts w:ascii="Times New Roman" w:hAnsi="Times New Roman" w:cs="Times New Roman"/>
+          <w:color w:val="303030"/>
+          <w:sz w:val="24"/>
+          <w:szCs w:val="24"/>
+          <w:shd w:val="clear" w:color="auto" w:fill="FFFFFF"/>
+        </w:rPr>
+        <w:t>Shuanshuan</w:t>
+      </w:r>
+      <w:proofErr w:type="spellEnd"/>
+      <w:r>
+        <w:rPr>
+          <w:rFonts w:ascii="Times New Roman" w:hAnsi="Times New Roman" w:cs="Times New Roman"/>
+          <w:color w:val="303030"/>
+          <w:sz w:val="24"/>
+          <w:szCs w:val="24"/>
+          <w:shd w:val="clear" w:color="auto" w:fill="FFFFFF"/>
+        </w:rPr>
+        <w:t xml:space="preserve"> et al. “Systematic analysis of gene expression alterations and clinical outcomes of adenylate cyclase-associated protein in cancer.” </w:t>
+      </w:r>
+      <w:proofErr w:type="spellStart"/>
+      <w:r>
+        <w:rPr>
+          <w:rFonts w:ascii="Times New Roman" w:hAnsi="Times New Roman" w:cs="Times New Roman"/>
+          <w:color w:val="303030"/>
+          <w:sz w:val="24"/>
+          <w:szCs w:val="24"/>
+          <w:shd w:val="clear" w:color="auto" w:fill="FFFFFF"/>
+        </w:rPr>
+        <w:t>Oncotarget</w:t>
+      </w:r>
+      <w:proofErr w:type="spellEnd"/>
+      <w:r>
+        <w:rPr>
+          <w:rFonts w:ascii="Times New Roman" w:hAnsi="Times New Roman" w:cs="Times New Roman"/>
+          <w:color w:val="303030"/>
+          <w:sz w:val="24"/>
+          <w:szCs w:val="24"/>
+          <w:shd w:val="clear" w:color="auto" w:fill="FFFFFF"/>
+        </w:rPr>
+        <w:t xml:space="preserve"> vol. 8,16 (2017): 27216-27239. doi:10.18632/oncotarget.16111</w:t>
+      </w:r>
+    </w:p>
+    <w:p>
+      <w:pPr>
+        <w:pStyle w:val="ListParagraph"/>
+        <w:numPr>
+          <w:ilvl w:val="0"/>
+          <w:numId w:val="3"/>
+        </w:numPr>
+        <w:rPr>
+          <w:rFonts w:ascii="Times New Roman" w:hAnsi="Times New Roman" w:cs="Times New Roman"/>
+          <w:color w:val="303030"/>
+          <w:sz w:val="24"/>
+          <w:szCs w:val="24"/>
+          <w:shd w:val="clear" w:color="auto" w:fill="FFFFFF"/>
+        </w:rPr>
+      </w:pPr>
+      <w:r>
+        <w:rPr>
+          <w:rFonts w:ascii="Times New Roman" w:hAnsi="Times New Roman" w:cs="Times New Roman"/>
+          <w:color w:val="303030"/>
+          <w:sz w:val="24"/>
+          <w:szCs w:val="24"/>
+          <w:shd w:val="clear" w:color="auto" w:fill="FFFFFF"/>
+        </w:rPr>
+        <w:t>Bergmann OJ, et al. High serum concentration of YKL-40 is associated with short survival in patients with acute myeloid leukemia. Clin Cancer Res. 2005;11(24 Pt 1):8644–8652.</w:t>
+      </w:r>
+    </w:p>
+    <w:p>
+      <w:pPr>
+        <w:pStyle w:val="ListParagraph"/>
+        <w:numPr>
+          <w:ilvl w:val="0"/>
+          <w:numId w:val="3"/>
+        </w:numPr>
+        <w:rPr>
+          <w:rFonts w:ascii="Times New Roman" w:hAnsi="Times New Roman" w:cs="Times New Roman"/>
+          <w:color w:val="303030"/>
+          <w:sz w:val="24"/>
+          <w:szCs w:val="24"/>
+          <w:shd w:val="clear" w:color="auto" w:fill="FFFFFF"/>
+        </w:rPr>
+      </w:pPr>
+      <w:r>
+        <w:rPr>
+          <w:rFonts w:ascii="Times New Roman" w:hAnsi="Times New Roman" w:cs="Times New Roman"/>
+          <w:color w:val="303030"/>
+          <w:sz w:val="24"/>
+          <w:szCs w:val="24"/>
+          <w:shd w:val="clear" w:color="auto" w:fill="FFFFFF"/>
+        </w:rPr>
+        <w:lastRenderedPageBreak/>
+        <w:t>Qu, Ying, et al. “Novel Gene Signature Reveals Prognostic Model in Acute Myeloid Leukemia.” Frontiers in Genetics, vol. 11, Oct. 2020, p. 566024. DOI.org (</w:t>
+      </w:r>
+      <w:proofErr w:type="spellStart"/>
+      <w:r>
+        <w:rPr>
+          <w:rFonts w:ascii="Times New Roman" w:hAnsi="Times New Roman" w:cs="Times New Roman"/>
+          <w:color w:val="303030"/>
+          <w:sz w:val="24"/>
+          <w:szCs w:val="24"/>
+          <w:shd w:val="clear" w:color="auto" w:fill="FFFFFF"/>
+        </w:rPr>
+        <w:t>Crossref</w:t>
+      </w:r>
+      <w:proofErr w:type="spellEnd"/>
+      <w:r>
+        <w:rPr>
+          <w:rFonts w:ascii="Times New Roman" w:hAnsi="Times New Roman" w:cs="Times New Roman"/>
+          <w:color w:val="303030"/>
+          <w:sz w:val="24"/>
+          <w:szCs w:val="24"/>
+          <w:shd w:val="clear" w:color="auto" w:fill="FFFFFF"/>
+        </w:rPr>
+        <w:t>), doi:10.3389/fgene.2020.566024.</w:t>
+      </w:r>
+    </w:p>
+    <w:p>
+      <w:pPr>
+        <w:pStyle w:val="ListParagraph"/>
+        <w:numPr>
+          <w:ilvl w:val="0"/>
+          <w:numId w:val="3"/>
+        </w:numPr>
+        <w:rPr>
+          <w:rFonts w:ascii="Times New Roman" w:hAnsi="Times New Roman" w:cs="Times New Roman"/>
+          <w:color w:val="303030"/>
+          <w:sz w:val="24"/>
+          <w:szCs w:val="24"/>
+          <w:shd w:val="clear" w:color="auto" w:fill="FFFFFF"/>
+        </w:rPr>
+      </w:pPr>
+      <w:r>
+        <w:rPr>
+          <w:rFonts w:ascii="Times New Roman" w:hAnsi="Times New Roman" w:cs="Times New Roman"/>
+          <w:color w:val="303030"/>
+          <w:sz w:val="24"/>
+          <w:szCs w:val="24"/>
+          <w:shd w:val="clear" w:color="auto" w:fill="FFFFFF"/>
+        </w:rPr>
+        <w:t xml:space="preserve">Engel, T. et al. </w:t>
+      </w:r>
+      <w:hyperlink r:id="rId9" w:history="1">
+        <w:r>
+          <w:rPr>
+            <w:rStyle w:val="Hyperlink"/>
+            <w:rFonts w:ascii="Times New Roman" w:hAnsi="Times New Roman" w:cs="Times New Roman"/>
+            <w:sz w:val="24"/>
+            <w:szCs w:val="24"/>
+            <w:shd w:val="clear" w:color="auto" w:fill="FFFFFF"/>
+          </w:rPr>
+          <w:t>https://www.wikigenes.org/e/gene/e/10123.html?vs=1</w:t>
+        </w:r>
+      </w:hyperlink>
+      <w:r>
+        <w:rPr>
+          <w:rFonts w:ascii="Times New Roman" w:hAnsi="Times New Roman" w:cs="Times New Roman"/>
+          <w:color w:val="303030"/>
+          <w:sz w:val="24"/>
+          <w:szCs w:val="24"/>
+          <w:shd w:val="clear" w:color="auto" w:fill="FFFFFF"/>
+        </w:rPr>
+        <w:t xml:space="preserve"> </w:t>
       </w:r>
     </w:p>
     <w:p>
@@ -5021,9 +7121,153 @@
           <w:szCs w:val="24"/>
         </w:rPr>
       </w:pPr>
+      <w:r>
+        <w:rPr>
+          <w:rFonts w:ascii="Times New Roman" w:hAnsi="Times New Roman" w:cs="Times New Roman"/>
+          <w:sz w:val="24"/>
+          <w:szCs w:val="24"/>
+        </w:rPr>
+        <w:t>Cho, Soo Jung et al. “Chitotriosidase in the Pathogenesis of Inflammation, Interstitial Lung Diseases and COPD.” Allergy, asthma &amp; immunology research vol. 7,1 (2015): 14-21. doi:10.4168/aair.2015.7.1.14</w:t>
+      </w:r>
+    </w:p>
+    <w:p>
+      <w:pPr>
+        <w:pStyle w:val="ListParagraph"/>
+        <w:numPr>
+          <w:ilvl w:val="0"/>
+          <w:numId w:val="3"/>
+        </w:numPr>
+        <w:spacing w:after="0" w:line="240" w:lineRule="auto"/>
+        <w:rPr>
+          <w:rFonts w:ascii="Times New Roman" w:hAnsi="Times New Roman" w:cs="Times New Roman"/>
+          <w:sz w:val="24"/>
+          <w:szCs w:val="24"/>
+        </w:rPr>
+      </w:pPr>
+      <w:r>
+        <w:rPr>
+          <w:rFonts w:ascii="Times New Roman" w:hAnsi="Times New Roman" w:cs="Times New Roman"/>
+          <w:sz w:val="24"/>
+          <w:szCs w:val="24"/>
+        </w:rPr>
+        <w:t>Figueroa, Maria E et al. “Genome-wide epigenetic analysis delineates a biologically distinct immature acute leukemia with myeloid/T-lymphoid features.” Blood vol. 113,12 (2009): 2795-804. doi:10.1182/blood-2008-08-172387</w:t>
+      </w:r>
+    </w:p>
+    <w:p>
+      <w:pPr>
+        <w:pStyle w:val="ListParagraph"/>
+        <w:numPr>
+          <w:ilvl w:val="0"/>
+          <w:numId w:val="3"/>
+        </w:numPr>
+        <w:spacing w:after="0" w:line="240" w:lineRule="auto"/>
+        <w:rPr>
+          <w:rFonts w:ascii="Times New Roman" w:hAnsi="Times New Roman" w:cs="Times New Roman"/>
+          <w:sz w:val="24"/>
+          <w:szCs w:val="24"/>
+        </w:rPr>
+      </w:pPr>
+      <w:r>
+        <w:rPr>
+          <w:rFonts w:ascii="Times New Roman" w:hAnsi="Times New Roman" w:cs="Times New Roman"/>
+          <w:sz w:val="24"/>
+          <w:szCs w:val="24"/>
+        </w:rPr>
+        <w:t xml:space="preserve">Taki T, Shibuya N, </w:t>
+      </w:r>
+      <w:proofErr w:type="spellStart"/>
+      <w:r>
+        <w:rPr>
+          <w:rFonts w:ascii="Times New Roman" w:hAnsi="Times New Roman" w:cs="Times New Roman"/>
+          <w:sz w:val="24"/>
+          <w:szCs w:val="24"/>
+        </w:rPr>
+        <w:t>Taniwaki</w:t>
+      </w:r>
+      <w:proofErr w:type="spellEnd"/>
+      <w:r>
+        <w:rPr>
+          <w:rFonts w:ascii="Times New Roman" w:hAnsi="Times New Roman" w:cs="Times New Roman"/>
+          <w:sz w:val="24"/>
+          <w:szCs w:val="24"/>
+        </w:rPr>
+        <w:t xml:space="preserve"> M, </w:t>
+      </w:r>
+      <w:proofErr w:type="spellStart"/>
+      <w:r>
+        <w:rPr>
+          <w:rFonts w:ascii="Times New Roman" w:hAnsi="Times New Roman" w:cs="Times New Roman"/>
+          <w:sz w:val="24"/>
+          <w:szCs w:val="24"/>
+        </w:rPr>
+        <w:t>Hanada</w:t>
+      </w:r>
+      <w:proofErr w:type="spellEnd"/>
+      <w:r>
+        <w:rPr>
+          <w:rFonts w:ascii="Times New Roman" w:hAnsi="Times New Roman" w:cs="Times New Roman"/>
+          <w:sz w:val="24"/>
+          <w:szCs w:val="24"/>
+        </w:rPr>
+        <w:t xml:space="preserve"> R, </w:t>
+      </w:r>
+      <w:proofErr w:type="spellStart"/>
+      <w:r>
+        <w:rPr>
+          <w:rFonts w:ascii="Times New Roman" w:hAnsi="Times New Roman" w:cs="Times New Roman"/>
+          <w:sz w:val="24"/>
+          <w:szCs w:val="24"/>
+        </w:rPr>
+        <w:t>Morishita</w:t>
+      </w:r>
+      <w:proofErr w:type="spellEnd"/>
+      <w:r>
+        <w:rPr>
+          <w:rFonts w:ascii="Times New Roman" w:hAnsi="Times New Roman" w:cs="Times New Roman"/>
+          <w:sz w:val="24"/>
+          <w:szCs w:val="24"/>
+        </w:rPr>
+        <w:t xml:space="preserve"> K, </w:t>
+      </w:r>
+      <w:proofErr w:type="spellStart"/>
+      <w:r>
+        <w:rPr>
+          <w:rFonts w:ascii="Times New Roman" w:hAnsi="Times New Roman" w:cs="Times New Roman"/>
+          <w:sz w:val="24"/>
+          <w:szCs w:val="24"/>
+        </w:rPr>
+        <w:t>Bessho</w:t>
+      </w:r>
+      <w:proofErr w:type="spellEnd"/>
+      <w:r>
+        <w:rPr>
+          <w:rFonts w:ascii="Times New Roman" w:hAnsi="Times New Roman" w:cs="Times New Roman"/>
+          <w:sz w:val="24"/>
+          <w:szCs w:val="24"/>
+        </w:rPr>
+        <w:t xml:space="preserve"> F, Yanagisawa M, Hayashi Y. ABI-1, a human homolog to mouse </w:t>
+      </w:r>
+      <w:proofErr w:type="spellStart"/>
+      <w:r>
+        <w:rPr>
+          <w:rFonts w:ascii="Times New Roman" w:hAnsi="Times New Roman" w:cs="Times New Roman"/>
+          <w:sz w:val="24"/>
+          <w:szCs w:val="24"/>
+        </w:rPr>
+        <w:t>Abl</w:t>
+      </w:r>
+      <w:proofErr w:type="spellEnd"/>
+      <w:r>
+        <w:rPr>
+          <w:rFonts w:ascii="Times New Roman" w:hAnsi="Times New Roman" w:cs="Times New Roman"/>
+          <w:sz w:val="24"/>
+          <w:szCs w:val="24"/>
+        </w:rPr>
+        <w:t>-interactor 1, fuses the MLL gene in acute myeloid leukemia with t(10;11)(p11.2;q23). Blood. 1998 Aug 15;92(4):1125-30. PMID: 9694699.</w:t>
+      </w:r>
     </w:p>
     <w:sectPr>
-      <w:footerReference w:type="first" r:id="rId8"/>
+      <w:footerReference w:type="first" r:id="rId10"/>
       <w:pgSz w:w="12240" w:h="15840"/>
       <w:pgMar w:top="1440" w:right="1440" w:bottom="1440" w:left="1440" w:header="720" w:footer="720" w:gutter="0"/>
       <w:cols w:space="720"/>
@@ -6334,6 +8578,18 @@
     <w:uiPriority w:val="99"/>
     <w:rsid w:val="004B1C2B"/>
   </w:style>
+  <w:style w:type="character" w:styleId="FollowedHyperlink">
+    <w:name w:val="FollowedHyperlink"/>
+    <w:basedOn w:val="DefaultParagraphFont"/>
+    <w:uiPriority w:val="99"/>
+    <w:semiHidden/>
+    <w:unhideWhenUsed/>
+    <w:rsid w:val="001330A0"/>
+    <w:rPr>
+      <w:color w:val="954F72" w:themeColor="followedHyperlink"/>
+      <w:u w:val="single"/>
+    </w:rPr>
+  </w:style>
 </w:styles>
 </file>
 

</xml_diff>

<commit_message>
adding some more pictures
</commit_message>
<xml_diff>
--- a/final_paper.docx
+++ b/final_paper.docx
@@ -1122,23 +1122,7 @@
                 <w:rFonts w:ascii="Times New Roman" w:eastAsiaTheme="minorEastAsia" w:hAnsi="Times New Roman" w:cs="Times New Roman"/>
                 <w:kern w:val="24"/>
               </w:rPr>
-              <w:t xml:space="preserve">ALL with </w:t>
-            </w:r>
-            <w:proofErr w:type="spellStart"/>
-            <w:r>
-              <w:rPr>
-                <w:rFonts w:ascii="Times New Roman" w:eastAsiaTheme="minorEastAsia" w:hAnsi="Times New Roman" w:cs="Times New Roman"/>
-                <w:kern w:val="24"/>
-              </w:rPr>
-              <w:t>hyperdiploid</w:t>
-            </w:r>
-            <w:proofErr w:type="spellEnd"/>
-            <w:r>
-              <w:rPr>
-                <w:rFonts w:ascii="Times New Roman" w:eastAsiaTheme="minorEastAsia" w:hAnsi="Times New Roman" w:cs="Times New Roman"/>
-                <w:kern w:val="24"/>
-              </w:rPr>
-              <w:t xml:space="preserve"> karyotype</w:t>
+              <w:t>ALL with hyperdiploid karyotype</w:t>
             </w:r>
           </w:p>
         </w:tc>
@@ -2329,23 +2313,13 @@
           <w:szCs w:val="24"/>
         </w:rPr>
       </w:pPr>
-      <w:proofErr w:type="spellStart"/>
-      <w:r>
-        <w:rPr>
-          <w:rFonts w:ascii="Times New Roman" w:hAnsi="Times New Roman" w:cs="Times New Roman"/>
-          <w:sz w:val="24"/>
-          <w:szCs w:val="24"/>
-        </w:rPr>
-        <w:t>Cascianelli</w:t>
-      </w:r>
-      <w:proofErr w:type="spellEnd"/>
-      <w:r>
-        <w:rPr>
-          <w:rFonts w:ascii="Times New Roman" w:hAnsi="Times New Roman" w:cs="Times New Roman"/>
-          <w:sz w:val="24"/>
-          <w:szCs w:val="24"/>
-        </w:rPr>
-        <w:t xml:space="preserve"> et. al used PCA on the PAM50 dataset to examine whether the subtypes of breast cancer were separable from each other [</w:t>
+      <w:r>
+        <w:rPr>
+          <w:rFonts w:ascii="Times New Roman" w:hAnsi="Times New Roman" w:cs="Times New Roman"/>
+          <w:sz w:val="24"/>
+          <w:szCs w:val="24"/>
+        </w:rPr>
+        <w:t>Cascianelli et. al used PCA on the PAM50 dataset to examine whether the subtypes of breast cancer were separable from each other [</w:t>
       </w:r>
       <w:r>
         <w:rPr>
@@ -2455,23 +2429,13 @@
           <w:szCs w:val="24"/>
         </w:rPr>
       </w:pPr>
-      <w:proofErr w:type="spellStart"/>
-      <w:r>
-        <w:rPr>
-          <w:rFonts w:ascii="Times New Roman" w:hAnsi="Times New Roman" w:cs="Times New Roman"/>
-          <w:sz w:val="24"/>
-          <w:szCs w:val="24"/>
-        </w:rPr>
-        <w:t>Danaee</w:t>
-      </w:r>
-      <w:proofErr w:type="spellEnd"/>
-      <w:r>
-        <w:rPr>
-          <w:rFonts w:ascii="Times New Roman" w:hAnsi="Times New Roman" w:cs="Times New Roman"/>
-          <w:sz w:val="24"/>
-          <w:szCs w:val="24"/>
-        </w:rPr>
-        <w:t xml:space="preserve"> et. al used stacked denoising autoencoders to deal with the high dimensions and noisy inputs of gene expression data [</w:t>
+      <w:r>
+        <w:rPr>
+          <w:rFonts w:ascii="Times New Roman" w:hAnsi="Times New Roman" w:cs="Times New Roman"/>
+          <w:sz w:val="24"/>
+          <w:szCs w:val="24"/>
+        </w:rPr>
+        <w:t>Danaee et. al used stacked denoising autoencoders to deal with the high dimensions and noisy inputs of gene expression data [</w:t>
       </w:r>
       <w:r>
         <w:rPr>
@@ -2862,23 +2826,13 @@
           <w:szCs w:val="24"/>
         </w:rPr>
       </w:pPr>
-      <w:proofErr w:type="spellStart"/>
-      <w:r>
-        <w:rPr>
-          <w:rFonts w:ascii="Times New Roman" w:hAnsi="Times New Roman" w:cs="Times New Roman"/>
-          <w:sz w:val="24"/>
-          <w:szCs w:val="24"/>
-        </w:rPr>
-        <w:t>Krivtsov</w:t>
-      </w:r>
-      <w:proofErr w:type="spellEnd"/>
-      <w:r>
-        <w:rPr>
-          <w:rFonts w:ascii="Times New Roman" w:hAnsi="Times New Roman" w:cs="Times New Roman"/>
-          <w:sz w:val="24"/>
-          <w:szCs w:val="24"/>
-        </w:rPr>
-        <w:t xml:space="preserve"> et. al outlines procedures on how to extract the gene expression data and utilize some form of either hierarchical or K-means clustering and use permutation analysis to determine significance for the purpose of profiling </w:t>
+      <w:r>
+        <w:rPr>
+          <w:rFonts w:ascii="Times New Roman" w:hAnsi="Times New Roman" w:cs="Times New Roman"/>
+          <w:sz w:val="24"/>
+          <w:szCs w:val="24"/>
+        </w:rPr>
+        <w:t xml:space="preserve">Krivtsov et. al outlines procedures on how to extract the gene expression data and utilize some form of either hierarchical or K-means clustering and use permutation analysis to determine significance for the purpose of profiling </w:t>
       </w:r>
       <w:r>
         <w:rPr>
@@ -2910,25 +2864,7 @@
           <w:sz w:val="24"/>
           <w:szCs w:val="24"/>
         </w:rPr>
-        <w:t xml:space="preserve">]. They use the </w:t>
-      </w:r>
-      <w:proofErr w:type="spellStart"/>
-      <w:r>
-        <w:rPr>
-          <w:rFonts w:ascii="Times New Roman" w:hAnsi="Times New Roman" w:cs="Times New Roman"/>
-          <w:sz w:val="24"/>
-          <w:szCs w:val="24"/>
-        </w:rPr>
-        <w:t>GenePattern</w:t>
-      </w:r>
-      <w:proofErr w:type="spellEnd"/>
-      <w:r>
-        <w:rPr>
-          <w:rFonts w:ascii="Times New Roman" w:hAnsi="Times New Roman" w:cs="Times New Roman"/>
-          <w:sz w:val="24"/>
-          <w:szCs w:val="24"/>
-        </w:rPr>
-        <w:t xml:space="preserve"> software to distinguish marker genes that would distinguish the two groups, comparing means, using a signal-to-noise statistic, and evaluating significance. This was the only study read that seemed to have extracted and recorded the data themselves instead of taking the data from a database.</w:t>
+        <w:t>]. They use the GenePattern software to distinguish marker genes that would distinguish the two groups, comparing means, using a signal-to-noise statistic, and evaluating significance. This was the only study read that seemed to have extracted and recorded the data themselves instead of taking the data from a database.</w:t>
       </w:r>
     </w:p>
     <w:p>
@@ -3027,44 +2963,6 @@
           <w:rFonts w:ascii="Times New Roman" w:hAnsi="Times New Roman" w:cs="Times New Roman"/>
         </w:rPr>
         <w:t>Results and Methods</w:t>
-      </w:r>
-    </w:p>
-    <w:p>
-      <w:pPr>
-        <w:shd w:val="clear" w:color="auto" w:fill="FFFFFF"/>
-        <w:spacing w:after="0" w:line="240" w:lineRule="auto"/>
-        <w:rPr>
-          <w:rFonts w:ascii="Times New Roman" w:eastAsia="Times New Roman" w:hAnsi="Times New Roman" w:cs="Times New Roman"/>
-          <w:color w:val="2D3B45"/>
-          <w:sz w:val="24"/>
-          <w:szCs w:val="24"/>
-        </w:rPr>
-      </w:pPr>
-      <w:r>
-        <w:rPr>
-          <w:rFonts w:ascii="Times New Roman" w:hAnsi="Times New Roman" w:cs="Times New Roman"/>
-          <w:sz w:val="24"/>
-          <w:szCs w:val="24"/>
-        </w:rPr>
-        <w:t>[</w:t>
-      </w:r>
-      <w:r>
-        <w:rPr>
-          <w:rFonts w:ascii="Times New Roman" w:eastAsia="Times New Roman" w:hAnsi="Times New Roman" w:cs="Times New Roman"/>
-          <w:color w:val="2D3B45"/>
-          <w:sz w:val="24"/>
-          <w:szCs w:val="24"/>
-        </w:rPr>
-        <w:t>Describe what experiments you performed, how you collected the data and how you analyzed results, etc.</w:t>
-      </w:r>
-      <w:r>
-        <w:rPr>
-          <w:rFonts w:ascii="Times New Roman" w:eastAsia="Times New Roman" w:hAnsi="Times New Roman" w:cs="Times New Roman"/>
-          <w:color w:val="2D3B45"/>
-          <w:sz w:val="24"/>
-          <w:szCs w:val="24"/>
-        </w:rPr>
-        <w:t>]</w:t>
       </w:r>
     </w:p>
     <w:p>
@@ -3883,7 +3781,15 @@
           <w:sz w:val="24"/>
           <w:szCs w:val="24"/>
         </w:rPr>
-        <w:t xml:space="preserve">at a </w:t>
+        <w:t xml:space="preserve">at a better understanding of how </w:t>
+      </w:r>
+      <w:r>
+        <w:rPr>
+          <w:rFonts w:ascii="Times New Roman" w:hAnsi="Times New Roman" w:cs="Times New Roman"/>
+          <w:sz w:val="24"/>
+          <w:szCs w:val="24"/>
+        </w:rPr>
+        <w:t xml:space="preserve">the different genes interact and what are significant indicators of </w:t>
       </w:r>
       <w:r>
         <w:rPr>
@@ -3892,22 +3798,6 @@
           <w:szCs w:val="24"/>
         </w:rPr>
         <w:lastRenderedPageBreak/>
-        <w:t xml:space="preserve">better understanding of how </w:t>
-      </w:r>
-      <w:r>
-        <w:rPr>
-          <w:rFonts w:ascii="Times New Roman" w:hAnsi="Times New Roman" w:cs="Times New Roman"/>
-          <w:sz w:val="24"/>
-          <w:szCs w:val="24"/>
-        </w:rPr>
-        <w:t xml:space="preserve">the different genes interact and what are significant indicators of </w:t>
-      </w:r>
-      <w:r>
-        <w:rPr>
-          <w:rFonts w:ascii="Times New Roman" w:hAnsi="Times New Roman" w:cs="Times New Roman"/>
-          <w:sz w:val="24"/>
-          <w:szCs w:val="24"/>
-        </w:rPr>
         <w:t>each sub-type of Leukemia. Our</w:t>
       </w:r>
       <w:r>
@@ -4407,39 +4297,7 @@
           <w:sz w:val="24"/>
           <w:szCs w:val="24"/>
         </w:rPr>
-        <w:t xml:space="preserve"> We also examined the Jaccard similarity </w:t>
-      </w:r>
-      <w:r>
-        <w:rPr>
-          <w:rFonts w:ascii="Times New Roman" w:hAnsi="Times New Roman" w:cs="Times New Roman"/>
-          <w:sz w:val="24"/>
-          <w:szCs w:val="24"/>
-        </w:rPr>
-        <w:t>[</w:t>
-      </w:r>
-      <w:r>
-        <w:rPr>
-          <w:rFonts w:ascii="Times New Roman" w:hAnsi="Times New Roman" w:cs="Times New Roman"/>
-          <w:sz w:val="24"/>
-          <w:szCs w:val="24"/>
-        </w:rPr>
-        <w:t xml:space="preserve">table omitted for space reasons, </w:t>
-      </w:r>
-      <w:r>
-        <w:rPr>
-          <w:rFonts w:ascii="Times New Roman" w:hAnsi="Times New Roman" w:cs="Times New Roman"/>
-          <w:sz w:val="24"/>
-          <w:szCs w:val="24"/>
-        </w:rPr>
-        <w:t xml:space="preserve">but it </w:t>
-      </w:r>
-      <w:r>
-        <w:rPr>
-          <w:rFonts w:ascii="Times New Roman" w:hAnsi="Times New Roman" w:cs="Times New Roman"/>
-          <w:sz w:val="24"/>
-          <w:szCs w:val="24"/>
-        </w:rPr>
-        <w:t xml:space="preserve">can be found </w:t>
+        <w:t xml:space="preserve"> We also examined the </w:t>
       </w:r>
       <w:hyperlink r:id="rId7" w:history="1">
         <w:r>
@@ -4449,25 +4307,7 @@
             <w:sz w:val="24"/>
             <w:szCs w:val="24"/>
           </w:rPr>
-          <w:t>he</w:t>
-        </w:r>
-        <w:r>
-          <w:rPr>
-            <w:rStyle w:val="Hyperlink"/>
-            <w:rFonts w:ascii="Times New Roman" w:hAnsi="Times New Roman" w:cs="Times New Roman"/>
-            <w:sz w:val="24"/>
-            <w:szCs w:val="24"/>
-          </w:rPr>
-          <w:t>r</w:t>
-        </w:r>
-        <w:r>
-          <w:rPr>
-            <w:rStyle w:val="Hyperlink"/>
-            <w:rFonts w:ascii="Times New Roman" w:hAnsi="Times New Roman" w:cs="Times New Roman"/>
-            <w:sz w:val="24"/>
-            <w:szCs w:val="24"/>
-          </w:rPr>
-          <w:t>e</w:t>
+          <w:t>Jaccard similarity</w:t>
         </w:r>
       </w:hyperlink>
       <w:r>
@@ -4476,15 +4316,7 @@
           <w:sz w:val="24"/>
           <w:szCs w:val="24"/>
         </w:rPr>
-        <w:t xml:space="preserve">] </w:t>
-      </w:r>
-      <w:r>
-        <w:rPr>
-          <w:rFonts w:ascii="Times New Roman" w:hAnsi="Times New Roman" w:cs="Times New Roman"/>
-          <w:sz w:val="24"/>
-          <w:szCs w:val="24"/>
-        </w:rPr>
-        <w:t xml:space="preserve">of </w:t>
+        <w:t xml:space="preserve"> </w:t>
       </w:r>
       <w:r>
         <w:rPr>
@@ -6012,7 +5844,145 @@
           <w:sz w:val="24"/>
           <w:szCs w:val="24"/>
         </w:rPr>
-        <w:t xml:space="preserve">genes might give us a better idea of how to distinguish some of </w:t>
+        <w:t xml:space="preserve">genes might give us a better idea of how to distinguish </w:t>
+      </w:r>
+      <w:r>
+        <w:rPr>
+          <w:rFonts w:ascii="Times New Roman" w:hAnsi="Times New Roman" w:cs="Times New Roman"/>
+          <w:sz w:val="24"/>
+          <w:szCs w:val="24"/>
+        </w:rPr>
+        <w:t xml:space="preserve">some subtypes of Leukemia. </w:t>
+      </w:r>
+    </w:p>
+    <w:p>
+      <w:pPr>
+        <w:ind w:firstLine="720"/>
+        <w:rPr>
+          <w:rFonts w:ascii="Times New Roman" w:hAnsi="Times New Roman" w:cs="Times New Roman"/>
+          <w:color w:val="212121"/>
+          <w:sz w:val="24"/>
+          <w:szCs w:val="24"/>
+        </w:rPr>
+      </w:pPr>
+      <w:r>
+        <w:rPr>
+          <w:rFonts w:ascii="Times New Roman" w:hAnsi="Times New Roman" w:cs="Times New Roman"/>
+          <w:sz w:val="24"/>
+          <w:szCs w:val="24"/>
+        </w:rPr>
+        <w:lastRenderedPageBreak/>
+        <w:t xml:space="preserve">Then we </w:t>
+      </w:r>
+      <w:r>
+        <w:rPr>
+          <w:rFonts w:ascii="Times New Roman" w:hAnsi="Times New Roman" w:cs="Times New Roman"/>
+          <w:sz w:val="24"/>
+          <w:szCs w:val="24"/>
+        </w:rPr>
+        <w:t>tried Multi-class Logistic Regression</w:t>
+      </w:r>
+      <w:r>
+        <w:rPr>
+          <w:rFonts w:ascii="Times New Roman" w:hAnsi="Times New Roman" w:cs="Times New Roman"/>
+          <w:sz w:val="24"/>
+          <w:szCs w:val="24"/>
+        </w:rPr>
+        <w:t xml:space="preserve">. </w:t>
+      </w:r>
+      <w:r>
+        <w:rPr>
+          <w:rFonts w:ascii="Times New Roman" w:hAnsi="Times New Roman" w:cs="Times New Roman"/>
+          <w:sz w:val="24"/>
+          <w:szCs w:val="24"/>
+        </w:rPr>
+        <w:t xml:space="preserve">Our 5-fold cross-validation results showed that </w:t>
+      </w:r>
+      <w:r>
+        <w:rPr>
+          <w:rFonts w:ascii="Times New Roman" w:hAnsi="Times New Roman" w:cs="Times New Roman"/>
+          <w:sz w:val="24"/>
+          <w:szCs w:val="24"/>
+        </w:rPr>
+        <w:t>not normalizing</w:t>
+      </w:r>
+      <w:r>
+        <w:rPr>
+          <w:rFonts w:ascii="Times New Roman" w:hAnsi="Times New Roman" w:cs="Times New Roman"/>
+          <w:sz w:val="24"/>
+          <w:szCs w:val="24"/>
+        </w:rPr>
+        <w:t xml:space="preserve"> had the best top</w:t>
+      </w:r>
+      <w:r>
+        <w:rPr>
+          <w:rFonts w:ascii="Times New Roman" w:hAnsi="Times New Roman" w:cs="Times New Roman"/>
+          <w:sz w:val="24"/>
+          <w:szCs w:val="24"/>
+        </w:rPr>
+        <w:t>-</w:t>
+      </w:r>
+      <w:r>
+        <w:rPr>
+          <w:rFonts w:ascii="Times New Roman" w:hAnsi="Times New Roman" w:cs="Times New Roman"/>
+          <w:sz w:val="24"/>
+          <w:szCs w:val="24"/>
+        </w:rPr>
+        <w:t>5 accuracy with all the features and just with significant features, while normalizing by healthy patient data in the training dataset had the best top</w:t>
+      </w:r>
+      <w:r>
+        <w:rPr>
+          <w:rFonts w:ascii="Times New Roman" w:hAnsi="Times New Roman" w:cs="Times New Roman"/>
+          <w:sz w:val="24"/>
+          <w:szCs w:val="24"/>
+        </w:rPr>
+        <w:t>-</w:t>
+      </w:r>
+      <w:r>
+        <w:rPr>
+          <w:rFonts w:ascii="Times New Roman" w:hAnsi="Times New Roman" w:cs="Times New Roman"/>
+          <w:sz w:val="24"/>
+          <w:szCs w:val="24"/>
+        </w:rPr>
+        <w:t xml:space="preserve">1 accuracy. </w:t>
+      </w:r>
+      <w:r>
+        <w:rPr>
+          <w:rFonts w:ascii="Times New Roman" w:hAnsi="Times New Roman" w:cs="Times New Roman"/>
+          <w:sz w:val="24"/>
+          <w:szCs w:val="24"/>
+        </w:rPr>
+        <w:t xml:space="preserve"> </w:t>
+      </w:r>
+    </w:p>
+    <w:p>
+      <w:pPr>
+        <w:pStyle w:val="Heading2"/>
+        <w:rPr>
+          <w:rFonts w:ascii="Times New Roman" w:hAnsi="Times New Roman" w:cs="Times New Roman"/>
+        </w:rPr>
+      </w:pPr>
+      <w:r>
+        <w:rPr>
+          <w:rFonts w:ascii="Times New Roman" w:hAnsi="Times New Roman" w:cs="Times New Roman"/>
+        </w:rPr>
+        <w:t>Interpretation</w:t>
+      </w:r>
+    </w:p>
+    <w:p>
+      <w:pPr>
+        <w:pStyle w:val="cdt4ke"/>
+        <w:spacing w:before="0" w:beforeAutospacing="0" w:after="0" w:afterAutospacing="0"/>
+        <w:rPr>
+          <w:color w:val="212121"/>
+        </w:rPr>
+      </w:pPr>
+      <w:r>
+        <w:rPr>
+          <w:color w:val="212121"/>
+        </w:rPr>
+        <w:tab/>
+        <w:t xml:space="preserve"> </w:t>
       </w:r>
     </w:p>
     <w:p>
@@ -6035,8 +6005,7 @@
         <w:rPr>
           <w:color w:val="212121"/>
         </w:rPr>
-        <w:lastRenderedPageBreak/>
-        <w:t>A clear justification of your evaluation criteria.</w:t>
+        <w:t>Why do you think that your method(s) performed in certain ways?</w:t>
       </w:r>
     </w:p>
     <w:p>
@@ -6059,21 +6028,7 @@
         <w:rPr>
           <w:color w:val="212121"/>
         </w:rPr>
-        <w:t>What do you use as evaluation criteria and why?</w:t>
-      </w:r>
-    </w:p>
-    <w:p>
-      <w:pPr>
-        <w:pStyle w:val="Heading2"/>
-        <w:rPr>
-          <w:rFonts w:ascii="Times New Roman" w:hAnsi="Times New Roman" w:cs="Times New Roman"/>
-        </w:rPr>
-      </w:pPr>
-      <w:r>
-        <w:rPr>
-          <w:rFonts w:ascii="Times New Roman" w:hAnsi="Times New Roman" w:cs="Times New Roman"/>
-        </w:rPr>
-        <w:t>Interpretation</w:t>
+        <w:t>How does your method work compared to alternative approaches?</w:t>
       </w:r>
     </w:p>
     <w:p>
@@ -6096,52 +6051,6 @@
         <w:rPr>
           <w:color w:val="212121"/>
         </w:rPr>
-        <w:t>Why do you think that your method(s) performed in certain ways?</w:t>
-      </w:r>
-    </w:p>
-    <w:p>
-      <w:pPr>
-        <w:pStyle w:val="cdt4ke"/>
-        <w:numPr>
-          <w:ilvl w:val="1"/>
-          <w:numId w:val="1"/>
-        </w:numPr>
-        <w:tabs>
-          <w:tab w:val="num" w:pos="180"/>
-        </w:tabs>
-        <w:spacing w:before="0" w:beforeAutospacing="0" w:after="0" w:afterAutospacing="0"/>
-        <w:ind w:left="1440" w:hanging="1020"/>
-        <w:rPr>
-          <w:color w:val="212121"/>
-        </w:rPr>
-      </w:pPr>
-      <w:r>
-        <w:rPr>
-          <w:color w:val="212121"/>
-        </w:rPr>
-        <w:t>How does your method work compared to alternative approaches?</w:t>
-      </w:r>
-    </w:p>
-    <w:p>
-      <w:pPr>
-        <w:pStyle w:val="cdt4ke"/>
-        <w:numPr>
-          <w:ilvl w:val="1"/>
-          <w:numId w:val="1"/>
-        </w:numPr>
-        <w:tabs>
-          <w:tab w:val="num" w:pos="180"/>
-        </w:tabs>
-        <w:spacing w:before="0" w:beforeAutospacing="0" w:after="0" w:afterAutospacing="0"/>
-        <w:ind w:left="1440" w:hanging="1020"/>
-        <w:rPr>
-          <w:color w:val="212121"/>
-        </w:rPr>
-      </w:pPr>
-      <w:r>
-        <w:rPr>
-          <w:color w:val="212121"/>
-        </w:rPr>
         <w:t>What is the implication of your results with respect to solving your problem?</w:t>
       </w:r>
     </w:p>
@@ -6289,43 +6198,7 @@
           <w:sz w:val="24"/>
           <w:szCs w:val="24"/>
         </w:rPr>
-        <w:t xml:space="preserve">Kohlmann, Alexander et al. “An international standardization </w:t>
-      </w:r>
-      <w:proofErr w:type="spellStart"/>
-      <w:r>
-        <w:rPr>
-          <w:rFonts w:ascii="Times New Roman" w:hAnsi="Times New Roman" w:cs="Times New Roman"/>
-          <w:sz w:val="24"/>
-          <w:szCs w:val="24"/>
-        </w:rPr>
-        <w:t>programme</w:t>
-      </w:r>
-      <w:proofErr w:type="spellEnd"/>
-      <w:r>
-        <w:rPr>
-          <w:rFonts w:ascii="Times New Roman" w:hAnsi="Times New Roman" w:cs="Times New Roman"/>
-          <w:sz w:val="24"/>
-          <w:szCs w:val="24"/>
-        </w:rPr>
-        <w:t xml:space="preserve"> towards the application of gene expression profiling in routine </w:t>
-      </w:r>
-      <w:proofErr w:type="spellStart"/>
-      <w:r>
-        <w:rPr>
-          <w:rFonts w:ascii="Times New Roman" w:hAnsi="Times New Roman" w:cs="Times New Roman"/>
-          <w:sz w:val="24"/>
-          <w:szCs w:val="24"/>
-        </w:rPr>
-        <w:t>leukaemia</w:t>
-      </w:r>
-      <w:proofErr w:type="spellEnd"/>
-      <w:r>
-        <w:rPr>
-          <w:rFonts w:ascii="Times New Roman" w:hAnsi="Times New Roman" w:cs="Times New Roman"/>
-          <w:sz w:val="24"/>
-          <w:szCs w:val="24"/>
-        </w:rPr>
-        <w:t xml:space="preserve"> diagnostics: the Microarray Innovations in </w:t>
+        <w:t xml:space="preserve">Kohlmann, Alexander et al. “An international standardization programme towards the application of gene expression profiling in routine leukaemia diagnostics: the Microarray Innovations in </w:t>
       </w:r>
       <w:r>
         <w:rPr>
@@ -6341,43 +6214,7 @@
           <w:sz w:val="24"/>
           <w:szCs w:val="24"/>
         </w:rPr>
-        <w:t xml:space="preserve"> study </w:t>
-      </w:r>
-      <w:proofErr w:type="spellStart"/>
-      <w:r>
-        <w:rPr>
-          <w:rFonts w:ascii="Times New Roman" w:hAnsi="Times New Roman" w:cs="Times New Roman"/>
-          <w:sz w:val="24"/>
-          <w:szCs w:val="24"/>
-        </w:rPr>
-        <w:t>prephase</w:t>
-      </w:r>
-      <w:proofErr w:type="spellEnd"/>
-      <w:r>
-        <w:rPr>
-          <w:rFonts w:ascii="Times New Roman" w:hAnsi="Times New Roman" w:cs="Times New Roman"/>
-          <w:sz w:val="24"/>
-          <w:szCs w:val="24"/>
-        </w:rPr>
-        <w:t xml:space="preserve">.” British journal of </w:t>
-      </w:r>
-      <w:proofErr w:type="spellStart"/>
-      <w:r>
-        <w:rPr>
-          <w:rFonts w:ascii="Times New Roman" w:hAnsi="Times New Roman" w:cs="Times New Roman"/>
-          <w:sz w:val="24"/>
-          <w:szCs w:val="24"/>
-        </w:rPr>
-        <w:t>haematology</w:t>
-      </w:r>
-      <w:proofErr w:type="spellEnd"/>
-      <w:r>
-        <w:rPr>
-          <w:rFonts w:ascii="Times New Roman" w:hAnsi="Times New Roman" w:cs="Times New Roman"/>
-          <w:sz w:val="24"/>
-          <w:szCs w:val="24"/>
-        </w:rPr>
-        <w:t xml:space="preserve"> vol. 142,5 (2008): 802-7. doi:10.1111/j.1365-2141.2008.07261.x</w:t>
+        <w:t xml:space="preserve"> study prephase.” British journal of haematology vol. 142,5 (2008): 802-7. doi:10.1111/j.1365-2141.2008.07261.x</w:t>
       </w:r>
     </w:p>
     <w:p>
@@ -6395,7 +6232,6 @@
           <w:shd w:val="clear" w:color="auto" w:fill="FFFFFF"/>
         </w:rPr>
       </w:pPr>
-      <w:proofErr w:type="spellStart"/>
       <w:r>
         <w:rPr>
           <w:rFonts w:ascii="Times New Roman" w:hAnsi="Times New Roman" w:cs="Times New Roman"/>
@@ -6404,62 +6240,7 @@
           <w:szCs w:val="24"/>
           <w:shd w:val="clear" w:color="auto" w:fill="FFFFFF"/>
         </w:rPr>
-        <w:t>Cascianelli</w:t>
-      </w:r>
-      <w:proofErr w:type="spellEnd"/>
-      <w:r>
-        <w:rPr>
-          <w:rFonts w:ascii="Times New Roman" w:hAnsi="Times New Roman" w:cs="Times New Roman"/>
-          <w:color w:val="222222"/>
-          <w:sz w:val="24"/>
-          <w:szCs w:val="24"/>
-          <w:shd w:val="clear" w:color="auto" w:fill="FFFFFF"/>
-        </w:rPr>
-        <w:t xml:space="preserve">, S., </w:t>
-      </w:r>
-      <w:proofErr w:type="spellStart"/>
-      <w:r>
-        <w:rPr>
-          <w:rFonts w:ascii="Times New Roman" w:hAnsi="Times New Roman" w:cs="Times New Roman"/>
-          <w:color w:val="222222"/>
-          <w:sz w:val="24"/>
-          <w:szCs w:val="24"/>
-          <w:shd w:val="clear" w:color="auto" w:fill="FFFFFF"/>
-        </w:rPr>
-        <w:t>Molineris</w:t>
-      </w:r>
-      <w:proofErr w:type="spellEnd"/>
-      <w:r>
-        <w:rPr>
-          <w:rFonts w:ascii="Times New Roman" w:hAnsi="Times New Roman" w:cs="Times New Roman"/>
-          <w:color w:val="222222"/>
-          <w:sz w:val="24"/>
-          <w:szCs w:val="24"/>
-          <w:shd w:val="clear" w:color="auto" w:fill="FFFFFF"/>
-        </w:rPr>
-        <w:t xml:space="preserve">, I., </w:t>
-      </w:r>
-      <w:proofErr w:type="spellStart"/>
-      <w:r>
-        <w:rPr>
-          <w:rFonts w:ascii="Times New Roman" w:hAnsi="Times New Roman" w:cs="Times New Roman"/>
-          <w:color w:val="222222"/>
-          <w:sz w:val="24"/>
-          <w:szCs w:val="24"/>
-          <w:shd w:val="clear" w:color="auto" w:fill="FFFFFF"/>
-        </w:rPr>
-        <w:t>Isella</w:t>
-      </w:r>
-      <w:proofErr w:type="spellEnd"/>
-      <w:r>
-        <w:rPr>
-          <w:rFonts w:ascii="Times New Roman" w:hAnsi="Times New Roman" w:cs="Times New Roman"/>
-          <w:color w:val="222222"/>
-          <w:sz w:val="24"/>
-          <w:szCs w:val="24"/>
-          <w:shd w:val="clear" w:color="auto" w:fill="FFFFFF"/>
-        </w:rPr>
-        <w:t>, C. </w:t>
+        <w:t>Cascianelli, S., Molineris, I., Isella, C. </w:t>
       </w:r>
       <w:r>
         <w:rPr>
@@ -6553,7 +6334,6 @@
           <w:szCs w:val="24"/>
         </w:rPr>
       </w:pPr>
-      <w:proofErr w:type="spellStart"/>
       <w:r>
         <w:rPr>
           <w:rFonts w:ascii="Times New Roman" w:hAnsi="Times New Roman" w:cs="Times New Roman"/>
@@ -6562,40 +6342,7 @@
           <w:szCs w:val="24"/>
           <w:shd w:val="clear" w:color="auto" w:fill="FFFFFF"/>
         </w:rPr>
-        <w:t>Danaee</w:t>
-      </w:r>
-      <w:proofErr w:type="spellEnd"/>
-      <w:r>
-        <w:rPr>
-          <w:rFonts w:ascii="Times New Roman" w:hAnsi="Times New Roman" w:cs="Times New Roman"/>
-          <w:color w:val="222222"/>
-          <w:sz w:val="24"/>
-          <w:szCs w:val="24"/>
-          <w:shd w:val="clear" w:color="auto" w:fill="FFFFFF"/>
-        </w:rPr>
-        <w:t xml:space="preserve">, P., </w:t>
-      </w:r>
-      <w:proofErr w:type="spellStart"/>
-      <w:r>
-        <w:rPr>
-          <w:rFonts w:ascii="Times New Roman" w:hAnsi="Times New Roman" w:cs="Times New Roman"/>
-          <w:color w:val="222222"/>
-          <w:sz w:val="24"/>
-          <w:szCs w:val="24"/>
-          <w:shd w:val="clear" w:color="auto" w:fill="FFFFFF"/>
-        </w:rPr>
-        <w:t>Ghaeini</w:t>
-      </w:r>
-      <w:proofErr w:type="spellEnd"/>
-      <w:r>
-        <w:rPr>
-          <w:rFonts w:ascii="Times New Roman" w:hAnsi="Times New Roman" w:cs="Times New Roman"/>
-          <w:color w:val="222222"/>
-          <w:sz w:val="24"/>
-          <w:szCs w:val="24"/>
-          <w:shd w:val="clear" w:color="auto" w:fill="FFFFFF"/>
-        </w:rPr>
-        <w:t xml:space="preserve">, R., Hendrix, D. </w:t>
+        <w:t xml:space="preserve">Danaee, P., Ghaeini, R., Hendrix, D. </w:t>
       </w:r>
       <w:r>
         <w:rPr>
@@ -6629,95 +6376,7 @@
           <w:szCs w:val="24"/>
           <w:shd w:val="clear" w:color="auto" w:fill="FFFFFF"/>
         </w:rPr>
-        <w:t xml:space="preserve">Mei Lin, Vanya </w:t>
-      </w:r>
-      <w:proofErr w:type="spellStart"/>
-      <w:r>
-        <w:rPr>
-          <w:rFonts w:ascii="Times New Roman" w:hAnsi="Times New Roman" w:cs="Times New Roman"/>
-          <w:color w:val="212529"/>
-          <w:sz w:val="24"/>
-          <w:szCs w:val="24"/>
-          <w:shd w:val="clear" w:color="auto" w:fill="FFFFFF"/>
-        </w:rPr>
-        <w:t>Jaitly</w:t>
-      </w:r>
-      <w:proofErr w:type="spellEnd"/>
-      <w:r>
-        <w:rPr>
-          <w:rFonts w:ascii="Times New Roman" w:hAnsi="Times New Roman" w:cs="Times New Roman"/>
-          <w:color w:val="212529"/>
-          <w:sz w:val="24"/>
-          <w:szCs w:val="24"/>
-          <w:shd w:val="clear" w:color="auto" w:fill="FFFFFF"/>
-        </w:rPr>
-        <w:t xml:space="preserve">, Iris Wang, </w:t>
-      </w:r>
-      <w:proofErr w:type="spellStart"/>
-      <w:r>
-        <w:rPr>
-          <w:rFonts w:ascii="Times New Roman" w:hAnsi="Times New Roman" w:cs="Times New Roman"/>
-          <w:color w:val="212529"/>
-          <w:sz w:val="24"/>
-          <w:szCs w:val="24"/>
-          <w:shd w:val="clear" w:color="auto" w:fill="FFFFFF"/>
-        </w:rPr>
-        <w:t>Zhihong</w:t>
-      </w:r>
-      <w:proofErr w:type="spellEnd"/>
-      <w:r>
-        <w:rPr>
-          <w:rFonts w:ascii="Times New Roman" w:hAnsi="Times New Roman" w:cs="Times New Roman"/>
-          <w:color w:val="212529"/>
-          <w:sz w:val="24"/>
-          <w:szCs w:val="24"/>
-          <w:shd w:val="clear" w:color="auto" w:fill="FFFFFF"/>
-        </w:rPr>
-        <w:t xml:space="preserve"> Hu, Lei Chen, Md. Amer </w:t>
-      </w:r>
-      <w:proofErr w:type="spellStart"/>
-      <w:r>
-        <w:rPr>
-          <w:rFonts w:ascii="Times New Roman" w:hAnsi="Times New Roman" w:cs="Times New Roman"/>
-          <w:color w:val="212529"/>
-          <w:sz w:val="24"/>
-          <w:szCs w:val="24"/>
-          <w:shd w:val="clear" w:color="auto" w:fill="FFFFFF"/>
-        </w:rPr>
-        <w:t>Wahed</w:t>
-      </w:r>
-      <w:proofErr w:type="spellEnd"/>
-      <w:r>
-        <w:rPr>
-          <w:rFonts w:ascii="Times New Roman" w:hAnsi="Times New Roman" w:cs="Times New Roman"/>
-          <w:color w:val="212529"/>
-          <w:sz w:val="24"/>
-          <w:szCs w:val="24"/>
-          <w:shd w:val="clear" w:color="auto" w:fill="FFFFFF"/>
-        </w:rPr>
-        <w:t xml:space="preserve">, </w:t>
-      </w:r>
-      <w:proofErr w:type="spellStart"/>
-      <w:r>
-        <w:rPr>
-          <w:rFonts w:ascii="Times New Roman" w:hAnsi="Times New Roman" w:cs="Times New Roman"/>
-          <w:color w:val="212529"/>
-          <w:sz w:val="24"/>
-          <w:szCs w:val="24"/>
-          <w:shd w:val="clear" w:color="auto" w:fill="FFFFFF"/>
-        </w:rPr>
-        <w:t>Zeyad</w:t>
-      </w:r>
-      <w:proofErr w:type="spellEnd"/>
-      <w:r>
-        <w:rPr>
-          <w:rFonts w:ascii="Times New Roman" w:hAnsi="Times New Roman" w:cs="Times New Roman"/>
-          <w:color w:val="212529"/>
-          <w:sz w:val="24"/>
-          <w:szCs w:val="24"/>
-          <w:shd w:val="clear" w:color="auto" w:fill="FFFFFF"/>
-        </w:rPr>
-        <w:t xml:space="preserve"> Kanaan, Adan Rios, &amp; Andy N. D. Nguyen. (2018). Application of Deep Learning on Predicting Prognosis of Acute Myeloid </w:t>
+        <w:t xml:space="preserve">Mei Lin, Vanya Jaitly, Iris Wang, Zhihong Hu, Lei Chen, Md. Amer Wahed, Zeyad Kanaan, Adan Rios, &amp; Andy N. D. Nguyen. (2018). Application of Deep Learning on Predicting Prognosis of Acute Myeloid </w:t>
       </w:r>
       <w:r>
         <w:rPr>
@@ -6785,7 +6444,6 @@
         </w:rPr>
         <w:t xml:space="preserve"> multiclass assessment and classification from Microarray and RNA-seq technologies integration at gene expression level.” </w:t>
       </w:r>
-      <w:proofErr w:type="spellStart"/>
       <w:r>
         <w:rPr>
           <w:rFonts w:ascii="Times New Roman" w:hAnsi="Times New Roman" w:cs="Times New Roman"/>
@@ -6796,20 +6454,7 @@
           <w:szCs w:val="24"/>
           <w:shd w:val="clear" w:color="auto" w:fill="FFFFFF"/>
         </w:rPr>
-        <w:t>PloS</w:t>
-      </w:r>
-      <w:proofErr w:type="spellEnd"/>
-      <w:r>
-        <w:rPr>
-          <w:rFonts w:ascii="Times New Roman" w:hAnsi="Times New Roman" w:cs="Times New Roman"/>
-          <w:i/>
-          <w:iCs/>
-          <w:color w:val="303030"/>
-          <w:sz w:val="24"/>
-          <w:szCs w:val="24"/>
-          <w:shd w:val="clear" w:color="auto" w:fill="FFFFFF"/>
-        </w:rPr>
-        <w:t xml:space="preserve"> one</w:t>
+        <w:t>PloS one</w:t>
       </w:r>
       <w:r>
         <w:rPr>
@@ -6837,7 +6482,6 @@
           <w:shd w:val="clear" w:color="auto" w:fill="FFFFFF"/>
         </w:rPr>
       </w:pPr>
-      <w:proofErr w:type="spellStart"/>
       <w:r>
         <w:rPr>
           <w:rFonts w:ascii="Times New Roman" w:hAnsi="Times New Roman" w:cs="Times New Roman"/>
@@ -6846,18 +6490,7 @@
           <w:szCs w:val="24"/>
           <w:shd w:val="clear" w:color="auto" w:fill="FFFFFF"/>
         </w:rPr>
-        <w:t>Krivtsov</w:t>
-      </w:r>
-      <w:proofErr w:type="spellEnd"/>
-      <w:r>
-        <w:rPr>
-          <w:rFonts w:ascii="Times New Roman" w:hAnsi="Times New Roman" w:cs="Times New Roman"/>
-          <w:color w:val="303030"/>
-          <w:sz w:val="24"/>
-          <w:szCs w:val="24"/>
-          <w:shd w:val="clear" w:color="auto" w:fill="FFFFFF"/>
-        </w:rPr>
-        <w:t xml:space="preserve">, Andrei V et al. “Gene expression profiling of </w:t>
+        <w:t xml:space="preserve">Krivtsov, Andrei V et al. “Gene expression profiling of </w:t>
       </w:r>
       <w:r>
         <w:rPr>
@@ -6917,7 +6550,6 @@
           <w:shd w:val="clear" w:color="auto" w:fill="FFFFFF"/>
         </w:rPr>
       </w:pPr>
-      <w:proofErr w:type="spellStart"/>
       <w:r>
         <w:rPr>
           <w:rFonts w:ascii="Times New Roman" w:hAnsi="Times New Roman" w:cs="Times New Roman"/>
@@ -6926,62 +6558,7 @@
           <w:szCs w:val="24"/>
           <w:shd w:val="clear" w:color="auto" w:fill="FFFFFF"/>
         </w:rPr>
-        <w:t>Xie</w:t>
-      </w:r>
-      <w:proofErr w:type="spellEnd"/>
-      <w:r>
-        <w:rPr>
-          <w:rFonts w:ascii="Times New Roman" w:hAnsi="Times New Roman" w:cs="Times New Roman"/>
-          <w:color w:val="303030"/>
-          <w:sz w:val="24"/>
-          <w:szCs w:val="24"/>
-          <w:shd w:val="clear" w:color="auto" w:fill="FFFFFF"/>
-        </w:rPr>
-        <w:t xml:space="preserve">, </w:t>
-      </w:r>
-      <w:proofErr w:type="spellStart"/>
-      <w:r>
-        <w:rPr>
-          <w:rFonts w:ascii="Times New Roman" w:hAnsi="Times New Roman" w:cs="Times New Roman"/>
-          <w:color w:val="303030"/>
-          <w:sz w:val="24"/>
-          <w:szCs w:val="24"/>
-          <w:shd w:val="clear" w:color="auto" w:fill="FFFFFF"/>
-        </w:rPr>
-        <w:t>Shuanshuan</w:t>
-      </w:r>
-      <w:proofErr w:type="spellEnd"/>
-      <w:r>
-        <w:rPr>
-          <w:rFonts w:ascii="Times New Roman" w:hAnsi="Times New Roman" w:cs="Times New Roman"/>
-          <w:color w:val="303030"/>
-          <w:sz w:val="24"/>
-          <w:szCs w:val="24"/>
-          <w:shd w:val="clear" w:color="auto" w:fill="FFFFFF"/>
-        </w:rPr>
-        <w:t xml:space="preserve"> et al. “Systematic analysis of gene expression alterations and clinical outcomes of adenylate cyclase-associated protein in cancer.” </w:t>
-      </w:r>
-      <w:proofErr w:type="spellStart"/>
-      <w:r>
-        <w:rPr>
-          <w:rFonts w:ascii="Times New Roman" w:hAnsi="Times New Roman" w:cs="Times New Roman"/>
-          <w:color w:val="303030"/>
-          <w:sz w:val="24"/>
-          <w:szCs w:val="24"/>
-          <w:shd w:val="clear" w:color="auto" w:fill="FFFFFF"/>
-        </w:rPr>
-        <w:t>Oncotarget</w:t>
-      </w:r>
-      <w:proofErr w:type="spellEnd"/>
-      <w:r>
-        <w:rPr>
-          <w:rFonts w:ascii="Times New Roman" w:hAnsi="Times New Roman" w:cs="Times New Roman"/>
-          <w:color w:val="303030"/>
-          <w:sz w:val="24"/>
-          <w:szCs w:val="24"/>
-          <w:shd w:val="clear" w:color="auto" w:fill="FFFFFF"/>
-        </w:rPr>
-        <w:t xml:space="preserve"> vol. 8,16 (2017): 27216-27239. doi:10.18632/oncotarget.16111</w:t>
+        <w:t>Xie, Shuanshuan et al. “Systematic analysis of gene expression alterations and clinical outcomes of adenylate cyclase-associated protein in cancer.” Oncotarget vol. 8,16 (2017): 27216-27239. doi:10.18632/oncotarget.16111</w:t>
       </w:r>
     </w:p>
     <w:p>
@@ -7007,6 +6584,7 @@
           <w:szCs w:val="24"/>
           <w:shd w:val="clear" w:color="auto" w:fill="FFFFFF"/>
         </w:rPr>
+        <w:lastRenderedPageBreak/>
         <w:t>Bergmann OJ, et al. High serum concentration of YKL-40 is associated with short survival in patients with acute myeloid leukemia. Clin Cancer Res. 2005;11(24 Pt 1):8644–8652.</w:t>
       </w:r>
     </w:p>
@@ -7033,30 +6611,7 @@
           <w:szCs w:val="24"/>
           <w:shd w:val="clear" w:color="auto" w:fill="FFFFFF"/>
         </w:rPr>
-        <w:lastRenderedPageBreak/>
-        <w:t>Qu, Ying, et al. “Novel Gene Signature Reveals Prognostic Model in Acute Myeloid Leukemia.” Frontiers in Genetics, vol. 11, Oct. 2020, p. 566024. DOI.org (</w:t>
-      </w:r>
-      <w:proofErr w:type="spellStart"/>
-      <w:r>
-        <w:rPr>
-          <w:rFonts w:ascii="Times New Roman" w:hAnsi="Times New Roman" w:cs="Times New Roman"/>
-          <w:color w:val="303030"/>
-          <w:sz w:val="24"/>
-          <w:szCs w:val="24"/>
-          <w:shd w:val="clear" w:color="auto" w:fill="FFFFFF"/>
-        </w:rPr>
-        <w:t>Crossref</w:t>
-      </w:r>
-      <w:proofErr w:type="spellEnd"/>
-      <w:r>
-        <w:rPr>
-          <w:rFonts w:ascii="Times New Roman" w:hAnsi="Times New Roman" w:cs="Times New Roman"/>
-          <w:color w:val="303030"/>
-          <w:sz w:val="24"/>
-          <w:szCs w:val="24"/>
-          <w:shd w:val="clear" w:color="auto" w:fill="FFFFFF"/>
-        </w:rPr>
-        <w:t>), doi:10.3389/fgene.2020.566024.</w:t>
+        <w:t>Qu, Ying, et al. “Novel Gene Signature Reveals Prognostic Model in Acute Myeloid Leukemia.” Frontiers in Genetics, vol. 11, Oct. 2020, p. 566024. DOI.org (Crossref), doi:10.3389/fgene.2020.566024.</w:t>
       </w:r>
     </w:p>
     <w:p>
@@ -7173,97 +6728,7 @@
           <w:sz w:val="24"/>
           <w:szCs w:val="24"/>
         </w:rPr>
-        <w:t xml:space="preserve">Taki T, Shibuya N, </w:t>
-      </w:r>
-      <w:proofErr w:type="spellStart"/>
-      <w:r>
-        <w:rPr>
-          <w:rFonts w:ascii="Times New Roman" w:hAnsi="Times New Roman" w:cs="Times New Roman"/>
-          <w:sz w:val="24"/>
-          <w:szCs w:val="24"/>
-        </w:rPr>
-        <w:t>Taniwaki</w:t>
-      </w:r>
-      <w:proofErr w:type="spellEnd"/>
-      <w:r>
-        <w:rPr>
-          <w:rFonts w:ascii="Times New Roman" w:hAnsi="Times New Roman" w:cs="Times New Roman"/>
-          <w:sz w:val="24"/>
-          <w:szCs w:val="24"/>
-        </w:rPr>
-        <w:t xml:space="preserve"> M, </w:t>
-      </w:r>
-      <w:proofErr w:type="spellStart"/>
-      <w:r>
-        <w:rPr>
-          <w:rFonts w:ascii="Times New Roman" w:hAnsi="Times New Roman" w:cs="Times New Roman"/>
-          <w:sz w:val="24"/>
-          <w:szCs w:val="24"/>
-        </w:rPr>
-        <w:t>Hanada</w:t>
-      </w:r>
-      <w:proofErr w:type="spellEnd"/>
-      <w:r>
-        <w:rPr>
-          <w:rFonts w:ascii="Times New Roman" w:hAnsi="Times New Roman" w:cs="Times New Roman"/>
-          <w:sz w:val="24"/>
-          <w:szCs w:val="24"/>
-        </w:rPr>
-        <w:t xml:space="preserve"> R, </w:t>
-      </w:r>
-      <w:proofErr w:type="spellStart"/>
-      <w:r>
-        <w:rPr>
-          <w:rFonts w:ascii="Times New Roman" w:hAnsi="Times New Roman" w:cs="Times New Roman"/>
-          <w:sz w:val="24"/>
-          <w:szCs w:val="24"/>
-        </w:rPr>
-        <w:t>Morishita</w:t>
-      </w:r>
-      <w:proofErr w:type="spellEnd"/>
-      <w:r>
-        <w:rPr>
-          <w:rFonts w:ascii="Times New Roman" w:hAnsi="Times New Roman" w:cs="Times New Roman"/>
-          <w:sz w:val="24"/>
-          <w:szCs w:val="24"/>
-        </w:rPr>
-        <w:t xml:space="preserve"> K, </w:t>
-      </w:r>
-      <w:proofErr w:type="spellStart"/>
-      <w:r>
-        <w:rPr>
-          <w:rFonts w:ascii="Times New Roman" w:hAnsi="Times New Roman" w:cs="Times New Roman"/>
-          <w:sz w:val="24"/>
-          <w:szCs w:val="24"/>
-        </w:rPr>
-        <w:t>Bessho</w:t>
-      </w:r>
-      <w:proofErr w:type="spellEnd"/>
-      <w:r>
-        <w:rPr>
-          <w:rFonts w:ascii="Times New Roman" w:hAnsi="Times New Roman" w:cs="Times New Roman"/>
-          <w:sz w:val="24"/>
-          <w:szCs w:val="24"/>
-        </w:rPr>
-        <w:t xml:space="preserve"> F, Yanagisawa M, Hayashi Y. ABI-1, a human homolog to mouse </w:t>
-      </w:r>
-      <w:proofErr w:type="spellStart"/>
-      <w:r>
-        <w:rPr>
-          <w:rFonts w:ascii="Times New Roman" w:hAnsi="Times New Roman" w:cs="Times New Roman"/>
-          <w:sz w:val="24"/>
-          <w:szCs w:val="24"/>
-        </w:rPr>
-        <w:t>Abl</w:t>
-      </w:r>
-      <w:proofErr w:type="spellEnd"/>
-      <w:r>
-        <w:rPr>
-          <w:rFonts w:ascii="Times New Roman" w:hAnsi="Times New Roman" w:cs="Times New Roman"/>
-          <w:sz w:val="24"/>
-          <w:szCs w:val="24"/>
-        </w:rPr>
-        <w:t>-interactor 1, fuses the MLL gene in acute myeloid leukemia with t(10;11)(p11.2;q23). Blood. 1998 Aug 15;92(4):1125-30. PMID: 9694699.</w:t>
+        <w:t>Taki T, Shibuya N, Taniwaki M, Hanada R, Morishita K, Bessho F, Yanagisawa M, Hayashi Y. ABI-1, a human homolog to mouse Abl-interactor 1, fuses the MLL gene in acute myeloid leukemia with t(10;11)(p11.2;q23). Blood. 1998 Aug 15;92(4):1125-30. PMID: 9694699.</w:t>
       </w:r>
     </w:p>
     <w:sectPr>
@@ -7372,6 +6837,24 @@
         <w:szCs w:val="24"/>
       </w:rPr>
       <w:t xml:space="preserve"> </w:t>
+    </w:r>
+  </w:p>
+  <w:p>
+    <w:pPr>
+      <w:pStyle w:val="Footer"/>
+      <w:rPr>
+        <w:rFonts w:ascii="Times New Roman" w:hAnsi="Times New Roman" w:cs="Times New Roman"/>
+        <w:sz w:val="24"/>
+        <w:szCs w:val="24"/>
+      </w:rPr>
+    </w:pPr>
+    <w:r>
+      <w:rPr>
+        <w:rFonts w:ascii="Times New Roman" w:hAnsi="Times New Roman" w:cs="Times New Roman"/>
+        <w:sz w:val="24"/>
+        <w:szCs w:val="24"/>
+      </w:rPr>
+      <w:t>Some extra diagrams and tables are linked externally due to space reasons.</w:t>
     </w:r>
   </w:p>
 </w:ftr>

</xml_diff>

<commit_message>
adding cos sim, num_zeros charts and 2 pages left to write
</commit_message>
<xml_diff>
--- a/final_paper.docx
+++ b/final_paper.docx
@@ -926,7 +926,23 @@
                 <w:rFonts w:ascii="Times New Roman" w:eastAsiaTheme="minorEastAsia" w:hAnsi="Times New Roman" w:cs="Times New Roman"/>
                 <w:kern w:val="24"/>
               </w:rPr>
-              <w:t>c-ALL/Pre-B-ALL with t(9;22)</w:t>
+              <w:t xml:space="preserve">c-ALL/Pre-B-ALL with </w:t>
+            </w:r>
+            <w:proofErr w:type="gramStart"/>
+            <w:r>
+              <w:rPr>
+                <w:rFonts w:ascii="Times New Roman" w:eastAsiaTheme="minorEastAsia" w:hAnsi="Times New Roman" w:cs="Times New Roman"/>
+                <w:kern w:val="24"/>
+              </w:rPr>
+              <w:t>t(</w:t>
+            </w:r>
+            <w:proofErr w:type="gramEnd"/>
+            <w:r>
+              <w:rPr>
+                <w:rFonts w:ascii="Times New Roman" w:eastAsiaTheme="minorEastAsia" w:hAnsi="Times New Roman" w:cs="Times New Roman"/>
+                <w:kern w:val="24"/>
+              </w:rPr>
+              <w:t>9;22)</w:t>
             </w:r>
           </w:p>
         </w:tc>
@@ -1024,7 +1040,23 @@
                 <w:rFonts w:ascii="Times New Roman" w:eastAsiaTheme="minorEastAsia" w:hAnsi="Times New Roman" w:cs="Times New Roman"/>
                 <w:kern w:val="24"/>
               </w:rPr>
-              <w:t>AML with t(8;21)</w:t>
+              <w:t xml:space="preserve">AML with </w:t>
+            </w:r>
+            <w:proofErr w:type="gramStart"/>
+            <w:r>
+              <w:rPr>
+                <w:rFonts w:ascii="Times New Roman" w:eastAsiaTheme="minorEastAsia" w:hAnsi="Times New Roman" w:cs="Times New Roman"/>
+                <w:kern w:val="24"/>
+              </w:rPr>
+              <w:t>t(</w:t>
+            </w:r>
+            <w:proofErr w:type="gramEnd"/>
+            <w:r>
+              <w:rPr>
+                <w:rFonts w:ascii="Times New Roman" w:eastAsiaTheme="minorEastAsia" w:hAnsi="Times New Roman" w:cs="Times New Roman"/>
+                <w:kern w:val="24"/>
+              </w:rPr>
+              <w:t>8;21)</w:t>
             </w:r>
           </w:p>
         </w:tc>
@@ -1122,7 +1154,23 @@
                 <w:rFonts w:ascii="Times New Roman" w:eastAsiaTheme="minorEastAsia" w:hAnsi="Times New Roman" w:cs="Times New Roman"/>
                 <w:kern w:val="24"/>
               </w:rPr>
-              <w:t>ALL with hyperdiploid karyotype</w:t>
+              <w:t xml:space="preserve">ALL with </w:t>
+            </w:r>
+            <w:proofErr w:type="spellStart"/>
+            <w:r>
+              <w:rPr>
+                <w:rFonts w:ascii="Times New Roman" w:eastAsiaTheme="minorEastAsia" w:hAnsi="Times New Roman" w:cs="Times New Roman"/>
+                <w:kern w:val="24"/>
+              </w:rPr>
+              <w:t>hyperdiploid</w:t>
+            </w:r>
+            <w:proofErr w:type="spellEnd"/>
+            <w:r>
+              <w:rPr>
+                <w:rFonts w:ascii="Times New Roman" w:eastAsiaTheme="minorEastAsia" w:hAnsi="Times New Roman" w:cs="Times New Roman"/>
+                <w:kern w:val="24"/>
+              </w:rPr>
+              <w:t xml:space="preserve"> karyotype</w:t>
             </w:r>
           </w:p>
         </w:tc>
@@ -1172,7 +1220,23 @@
                 <w:rFonts w:ascii="Times New Roman" w:eastAsiaTheme="minorEastAsia" w:hAnsi="Times New Roman" w:cs="Times New Roman"/>
                 <w:kern w:val="24"/>
               </w:rPr>
-              <w:t>c-ALL/Pre-B-ALL without t(9;22)</w:t>
+              <w:t xml:space="preserve">c-ALL/Pre-B-ALL without </w:t>
+            </w:r>
+            <w:proofErr w:type="gramStart"/>
+            <w:r>
+              <w:rPr>
+                <w:rFonts w:ascii="Times New Roman" w:eastAsiaTheme="minorEastAsia" w:hAnsi="Times New Roman" w:cs="Times New Roman"/>
+                <w:kern w:val="24"/>
+              </w:rPr>
+              <w:t>t(</w:t>
+            </w:r>
+            <w:proofErr w:type="gramEnd"/>
+            <w:r>
+              <w:rPr>
+                <w:rFonts w:ascii="Times New Roman" w:eastAsiaTheme="minorEastAsia" w:hAnsi="Times New Roman" w:cs="Times New Roman"/>
+                <w:kern w:val="24"/>
+              </w:rPr>
+              <w:t>9;22)</w:t>
             </w:r>
           </w:p>
         </w:tc>
@@ -1220,7 +1284,23 @@
                 <w:rFonts w:ascii="Times New Roman" w:eastAsiaTheme="minorEastAsia" w:hAnsi="Times New Roman" w:cs="Times New Roman"/>
                 <w:kern w:val="24"/>
               </w:rPr>
-              <w:t>ALL with t(1;19)</w:t>
+              <w:t xml:space="preserve">ALL with </w:t>
+            </w:r>
+            <w:proofErr w:type="gramStart"/>
+            <w:r>
+              <w:rPr>
+                <w:rFonts w:ascii="Times New Roman" w:eastAsiaTheme="minorEastAsia" w:hAnsi="Times New Roman" w:cs="Times New Roman"/>
+                <w:kern w:val="24"/>
+              </w:rPr>
+              <w:t>t(</w:t>
+            </w:r>
+            <w:proofErr w:type="gramEnd"/>
+            <w:r>
+              <w:rPr>
+                <w:rFonts w:ascii="Times New Roman" w:eastAsiaTheme="minorEastAsia" w:hAnsi="Times New Roman" w:cs="Times New Roman"/>
+                <w:kern w:val="24"/>
+              </w:rPr>
+              <w:t>1;19)</w:t>
             </w:r>
           </w:p>
         </w:tc>
@@ -1416,7 +1496,23 @@
                 <w:rFonts w:ascii="Times New Roman" w:eastAsiaTheme="minorEastAsia" w:hAnsi="Times New Roman" w:cs="Times New Roman"/>
                 <w:kern w:val="24"/>
               </w:rPr>
-              <w:t>AML with t(15;17)</w:t>
+              <w:t xml:space="preserve">AML with </w:t>
+            </w:r>
+            <w:proofErr w:type="gramStart"/>
+            <w:r>
+              <w:rPr>
+                <w:rFonts w:ascii="Times New Roman" w:eastAsiaTheme="minorEastAsia" w:hAnsi="Times New Roman" w:cs="Times New Roman"/>
+                <w:kern w:val="24"/>
+              </w:rPr>
+              <w:t>t(</w:t>
+            </w:r>
+            <w:proofErr w:type="gramEnd"/>
+            <w:r>
+              <w:rPr>
+                <w:rFonts w:ascii="Times New Roman" w:eastAsiaTheme="minorEastAsia" w:hAnsi="Times New Roman" w:cs="Times New Roman"/>
+                <w:kern w:val="24"/>
+              </w:rPr>
+              <w:t>15;17)</w:t>
             </w:r>
           </w:p>
         </w:tc>
@@ -1517,7 +1613,23 @@
                 <w:rFonts w:ascii="Times New Roman" w:eastAsiaTheme="minorEastAsia" w:hAnsi="Times New Roman" w:cs="Times New Roman"/>
                 <w:kern w:val="24"/>
               </w:rPr>
-              <w:t>AML with inv(16)/t(16;16)</w:t>
+              <w:t>AML with inv(16)/</w:t>
+            </w:r>
+            <w:proofErr w:type="gramStart"/>
+            <w:r>
+              <w:rPr>
+                <w:rFonts w:ascii="Times New Roman" w:eastAsiaTheme="minorEastAsia" w:hAnsi="Times New Roman" w:cs="Times New Roman"/>
+                <w:kern w:val="24"/>
+              </w:rPr>
+              <w:t>t(</w:t>
+            </w:r>
+            <w:proofErr w:type="gramEnd"/>
+            <w:r>
+              <w:rPr>
+                <w:rFonts w:ascii="Times New Roman" w:eastAsiaTheme="minorEastAsia" w:hAnsi="Times New Roman" w:cs="Times New Roman"/>
+                <w:kern w:val="24"/>
+              </w:rPr>
+              <w:t>16;16)</w:t>
             </w:r>
           </w:p>
         </w:tc>
@@ -1569,7 +1681,23 @@
                 <w:rFonts w:ascii="Times New Roman" w:eastAsiaTheme="minorEastAsia" w:hAnsi="Times New Roman" w:cs="Times New Roman"/>
                 <w:kern w:val="24"/>
               </w:rPr>
-              <w:t>ALL with t(12;21)</w:t>
+              <w:t xml:space="preserve">ALL with </w:t>
+            </w:r>
+            <w:proofErr w:type="gramStart"/>
+            <w:r>
+              <w:rPr>
+                <w:rFonts w:ascii="Times New Roman" w:eastAsiaTheme="minorEastAsia" w:hAnsi="Times New Roman" w:cs="Times New Roman"/>
+                <w:kern w:val="24"/>
+              </w:rPr>
+              <w:t>t(</w:t>
+            </w:r>
+            <w:proofErr w:type="gramEnd"/>
+            <w:r>
+              <w:rPr>
+                <w:rFonts w:ascii="Times New Roman" w:eastAsiaTheme="minorEastAsia" w:hAnsi="Times New Roman" w:cs="Times New Roman"/>
+                <w:kern w:val="24"/>
+              </w:rPr>
+              <w:t>12;21)</w:t>
             </w:r>
           </w:p>
         </w:tc>
@@ -1619,7 +1747,23 @@
                 <w:rFonts w:ascii="Times New Roman" w:eastAsiaTheme="minorEastAsia" w:hAnsi="Times New Roman" w:cs="Times New Roman"/>
                 <w:kern w:val="24"/>
               </w:rPr>
-              <w:t>mature B-ALL with t(8;14)</w:t>
+              <w:t xml:space="preserve">mature B-ALL with </w:t>
+            </w:r>
+            <w:proofErr w:type="gramStart"/>
+            <w:r>
+              <w:rPr>
+                <w:rFonts w:ascii="Times New Roman" w:eastAsiaTheme="minorEastAsia" w:hAnsi="Times New Roman" w:cs="Times New Roman"/>
+                <w:kern w:val="24"/>
+              </w:rPr>
+              <w:t>t(</w:t>
+            </w:r>
+            <w:proofErr w:type="gramEnd"/>
+            <w:r>
+              <w:rPr>
+                <w:rFonts w:ascii="Times New Roman" w:eastAsiaTheme="minorEastAsia" w:hAnsi="Times New Roman" w:cs="Times New Roman"/>
+                <w:kern w:val="24"/>
+              </w:rPr>
+              <w:t>8;14)</w:t>
             </w:r>
           </w:p>
         </w:tc>
@@ -2313,13 +2457,23 @@
           <w:szCs w:val="24"/>
         </w:rPr>
       </w:pPr>
-      <w:r>
-        <w:rPr>
-          <w:rFonts w:ascii="Times New Roman" w:hAnsi="Times New Roman" w:cs="Times New Roman"/>
-          <w:sz w:val="24"/>
-          <w:szCs w:val="24"/>
-        </w:rPr>
-        <w:t>Cascianelli et. al used PCA on the PAM50 dataset to examine whether the subtypes of breast cancer were separable from each other [</w:t>
+      <w:proofErr w:type="spellStart"/>
+      <w:r>
+        <w:rPr>
+          <w:rFonts w:ascii="Times New Roman" w:hAnsi="Times New Roman" w:cs="Times New Roman"/>
+          <w:sz w:val="24"/>
+          <w:szCs w:val="24"/>
+        </w:rPr>
+        <w:t>Cascianelli</w:t>
+      </w:r>
+      <w:proofErr w:type="spellEnd"/>
+      <w:r>
+        <w:rPr>
+          <w:rFonts w:ascii="Times New Roman" w:hAnsi="Times New Roman" w:cs="Times New Roman"/>
+          <w:sz w:val="24"/>
+          <w:szCs w:val="24"/>
+        </w:rPr>
+        <w:t xml:space="preserve"> et. al used PCA on the PAM50 dataset to examine whether the subtypes of breast cancer were separable from each other [</w:t>
       </w:r>
       <w:r>
         <w:rPr>
@@ -2429,13 +2583,23 @@
           <w:szCs w:val="24"/>
         </w:rPr>
       </w:pPr>
-      <w:r>
-        <w:rPr>
-          <w:rFonts w:ascii="Times New Roman" w:hAnsi="Times New Roman" w:cs="Times New Roman"/>
-          <w:sz w:val="24"/>
-          <w:szCs w:val="24"/>
-        </w:rPr>
-        <w:t>Danaee et. al used stacked denoising autoencoders to deal with the high dimensions and noisy inputs of gene expression data [</w:t>
+      <w:proofErr w:type="spellStart"/>
+      <w:r>
+        <w:rPr>
+          <w:rFonts w:ascii="Times New Roman" w:hAnsi="Times New Roman" w:cs="Times New Roman"/>
+          <w:sz w:val="24"/>
+          <w:szCs w:val="24"/>
+        </w:rPr>
+        <w:t>Danaee</w:t>
+      </w:r>
+      <w:proofErr w:type="spellEnd"/>
+      <w:r>
+        <w:rPr>
+          <w:rFonts w:ascii="Times New Roman" w:hAnsi="Times New Roman" w:cs="Times New Roman"/>
+          <w:sz w:val="24"/>
+          <w:szCs w:val="24"/>
+        </w:rPr>
+        <w:t xml:space="preserve"> et. al used stacked denoising autoencoders to deal with the high dimensions and noisy inputs of gene expression data [</w:t>
       </w:r>
       <w:r>
         <w:rPr>
@@ -2826,13 +2990,23 @@
           <w:szCs w:val="24"/>
         </w:rPr>
       </w:pPr>
-      <w:r>
-        <w:rPr>
-          <w:rFonts w:ascii="Times New Roman" w:hAnsi="Times New Roman" w:cs="Times New Roman"/>
-          <w:sz w:val="24"/>
-          <w:szCs w:val="24"/>
-        </w:rPr>
-        <w:t xml:space="preserve">Krivtsov et. al outlines procedures on how to extract the gene expression data and utilize some form of either hierarchical or K-means clustering and use permutation analysis to determine significance for the purpose of profiling </w:t>
+      <w:proofErr w:type="spellStart"/>
+      <w:r>
+        <w:rPr>
+          <w:rFonts w:ascii="Times New Roman" w:hAnsi="Times New Roman" w:cs="Times New Roman"/>
+          <w:sz w:val="24"/>
+          <w:szCs w:val="24"/>
+        </w:rPr>
+        <w:t>Krivtsov</w:t>
+      </w:r>
+      <w:proofErr w:type="spellEnd"/>
+      <w:r>
+        <w:rPr>
+          <w:rFonts w:ascii="Times New Roman" w:hAnsi="Times New Roman" w:cs="Times New Roman"/>
+          <w:sz w:val="24"/>
+          <w:szCs w:val="24"/>
+        </w:rPr>
+        <w:t xml:space="preserve"> et. al outlines procedures on how to extract the gene expression data and utilize some form of either hierarchical or K-means clustering and use permutation analysis to determine significance for the purpose of profiling </w:t>
       </w:r>
       <w:r>
         <w:rPr>
@@ -2864,7 +3038,25 @@
           <w:sz w:val="24"/>
           <w:szCs w:val="24"/>
         </w:rPr>
-        <w:t>]. They use the GenePattern software to distinguish marker genes that would distinguish the two groups, comparing means, using a signal-to-noise statistic, and evaluating significance. This was the only study read that seemed to have extracted and recorded the data themselves instead of taking the data from a database.</w:t>
+        <w:t xml:space="preserve">]. They use the </w:t>
+      </w:r>
+      <w:proofErr w:type="spellStart"/>
+      <w:r>
+        <w:rPr>
+          <w:rFonts w:ascii="Times New Roman" w:hAnsi="Times New Roman" w:cs="Times New Roman"/>
+          <w:sz w:val="24"/>
+          <w:szCs w:val="24"/>
+        </w:rPr>
+        <w:t>GenePattern</w:t>
+      </w:r>
+      <w:proofErr w:type="spellEnd"/>
+      <w:r>
+        <w:rPr>
+          <w:rFonts w:ascii="Times New Roman" w:hAnsi="Times New Roman" w:cs="Times New Roman"/>
+          <w:sz w:val="24"/>
+          <w:szCs w:val="24"/>
+        </w:rPr>
+        <w:t xml:space="preserve"> software to distinguish marker genes that would distinguish the two groups, comparing means, using a signal-to-noise statistic, and evaluating significance. This was the only study read that seemed to have extracted and recorded the data themselves instead of taking the data from a database.</w:t>
       </w:r>
     </w:p>
     <w:p>
@@ -4201,15 +4393,7 @@
           <w:sz w:val="24"/>
           <w:szCs w:val="24"/>
         </w:rPr>
-        <w:t xml:space="preserve">on the </w:t>
-      </w:r>
-      <w:r>
-        <w:rPr>
-          <w:rFonts w:ascii="Times New Roman" w:hAnsi="Times New Roman" w:cs="Times New Roman"/>
-          <w:sz w:val="24"/>
-          <w:szCs w:val="24"/>
-        </w:rPr>
-        <w:t xml:space="preserve">top-1 and top-5 accuracy because </w:t>
+        <w:t xml:space="preserve">on the top-1 and top-5 accuracy because </w:t>
       </w:r>
       <w:r>
         <w:rPr>
@@ -4450,13 +4634,17 @@
             <w:pPr>
               <w:rPr>
                 <w:rFonts w:ascii="Times New Roman" w:hAnsi="Times New Roman" w:cs="Times New Roman"/>
-                <w:sz w:val="24"/>
-                <w:szCs w:val="24"/>
-              </w:rPr>
-            </w:pPr>
-            <w:r>
-              <w:rPr>
-                <w:rFonts w:ascii="Times New Roman" w:hAnsi="Times New Roman" w:cs="Times New Roman"/>
+                <w:b/>
+                <w:bCs/>
+                <w:sz w:val="24"/>
+                <w:szCs w:val="24"/>
+              </w:rPr>
+            </w:pPr>
+            <w:r>
+              <w:rPr>
+                <w:rFonts w:ascii="Times New Roman" w:hAnsi="Times New Roman" w:cs="Times New Roman"/>
+                <w:b/>
+                <w:bCs/>
                 <w:sz w:val="24"/>
                 <w:szCs w:val="24"/>
               </w:rPr>
@@ -4478,13 +4666,17 @@
             <w:pPr>
               <w:rPr>
                 <w:rFonts w:ascii="Times New Roman" w:hAnsi="Times New Roman" w:cs="Times New Roman"/>
-                <w:sz w:val="24"/>
-                <w:szCs w:val="24"/>
-              </w:rPr>
-            </w:pPr>
-            <w:r>
-              <w:rPr>
-                <w:rFonts w:ascii="Times New Roman" w:hAnsi="Times New Roman" w:cs="Times New Roman"/>
+                <w:b/>
+                <w:bCs/>
+                <w:sz w:val="24"/>
+                <w:szCs w:val="24"/>
+              </w:rPr>
+            </w:pPr>
+            <w:r>
+              <w:rPr>
+                <w:rFonts w:ascii="Times New Roman" w:hAnsi="Times New Roman" w:cs="Times New Roman"/>
+                <w:b/>
+                <w:bCs/>
                 <w:sz w:val="24"/>
                 <w:szCs w:val="24"/>
               </w:rPr>
@@ -4506,13 +4698,17 @@
             <w:pPr>
               <w:rPr>
                 <w:rFonts w:ascii="Times New Roman" w:hAnsi="Times New Roman" w:cs="Times New Roman"/>
-                <w:sz w:val="24"/>
-                <w:szCs w:val="24"/>
-              </w:rPr>
-            </w:pPr>
-            <w:r>
-              <w:rPr>
-                <w:rFonts w:ascii="Times New Roman" w:hAnsi="Times New Roman" w:cs="Times New Roman"/>
+                <w:b/>
+                <w:bCs/>
+                <w:sz w:val="24"/>
+                <w:szCs w:val="24"/>
+              </w:rPr>
+            </w:pPr>
+            <w:r>
+              <w:rPr>
+                <w:rFonts w:ascii="Times New Roman" w:hAnsi="Times New Roman" w:cs="Times New Roman"/>
+                <w:b/>
+                <w:bCs/>
                 <w:sz w:val="24"/>
                 <w:szCs w:val="24"/>
               </w:rPr>
@@ -4534,13 +4730,17 @@
             <w:pPr>
               <w:rPr>
                 <w:rFonts w:ascii="Times New Roman" w:hAnsi="Times New Roman" w:cs="Times New Roman"/>
-                <w:sz w:val="24"/>
-                <w:szCs w:val="24"/>
-              </w:rPr>
-            </w:pPr>
-            <w:r>
-              <w:rPr>
-                <w:rFonts w:ascii="Times New Roman" w:hAnsi="Times New Roman" w:cs="Times New Roman"/>
+                <w:b/>
+                <w:bCs/>
+                <w:sz w:val="24"/>
+                <w:szCs w:val="24"/>
+              </w:rPr>
+            </w:pPr>
+            <w:r>
+              <w:rPr>
+                <w:rFonts w:ascii="Times New Roman" w:hAnsi="Times New Roman" w:cs="Times New Roman"/>
+                <w:b/>
+                <w:bCs/>
                 <w:sz w:val="24"/>
                 <w:szCs w:val="24"/>
               </w:rPr>
@@ -5754,7 +5954,23 @@
           <w:sz w:val="24"/>
           <w:szCs w:val="24"/>
         </w:rPr>
-        <w:t xml:space="preserve"> Table of selected results </w:t>
+        <w:t xml:space="preserve"> </w:t>
+      </w:r>
+      <w:r>
+        <w:rPr>
+          <w:rFonts w:ascii="Times New Roman" w:hAnsi="Times New Roman" w:cs="Times New Roman"/>
+          <w:sz w:val="24"/>
+          <w:szCs w:val="24"/>
+        </w:rPr>
+        <w:t>S</w:t>
+      </w:r>
+      <w:r>
+        <w:rPr>
+          <w:rFonts w:ascii="Times New Roman" w:hAnsi="Times New Roman" w:cs="Times New Roman"/>
+          <w:sz w:val="24"/>
+          <w:szCs w:val="24"/>
+        </w:rPr>
+        <w:t xml:space="preserve">elected results </w:t>
       </w:r>
       <w:r>
         <w:rPr>
@@ -5860,7 +6076,6 @@
         <w:ind w:firstLine="720"/>
         <w:rPr>
           <w:rFonts w:ascii="Times New Roman" w:hAnsi="Times New Roman" w:cs="Times New Roman"/>
-          <w:color w:val="212121"/>
           <w:sz w:val="24"/>
           <w:szCs w:val="24"/>
         </w:rPr>
@@ -5896,7 +6111,26 @@
           <w:sz w:val="24"/>
           <w:szCs w:val="24"/>
         </w:rPr>
-        <w:t xml:space="preserve">Our 5-fold cross-validation results showed that </w:t>
+        <w:t xml:space="preserve">Our </w:t>
+      </w:r>
+      <w:hyperlink r:id="rId8" w:history="1">
+        <w:r>
+          <w:rPr>
+            <w:rStyle w:val="Hyperlink"/>
+            <w:rFonts w:ascii="Times New Roman" w:hAnsi="Times New Roman" w:cs="Times New Roman"/>
+            <w:sz w:val="24"/>
+            <w:szCs w:val="24"/>
+          </w:rPr>
+          <w:t>5-fold cross-validation results</w:t>
+        </w:r>
+      </w:hyperlink>
+      <w:r>
+        <w:rPr>
+          <w:rFonts w:ascii="Times New Roman" w:hAnsi="Times New Roman" w:cs="Times New Roman"/>
+          <w:sz w:val="24"/>
+          <w:szCs w:val="24"/>
+        </w:rPr>
+        <w:t xml:space="preserve"> showed that </w:t>
       </w:r>
       <w:r>
         <w:rPr>
@@ -5944,7 +6178,7 @@
           <w:sz w:val="24"/>
           <w:szCs w:val="24"/>
         </w:rPr>
-        <w:t xml:space="preserve">1 accuracy. </w:t>
+        <w:t>1 accuracy.</w:t>
       </w:r>
       <w:r>
         <w:rPr>
@@ -5954,6 +6188,975 @@
         </w:rPr>
         <w:t xml:space="preserve"> </w:t>
       </w:r>
+      <w:r>
+        <w:rPr>
+          <w:rFonts w:ascii="Times New Roman" w:hAnsi="Times New Roman" w:cs="Times New Roman"/>
+          <w:sz w:val="24"/>
+          <w:szCs w:val="24"/>
+        </w:rPr>
+        <w:t xml:space="preserve">We decided to train </w:t>
+      </w:r>
+      <w:r>
+        <w:rPr>
+          <w:rFonts w:ascii="Times New Roman" w:hAnsi="Times New Roman" w:cs="Times New Roman"/>
+          <w:sz w:val="24"/>
+          <w:szCs w:val="24"/>
+        </w:rPr>
+        <w:t xml:space="preserve">with </w:t>
+      </w:r>
+      <w:r>
+        <w:rPr>
+          <w:rFonts w:ascii="Times New Roman" w:hAnsi="Times New Roman" w:cs="Times New Roman"/>
+          <w:sz w:val="24"/>
+          <w:szCs w:val="24"/>
+        </w:rPr>
+        <w:t>all</w:t>
+      </w:r>
+      <w:r>
+        <w:rPr>
+          <w:rFonts w:ascii="Times New Roman" w:hAnsi="Times New Roman" w:cs="Times New Roman"/>
+          <w:sz w:val="24"/>
+          <w:szCs w:val="24"/>
+        </w:rPr>
+        <w:t xml:space="preserve"> the normalization schemes because training turned out to be </w:t>
+      </w:r>
+      <w:r>
+        <w:rPr>
+          <w:rFonts w:ascii="Times New Roman" w:hAnsi="Times New Roman" w:cs="Times New Roman"/>
+          <w:sz w:val="24"/>
+          <w:szCs w:val="24"/>
+        </w:rPr>
+        <w:t>quick</w:t>
+      </w:r>
+      <w:r>
+        <w:rPr>
+          <w:rFonts w:ascii="Times New Roman" w:hAnsi="Times New Roman" w:cs="Times New Roman"/>
+          <w:sz w:val="24"/>
+          <w:szCs w:val="24"/>
+        </w:rPr>
+        <w:t xml:space="preserve">. </w:t>
+      </w:r>
+      <w:r>
+        <w:rPr>
+          <w:rFonts w:ascii="Times New Roman" w:hAnsi="Times New Roman" w:cs="Times New Roman"/>
+          <w:sz w:val="24"/>
+          <w:szCs w:val="24"/>
+        </w:rPr>
+        <w:t xml:space="preserve">When training the models on the full data, we notice that each model is able to </w:t>
+      </w:r>
+      <w:hyperlink r:id="rId9" w:history="1">
+        <w:r>
+          <w:rPr>
+            <w:rStyle w:val="Hyperlink"/>
+            <w:rFonts w:ascii="Times New Roman" w:hAnsi="Times New Roman" w:cs="Times New Roman"/>
+            <w:sz w:val="24"/>
+            <w:szCs w:val="24"/>
+          </w:rPr>
+          <w:t>learn the training data completely</w:t>
+        </w:r>
+      </w:hyperlink>
+      <w:r>
+        <w:rPr>
+          <w:rFonts w:ascii="Times New Roman" w:hAnsi="Times New Roman" w:cs="Times New Roman"/>
+          <w:sz w:val="24"/>
+          <w:szCs w:val="24"/>
+        </w:rPr>
+        <w:t>. We present the test results below</w:t>
+      </w:r>
+      <w:r>
+        <w:rPr>
+          <w:rFonts w:ascii="Times New Roman" w:hAnsi="Times New Roman" w:cs="Times New Roman"/>
+          <w:sz w:val="24"/>
+          <w:szCs w:val="24"/>
+        </w:rPr>
+        <w:t xml:space="preserve">: </w:t>
+      </w:r>
+    </w:p>
+    <w:tbl>
+      <w:tblPr>
+        <w:tblStyle w:val="TableGrid"/>
+        <w:tblW w:w="9262" w:type="dxa"/>
+        <w:tblLook w:val="0420" w:firstRow="1" w:lastRow="0" w:firstColumn="0" w:lastColumn="0" w:noHBand="0" w:noVBand="1"/>
+      </w:tblPr>
+      <w:tblGrid>
+        <w:gridCol w:w="2640"/>
+        <w:gridCol w:w="1749"/>
+        <w:gridCol w:w="1408"/>
+        <w:gridCol w:w="1575"/>
+        <w:gridCol w:w="1890"/>
+      </w:tblGrid>
+      <w:tr>
+        <w:trPr>
+          <w:trHeight w:val="214"/>
+        </w:trPr>
+        <w:tc>
+          <w:tcPr>
+            <w:tcW w:w="2640" w:type="dxa"/>
+            <w:vMerge w:val="restart"/>
+            <w:hideMark/>
+          </w:tcPr>
+          <w:p>
+            <w:pPr>
+              <w:spacing w:line="259" w:lineRule="auto"/>
+              <w:rPr>
+                <w:rFonts w:ascii="Times New Roman" w:hAnsi="Times New Roman" w:cs="Times New Roman"/>
+                <w:b/>
+                <w:bCs/>
+                <w:sz w:val="24"/>
+                <w:szCs w:val="24"/>
+              </w:rPr>
+            </w:pPr>
+            <w:r>
+              <w:rPr>
+                <w:rFonts w:ascii="Times New Roman" w:hAnsi="Times New Roman" w:cs="Times New Roman"/>
+                <w:b/>
+                <w:bCs/>
+                <w:sz w:val="24"/>
+                <w:szCs w:val="24"/>
+              </w:rPr>
+              <w:t>Normalization Scheme</w:t>
+            </w:r>
+          </w:p>
+        </w:tc>
+        <w:tc>
+          <w:tcPr>
+            <w:tcW w:w="3157" w:type="dxa"/>
+            <w:gridSpan w:val="2"/>
+            <w:hideMark/>
+          </w:tcPr>
+          <w:p>
+            <w:pPr>
+              <w:spacing w:line="259" w:lineRule="auto"/>
+              <w:rPr>
+                <w:rFonts w:ascii="Times New Roman" w:hAnsi="Times New Roman" w:cs="Times New Roman"/>
+                <w:b/>
+                <w:bCs/>
+                <w:sz w:val="24"/>
+                <w:szCs w:val="24"/>
+              </w:rPr>
+            </w:pPr>
+            <w:r>
+              <w:rPr>
+                <w:rFonts w:ascii="Times New Roman" w:hAnsi="Times New Roman" w:cs="Times New Roman"/>
+                <w:b/>
+                <w:bCs/>
+                <w:sz w:val="24"/>
+                <w:szCs w:val="24"/>
+              </w:rPr>
+              <w:t>w/ all features</w:t>
+            </w:r>
+          </w:p>
+        </w:tc>
+        <w:tc>
+          <w:tcPr>
+            <w:tcW w:w="3465" w:type="dxa"/>
+            <w:gridSpan w:val="2"/>
+            <w:hideMark/>
+          </w:tcPr>
+          <w:p>
+            <w:pPr>
+              <w:spacing w:line="259" w:lineRule="auto"/>
+              <w:rPr>
+                <w:rFonts w:ascii="Times New Roman" w:hAnsi="Times New Roman" w:cs="Times New Roman"/>
+                <w:b/>
+                <w:bCs/>
+                <w:sz w:val="24"/>
+                <w:szCs w:val="24"/>
+              </w:rPr>
+            </w:pPr>
+            <w:r>
+              <w:rPr>
+                <w:rFonts w:ascii="Times New Roman" w:hAnsi="Times New Roman" w:cs="Times New Roman"/>
+                <w:b/>
+                <w:bCs/>
+                <w:sz w:val="24"/>
+                <w:szCs w:val="24"/>
+              </w:rPr>
+              <w:t>w/ significant features</w:t>
+            </w:r>
+          </w:p>
+        </w:tc>
+      </w:tr>
+      <w:tr>
+        <w:trPr>
+          <w:trHeight w:val="20"/>
+        </w:trPr>
+        <w:tc>
+          <w:tcPr>
+            <w:tcW w:w="2640" w:type="dxa"/>
+            <w:vMerge/>
+            <w:hideMark/>
+          </w:tcPr>
+          <w:p>
+            <w:pPr>
+              <w:spacing w:line="259" w:lineRule="auto"/>
+              <w:rPr>
+                <w:rFonts w:ascii="Times New Roman" w:hAnsi="Times New Roman" w:cs="Times New Roman"/>
+                <w:b/>
+                <w:bCs/>
+                <w:sz w:val="24"/>
+                <w:szCs w:val="24"/>
+              </w:rPr>
+            </w:pPr>
+          </w:p>
+        </w:tc>
+        <w:tc>
+          <w:tcPr>
+            <w:tcW w:w="1749" w:type="dxa"/>
+            <w:hideMark/>
+          </w:tcPr>
+          <w:p>
+            <w:pPr>
+              <w:spacing w:line="259" w:lineRule="auto"/>
+              <w:rPr>
+                <w:rFonts w:ascii="Times New Roman" w:hAnsi="Times New Roman" w:cs="Times New Roman"/>
+                <w:b/>
+                <w:bCs/>
+                <w:sz w:val="24"/>
+                <w:szCs w:val="24"/>
+              </w:rPr>
+            </w:pPr>
+            <w:r>
+              <w:rPr>
+                <w:rFonts w:ascii="Times New Roman" w:hAnsi="Times New Roman" w:cs="Times New Roman"/>
+                <w:b/>
+                <w:bCs/>
+                <w:sz w:val="24"/>
+                <w:szCs w:val="24"/>
+              </w:rPr>
+              <w:t>Top 1 acc.</w:t>
+            </w:r>
+          </w:p>
+        </w:tc>
+        <w:tc>
+          <w:tcPr>
+            <w:tcW w:w="1408" w:type="dxa"/>
+            <w:hideMark/>
+          </w:tcPr>
+          <w:p>
+            <w:pPr>
+              <w:spacing w:line="259" w:lineRule="auto"/>
+              <w:rPr>
+                <w:rFonts w:ascii="Times New Roman" w:hAnsi="Times New Roman" w:cs="Times New Roman"/>
+                <w:b/>
+                <w:bCs/>
+                <w:sz w:val="24"/>
+                <w:szCs w:val="24"/>
+              </w:rPr>
+            </w:pPr>
+            <w:r>
+              <w:rPr>
+                <w:rFonts w:ascii="Times New Roman" w:hAnsi="Times New Roman" w:cs="Times New Roman"/>
+                <w:b/>
+                <w:bCs/>
+                <w:sz w:val="24"/>
+                <w:szCs w:val="24"/>
+              </w:rPr>
+              <w:t>Top 5 acc.</w:t>
+            </w:r>
+          </w:p>
+        </w:tc>
+        <w:tc>
+          <w:tcPr>
+            <w:tcW w:w="1575" w:type="dxa"/>
+            <w:hideMark/>
+          </w:tcPr>
+          <w:p>
+            <w:pPr>
+              <w:spacing w:line="259" w:lineRule="auto"/>
+              <w:rPr>
+                <w:rFonts w:ascii="Times New Roman" w:hAnsi="Times New Roman" w:cs="Times New Roman"/>
+                <w:b/>
+                <w:bCs/>
+                <w:sz w:val="24"/>
+                <w:szCs w:val="24"/>
+              </w:rPr>
+            </w:pPr>
+            <w:r>
+              <w:rPr>
+                <w:rFonts w:ascii="Times New Roman" w:hAnsi="Times New Roman" w:cs="Times New Roman"/>
+                <w:b/>
+                <w:bCs/>
+                <w:sz w:val="24"/>
+                <w:szCs w:val="24"/>
+              </w:rPr>
+              <w:t>Top 1 acc.</w:t>
+            </w:r>
+          </w:p>
+        </w:tc>
+        <w:tc>
+          <w:tcPr>
+            <w:tcW w:w="1890" w:type="dxa"/>
+            <w:hideMark/>
+          </w:tcPr>
+          <w:p>
+            <w:pPr>
+              <w:spacing w:line="259" w:lineRule="auto"/>
+              <w:rPr>
+                <w:rFonts w:ascii="Times New Roman" w:hAnsi="Times New Roman" w:cs="Times New Roman"/>
+                <w:b/>
+                <w:bCs/>
+                <w:sz w:val="24"/>
+                <w:szCs w:val="24"/>
+              </w:rPr>
+            </w:pPr>
+            <w:r>
+              <w:rPr>
+                <w:rFonts w:ascii="Times New Roman" w:hAnsi="Times New Roman" w:cs="Times New Roman"/>
+                <w:b/>
+                <w:bCs/>
+                <w:sz w:val="24"/>
+                <w:szCs w:val="24"/>
+              </w:rPr>
+              <w:t>Top 5 acc.</w:t>
+            </w:r>
+          </w:p>
+        </w:tc>
+      </w:tr>
+      <w:tr>
+        <w:trPr>
+          <w:trHeight w:val="19"/>
+        </w:trPr>
+        <w:tc>
+          <w:tcPr>
+            <w:tcW w:w="2640" w:type="dxa"/>
+            <w:hideMark/>
+          </w:tcPr>
+          <w:p>
+            <w:pPr>
+              <w:spacing w:line="259" w:lineRule="auto"/>
+              <w:rPr>
+                <w:rFonts w:ascii="Times New Roman" w:hAnsi="Times New Roman" w:cs="Times New Roman"/>
+                <w:sz w:val="24"/>
+                <w:szCs w:val="24"/>
+              </w:rPr>
+            </w:pPr>
+            <w:proofErr w:type="gramStart"/>
+            <w:r>
+              <w:rPr>
+                <w:rFonts w:ascii="Times New Roman" w:hAnsi="Times New Roman" w:cs="Times New Roman"/>
+                <w:sz w:val="24"/>
+                <w:szCs w:val="24"/>
+              </w:rPr>
+              <w:t>Don’t</w:t>
+            </w:r>
+            <w:proofErr w:type="gramEnd"/>
+            <w:r>
+              <w:rPr>
+                <w:rFonts w:ascii="Times New Roman" w:hAnsi="Times New Roman" w:cs="Times New Roman"/>
+                <w:sz w:val="24"/>
+                <w:szCs w:val="24"/>
+              </w:rPr>
+              <w:t xml:space="preserve"> normalize</w:t>
+            </w:r>
+          </w:p>
+        </w:tc>
+        <w:tc>
+          <w:tcPr>
+            <w:tcW w:w="1749" w:type="dxa"/>
+            <w:hideMark/>
+          </w:tcPr>
+          <w:p>
+            <w:pPr>
+              <w:spacing w:line="259" w:lineRule="auto"/>
+              <w:rPr>
+                <w:rFonts w:ascii="Times New Roman" w:hAnsi="Times New Roman" w:cs="Times New Roman"/>
+                <w:sz w:val="24"/>
+                <w:szCs w:val="24"/>
+              </w:rPr>
+            </w:pPr>
+            <w:r>
+              <w:rPr>
+                <w:rFonts w:ascii="Times New Roman" w:hAnsi="Times New Roman" w:cs="Times New Roman"/>
+                <w:b/>
+                <w:bCs/>
+                <w:sz w:val="24"/>
+                <w:szCs w:val="24"/>
+              </w:rPr>
+              <w:t>0.919</w:t>
+            </w:r>
+          </w:p>
+        </w:tc>
+        <w:tc>
+          <w:tcPr>
+            <w:tcW w:w="1408" w:type="dxa"/>
+            <w:hideMark/>
+          </w:tcPr>
+          <w:p>
+            <w:pPr>
+              <w:spacing w:line="259" w:lineRule="auto"/>
+              <w:rPr>
+                <w:rFonts w:ascii="Times New Roman" w:hAnsi="Times New Roman" w:cs="Times New Roman"/>
+                <w:sz w:val="24"/>
+                <w:szCs w:val="24"/>
+              </w:rPr>
+            </w:pPr>
+            <w:r>
+              <w:rPr>
+                <w:rFonts w:ascii="Times New Roman" w:hAnsi="Times New Roman" w:cs="Times New Roman"/>
+                <w:b/>
+                <w:bCs/>
+                <w:sz w:val="24"/>
+                <w:szCs w:val="24"/>
+              </w:rPr>
+              <w:t>1.0</w:t>
+            </w:r>
+          </w:p>
+        </w:tc>
+        <w:tc>
+          <w:tcPr>
+            <w:tcW w:w="1575" w:type="dxa"/>
+            <w:hideMark/>
+          </w:tcPr>
+          <w:p>
+            <w:pPr>
+              <w:spacing w:line="259" w:lineRule="auto"/>
+              <w:rPr>
+                <w:rFonts w:ascii="Times New Roman" w:hAnsi="Times New Roman" w:cs="Times New Roman"/>
+                <w:sz w:val="24"/>
+                <w:szCs w:val="24"/>
+              </w:rPr>
+            </w:pPr>
+            <w:r>
+              <w:rPr>
+                <w:rFonts w:ascii="Times New Roman" w:hAnsi="Times New Roman" w:cs="Times New Roman"/>
+                <w:b/>
+                <w:bCs/>
+                <w:sz w:val="24"/>
+                <w:szCs w:val="24"/>
+              </w:rPr>
+              <w:t>0.881</w:t>
+            </w:r>
+          </w:p>
+        </w:tc>
+        <w:tc>
+          <w:tcPr>
+            <w:tcW w:w="1890" w:type="dxa"/>
+            <w:hideMark/>
+          </w:tcPr>
+          <w:p>
+            <w:pPr>
+              <w:spacing w:line="259" w:lineRule="auto"/>
+              <w:rPr>
+                <w:rFonts w:ascii="Times New Roman" w:hAnsi="Times New Roman" w:cs="Times New Roman"/>
+                <w:sz w:val="24"/>
+                <w:szCs w:val="24"/>
+              </w:rPr>
+            </w:pPr>
+            <w:r>
+              <w:rPr>
+                <w:rFonts w:ascii="Times New Roman" w:hAnsi="Times New Roman" w:cs="Times New Roman"/>
+                <w:b/>
+                <w:bCs/>
+                <w:sz w:val="24"/>
+                <w:szCs w:val="24"/>
+              </w:rPr>
+              <w:t>0.990</w:t>
+            </w:r>
+          </w:p>
+        </w:tc>
+      </w:tr>
+      <w:tr>
+        <w:trPr>
+          <w:trHeight w:val="322"/>
+        </w:trPr>
+        <w:tc>
+          <w:tcPr>
+            <w:tcW w:w="2640" w:type="dxa"/>
+            <w:hideMark/>
+          </w:tcPr>
+          <w:p>
+            <w:pPr>
+              <w:spacing w:line="259" w:lineRule="auto"/>
+              <w:rPr>
+                <w:rFonts w:ascii="Times New Roman" w:hAnsi="Times New Roman" w:cs="Times New Roman"/>
+                <w:sz w:val="24"/>
+                <w:szCs w:val="24"/>
+              </w:rPr>
+            </w:pPr>
+            <w:r>
+              <w:rPr>
+                <w:rFonts w:ascii="Times New Roman" w:hAnsi="Times New Roman" w:cs="Times New Roman"/>
+                <w:sz w:val="24"/>
+                <w:szCs w:val="24"/>
+              </w:rPr>
+              <w:t>Normalize across entire training dataset</w:t>
+            </w:r>
+          </w:p>
+        </w:tc>
+        <w:tc>
+          <w:tcPr>
+            <w:tcW w:w="1749" w:type="dxa"/>
+            <w:hideMark/>
+          </w:tcPr>
+          <w:p>
+            <w:pPr>
+              <w:spacing w:line="259" w:lineRule="auto"/>
+              <w:rPr>
+                <w:rFonts w:ascii="Times New Roman" w:hAnsi="Times New Roman" w:cs="Times New Roman"/>
+                <w:sz w:val="24"/>
+                <w:szCs w:val="24"/>
+              </w:rPr>
+            </w:pPr>
+            <w:r>
+              <w:rPr>
+                <w:rFonts w:ascii="Times New Roman" w:hAnsi="Times New Roman" w:cs="Times New Roman"/>
+                <w:sz w:val="24"/>
+                <w:szCs w:val="24"/>
+              </w:rPr>
+              <w:t>0.919</w:t>
+            </w:r>
+          </w:p>
+        </w:tc>
+        <w:tc>
+          <w:tcPr>
+            <w:tcW w:w="1408" w:type="dxa"/>
+            <w:hideMark/>
+          </w:tcPr>
+          <w:p>
+            <w:pPr>
+              <w:spacing w:line="259" w:lineRule="auto"/>
+              <w:rPr>
+                <w:rFonts w:ascii="Times New Roman" w:hAnsi="Times New Roman" w:cs="Times New Roman"/>
+                <w:sz w:val="24"/>
+                <w:szCs w:val="24"/>
+              </w:rPr>
+            </w:pPr>
+            <w:r>
+              <w:rPr>
+                <w:rFonts w:ascii="Times New Roman" w:hAnsi="Times New Roman" w:cs="Times New Roman"/>
+                <w:sz w:val="24"/>
+                <w:szCs w:val="24"/>
+              </w:rPr>
+              <w:t>0.995</w:t>
+            </w:r>
+          </w:p>
+        </w:tc>
+        <w:tc>
+          <w:tcPr>
+            <w:tcW w:w="1575" w:type="dxa"/>
+            <w:hideMark/>
+          </w:tcPr>
+          <w:p>
+            <w:pPr>
+              <w:spacing w:line="259" w:lineRule="auto"/>
+              <w:rPr>
+                <w:rFonts w:ascii="Times New Roman" w:hAnsi="Times New Roman" w:cs="Times New Roman"/>
+                <w:sz w:val="24"/>
+                <w:szCs w:val="24"/>
+              </w:rPr>
+            </w:pPr>
+            <w:r>
+              <w:rPr>
+                <w:rFonts w:ascii="Times New Roman" w:hAnsi="Times New Roman" w:cs="Times New Roman"/>
+                <w:sz w:val="24"/>
+                <w:szCs w:val="24"/>
+              </w:rPr>
+              <w:t>0.857</w:t>
+            </w:r>
+          </w:p>
+        </w:tc>
+        <w:tc>
+          <w:tcPr>
+            <w:tcW w:w="1890" w:type="dxa"/>
+            <w:hideMark/>
+          </w:tcPr>
+          <w:p>
+            <w:pPr>
+              <w:spacing w:line="259" w:lineRule="auto"/>
+              <w:rPr>
+                <w:rFonts w:ascii="Times New Roman" w:hAnsi="Times New Roman" w:cs="Times New Roman"/>
+                <w:sz w:val="24"/>
+                <w:szCs w:val="24"/>
+              </w:rPr>
+            </w:pPr>
+            <w:r>
+              <w:rPr>
+                <w:rFonts w:ascii="Times New Roman" w:hAnsi="Times New Roman" w:cs="Times New Roman"/>
+                <w:sz w:val="24"/>
+                <w:szCs w:val="24"/>
+              </w:rPr>
+              <w:t>0.981</w:t>
+            </w:r>
+          </w:p>
+        </w:tc>
+      </w:tr>
+      <w:tr>
+        <w:trPr>
+          <w:trHeight w:val="367"/>
+        </w:trPr>
+        <w:tc>
+          <w:tcPr>
+            <w:tcW w:w="2640" w:type="dxa"/>
+            <w:hideMark/>
+          </w:tcPr>
+          <w:p>
+            <w:pPr>
+              <w:spacing w:line="259" w:lineRule="auto"/>
+              <w:rPr>
+                <w:rFonts w:ascii="Times New Roman" w:hAnsi="Times New Roman" w:cs="Times New Roman"/>
+                <w:sz w:val="24"/>
+                <w:szCs w:val="24"/>
+              </w:rPr>
+            </w:pPr>
+            <w:r>
+              <w:rPr>
+                <w:rFonts w:ascii="Times New Roman" w:hAnsi="Times New Roman" w:cs="Times New Roman"/>
+                <w:sz w:val="24"/>
+                <w:szCs w:val="24"/>
+              </w:rPr>
+              <w:t>Normalize by healthy patient data in training dataset</w:t>
+            </w:r>
+          </w:p>
+        </w:tc>
+        <w:tc>
+          <w:tcPr>
+            <w:tcW w:w="1749" w:type="dxa"/>
+            <w:hideMark/>
+          </w:tcPr>
+          <w:p>
+            <w:pPr>
+              <w:spacing w:line="259" w:lineRule="auto"/>
+              <w:rPr>
+                <w:rFonts w:ascii="Times New Roman" w:hAnsi="Times New Roman" w:cs="Times New Roman"/>
+                <w:sz w:val="24"/>
+                <w:szCs w:val="24"/>
+              </w:rPr>
+            </w:pPr>
+            <w:r>
+              <w:rPr>
+                <w:rFonts w:ascii="Times New Roman" w:hAnsi="Times New Roman" w:cs="Times New Roman"/>
+                <w:sz w:val="24"/>
+                <w:szCs w:val="24"/>
+              </w:rPr>
+              <w:t>0.900</w:t>
+            </w:r>
+          </w:p>
+        </w:tc>
+        <w:tc>
+          <w:tcPr>
+            <w:tcW w:w="1408" w:type="dxa"/>
+            <w:hideMark/>
+          </w:tcPr>
+          <w:p>
+            <w:pPr>
+              <w:spacing w:line="259" w:lineRule="auto"/>
+              <w:rPr>
+                <w:rFonts w:ascii="Times New Roman" w:hAnsi="Times New Roman" w:cs="Times New Roman"/>
+                <w:sz w:val="24"/>
+                <w:szCs w:val="24"/>
+              </w:rPr>
+            </w:pPr>
+            <w:r>
+              <w:rPr>
+                <w:rFonts w:ascii="Times New Roman" w:hAnsi="Times New Roman" w:cs="Times New Roman"/>
+                <w:sz w:val="24"/>
+                <w:szCs w:val="24"/>
+              </w:rPr>
+              <w:t>0.995</w:t>
+            </w:r>
+          </w:p>
+        </w:tc>
+        <w:tc>
+          <w:tcPr>
+            <w:tcW w:w="1575" w:type="dxa"/>
+            <w:hideMark/>
+          </w:tcPr>
+          <w:p>
+            <w:pPr>
+              <w:spacing w:line="259" w:lineRule="auto"/>
+              <w:rPr>
+                <w:rFonts w:ascii="Times New Roman" w:hAnsi="Times New Roman" w:cs="Times New Roman"/>
+                <w:sz w:val="24"/>
+                <w:szCs w:val="24"/>
+              </w:rPr>
+            </w:pPr>
+            <w:r>
+              <w:rPr>
+                <w:rFonts w:ascii="Times New Roman" w:hAnsi="Times New Roman" w:cs="Times New Roman"/>
+                <w:sz w:val="24"/>
+                <w:szCs w:val="24"/>
+              </w:rPr>
+              <w:t>0.843</w:t>
+            </w:r>
+          </w:p>
+        </w:tc>
+        <w:tc>
+          <w:tcPr>
+            <w:tcW w:w="1890" w:type="dxa"/>
+            <w:hideMark/>
+          </w:tcPr>
+          <w:p>
+            <w:pPr>
+              <w:spacing w:line="259" w:lineRule="auto"/>
+              <w:rPr>
+                <w:rFonts w:ascii="Times New Roman" w:hAnsi="Times New Roman" w:cs="Times New Roman"/>
+                <w:sz w:val="24"/>
+                <w:szCs w:val="24"/>
+              </w:rPr>
+            </w:pPr>
+            <w:r>
+              <w:rPr>
+                <w:rFonts w:ascii="Times New Roman" w:hAnsi="Times New Roman" w:cs="Times New Roman"/>
+                <w:sz w:val="24"/>
+                <w:szCs w:val="24"/>
+              </w:rPr>
+              <w:t>0.971</w:t>
+            </w:r>
+          </w:p>
+        </w:tc>
+      </w:tr>
+    </w:tbl>
+    <w:p>
+      <w:pPr>
+        <w:spacing w:before="240"/>
+        <w:jc w:val="center"/>
+        <w:rPr>
+          <w:rFonts w:ascii="Times New Roman" w:hAnsi="Times New Roman" w:cs="Times New Roman"/>
+          <w:sz w:val="24"/>
+          <w:szCs w:val="24"/>
+        </w:rPr>
+      </w:pPr>
+      <w:r>
+        <w:rPr>
+          <w:rFonts w:ascii="Times New Roman" w:hAnsi="Times New Roman" w:cs="Times New Roman"/>
+          <w:sz w:val="24"/>
+          <w:szCs w:val="24"/>
+        </w:rPr>
+        <w:t xml:space="preserve">Table 3. </w:t>
+      </w:r>
+      <w:r>
+        <w:rPr>
+          <w:rFonts w:ascii="Times New Roman" w:hAnsi="Times New Roman" w:cs="Times New Roman"/>
+          <w:sz w:val="24"/>
+          <w:szCs w:val="24"/>
+        </w:rPr>
+        <w:t xml:space="preserve">Accuracy </w:t>
+      </w:r>
+      <w:r>
+        <w:rPr>
+          <w:rFonts w:ascii="Times New Roman" w:hAnsi="Times New Roman" w:cs="Times New Roman"/>
+          <w:sz w:val="24"/>
+          <w:szCs w:val="24"/>
+        </w:rPr>
+        <w:t>of</w:t>
+      </w:r>
+      <w:r>
+        <w:rPr>
+          <w:rFonts w:ascii="Times New Roman" w:hAnsi="Times New Roman" w:cs="Times New Roman"/>
+          <w:sz w:val="24"/>
+          <w:szCs w:val="24"/>
+        </w:rPr>
+        <w:t xml:space="preserve"> multi-class</w:t>
+      </w:r>
+      <w:r>
+        <w:rPr>
+          <w:rFonts w:ascii="Times New Roman" w:hAnsi="Times New Roman" w:cs="Times New Roman"/>
+          <w:sz w:val="24"/>
+          <w:szCs w:val="24"/>
+        </w:rPr>
+        <w:t xml:space="preserve"> </w:t>
+      </w:r>
+      <w:r>
+        <w:rPr>
+          <w:rFonts w:ascii="Times New Roman" w:hAnsi="Times New Roman" w:cs="Times New Roman"/>
+          <w:sz w:val="24"/>
+          <w:szCs w:val="24"/>
+        </w:rPr>
+        <w:t>L</w:t>
+      </w:r>
+      <w:r>
+        <w:rPr>
+          <w:rFonts w:ascii="Times New Roman" w:hAnsi="Times New Roman" w:cs="Times New Roman"/>
+          <w:sz w:val="24"/>
+          <w:szCs w:val="24"/>
+        </w:rPr>
+        <w:t xml:space="preserve">ogistic </w:t>
+      </w:r>
+      <w:r>
+        <w:rPr>
+          <w:rFonts w:ascii="Times New Roman" w:hAnsi="Times New Roman" w:cs="Times New Roman"/>
+          <w:sz w:val="24"/>
+          <w:szCs w:val="24"/>
+        </w:rPr>
+        <w:t>R</w:t>
+      </w:r>
+      <w:r>
+        <w:rPr>
+          <w:rFonts w:ascii="Times New Roman" w:hAnsi="Times New Roman" w:cs="Times New Roman"/>
+          <w:sz w:val="24"/>
+          <w:szCs w:val="24"/>
+        </w:rPr>
+        <w:t xml:space="preserve">egression models </w:t>
+      </w:r>
+      <w:r>
+        <w:rPr>
+          <w:rFonts w:ascii="Times New Roman" w:hAnsi="Times New Roman" w:cs="Times New Roman"/>
+          <w:sz w:val="24"/>
+          <w:szCs w:val="24"/>
+        </w:rPr>
+        <w:t>on test data</w:t>
+      </w:r>
+    </w:p>
+    <w:p>
+      <w:pPr>
+        <w:rPr>
+          <w:rFonts w:ascii="Times New Roman" w:hAnsi="Times New Roman" w:cs="Times New Roman"/>
+          <w:sz w:val="24"/>
+          <w:szCs w:val="24"/>
+        </w:rPr>
+      </w:pPr>
+      <w:r>
+        <w:rPr>
+          <w:rFonts w:ascii="Times New Roman" w:hAnsi="Times New Roman" w:cs="Times New Roman"/>
+          <w:sz w:val="24"/>
+          <w:szCs w:val="24"/>
+        </w:rPr>
+        <w:tab/>
+      </w:r>
+      <w:r>
+        <w:rPr>
+          <w:rFonts w:ascii="Times New Roman" w:hAnsi="Times New Roman" w:cs="Times New Roman"/>
+          <w:sz w:val="24"/>
+          <w:szCs w:val="24"/>
+        </w:rPr>
+        <w:t xml:space="preserve">It </w:t>
+      </w:r>
+      <w:r>
+        <w:rPr>
+          <w:rFonts w:ascii="Times New Roman" w:hAnsi="Times New Roman" w:cs="Times New Roman"/>
+          <w:sz w:val="24"/>
+          <w:szCs w:val="24"/>
+        </w:rPr>
+        <w:t>makes</w:t>
+      </w:r>
+      <w:r>
+        <w:rPr>
+          <w:rFonts w:ascii="Times New Roman" w:hAnsi="Times New Roman" w:cs="Times New Roman"/>
+          <w:sz w:val="24"/>
+          <w:szCs w:val="24"/>
+        </w:rPr>
+        <w:t xml:space="preserve"> sense that with all the features,</w:t>
+      </w:r>
+      <w:r>
+        <w:rPr>
+          <w:rFonts w:ascii="Times New Roman" w:hAnsi="Times New Roman" w:cs="Times New Roman"/>
+          <w:sz w:val="24"/>
+          <w:szCs w:val="24"/>
+        </w:rPr>
+        <w:t xml:space="preserve"> the accuracy would be higher, since </w:t>
+      </w:r>
+      <w:r>
+        <w:rPr>
+          <w:rFonts w:ascii="Times New Roman" w:hAnsi="Times New Roman" w:cs="Times New Roman"/>
+          <w:sz w:val="24"/>
+          <w:szCs w:val="24"/>
+        </w:rPr>
+        <w:t xml:space="preserve">significant features </w:t>
+      </w:r>
+      <w:proofErr w:type="gramStart"/>
+      <w:r>
+        <w:rPr>
+          <w:rFonts w:ascii="Times New Roman" w:hAnsi="Times New Roman" w:cs="Times New Roman"/>
+          <w:sz w:val="24"/>
+          <w:szCs w:val="24"/>
+        </w:rPr>
+        <w:t>don’t</w:t>
+      </w:r>
+      <w:proofErr w:type="gramEnd"/>
+      <w:r>
+        <w:rPr>
+          <w:rFonts w:ascii="Times New Roman" w:hAnsi="Times New Roman" w:cs="Times New Roman"/>
+          <w:sz w:val="24"/>
+          <w:szCs w:val="24"/>
+        </w:rPr>
+        <w:t xml:space="preserve"> include features that indicate that it isn’t </w:t>
+      </w:r>
+      <w:r>
+        <w:rPr>
+          <w:rFonts w:ascii="Times New Roman" w:hAnsi="Times New Roman" w:cs="Times New Roman"/>
+          <w:sz w:val="24"/>
+          <w:szCs w:val="24"/>
+        </w:rPr>
+        <w:t>some class.</w:t>
+      </w:r>
+      <w:r>
+        <w:rPr>
+          <w:rFonts w:ascii="Times New Roman" w:hAnsi="Times New Roman" w:cs="Times New Roman"/>
+          <w:sz w:val="24"/>
+          <w:szCs w:val="24"/>
+        </w:rPr>
+        <w:t xml:space="preserve"> </w:t>
+      </w:r>
+      <w:r>
+        <w:rPr>
+          <w:rFonts w:ascii="Times New Roman" w:hAnsi="Times New Roman" w:cs="Times New Roman"/>
+          <w:sz w:val="24"/>
+          <w:szCs w:val="24"/>
+        </w:rPr>
+        <w:t xml:space="preserve">Talk about zeros. Talk about confusion matrix. </w:t>
+      </w:r>
+      <w:r>
+        <w:rPr>
+          <w:rFonts w:ascii="Times New Roman" w:hAnsi="Times New Roman" w:cs="Times New Roman"/>
+          <w:sz w:val="24"/>
+          <w:szCs w:val="24"/>
+        </w:rPr>
+        <w:t xml:space="preserve">Talk about heavily weighted weights. </w:t>
+      </w:r>
+      <w:r>
+        <w:rPr>
+          <w:rFonts w:ascii="Times New Roman" w:hAnsi="Times New Roman" w:cs="Times New Roman"/>
+          <w:sz w:val="24"/>
+          <w:szCs w:val="24"/>
+        </w:rPr>
+        <w:t>Talk about cosine similarity of weights</w:t>
+      </w:r>
+      <w:r>
+        <w:rPr>
+          <w:rFonts w:ascii="Times New Roman" w:hAnsi="Times New Roman" w:cs="Times New Roman"/>
+          <w:sz w:val="24"/>
+          <w:szCs w:val="24"/>
+        </w:rPr>
+        <w:t xml:space="preserve">. </w:t>
+      </w:r>
+    </w:p>
+    <w:p>
+      <w:pPr>
+        <w:ind w:firstLine="720"/>
+        <w:rPr>
+          <w:rFonts w:ascii="Times New Roman" w:hAnsi="Times New Roman" w:cs="Times New Roman"/>
+          <w:color w:val="212121"/>
+          <w:sz w:val="24"/>
+          <w:szCs w:val="24"/>
+        </w:rPr>
+      </w:pPr>
+      <w:r>
+        <w:rPr>
+          <w:rFonts w:ascii="Times New Roman" w:hAnsi="Times New Roman" w:cs="Times New Roman"/>
+          <w:sz w:val="24"/>
+          <w:szCs w:val="24"/>
+        </w:rPr>
+        <w:t xml:space="preserve">Then when trying K-Nearest Neighbors, </w:t>
+      </w:r>
+      <w:proofErr w:type="gramStart"/>
+      <w:r>
+        <w:rPr>
+          <w:rFonts w:ascii="Times New Roman" w:hAnsi="Times New Roman" w:cs="Times New Roman"/>
+          <w:sz w:val="24"/>
+          <w:szCs w:val="24"/>
+        </w:rPr>
+        <w:t xml:space="preserve">we </w:t>
+      </w:r>
+      <w:r>
+        <w:rPr>
+          <w:rFonts w:ascii="Times New Roman" w:hAnsi="Times New Roman" w:cs="Times New Roman"/>
+          <w:sz w:val="24"/>
+          <w:szCs w:val="24"/>
+        </w:rPr>
+        <w:t>.</w:t>
+      </w:r>
+      <w:proofErr w:type="gramEnd"/>
     </w:p>
     <w:p>
       <w:pPr>
@@ -6028,7 +7231,21 @@
         <w:rPr>
           <w:color w:val="212121"/>
         </w:rPr>
-        <w:t>How does your method work compared to alternative approaches?</w:t>
+        <w:t xml:space="preserve">How does your method work </w:t>
+      </w:r>
+      <w:proofErr w:type="gramStart"/>
+      <w:r>
+        <w:rPr>
+          <w:color w:val="212121"/>
+        </w:rPr>
+        <w:t>compared</w:t>
+      </w:r>
+      <w:proofErr w:type="gramEnd"/>
+      <w:r>
+        <w:rPr>
+          <w:color w:val="212121"/>
+        </w:rPr>
+        <w:t xml:space="preserve"> to alternative approaches?</w:t>
       </w:r>
     </w:p>
     <w:p>
@@ -6082,16 +7299,72 @@
     </w:p>
     <w:p>
       <w:pPr>
-        <w:pStyle w:val="Heading3"/>
-        <w:rPr>
-          <w:rFonts w:ascii="Times New Roman" w:hAnsi="Times New Roman" w:cs="Times New Roman"/>
-        </w:rPr>
-      </w:pPr>
-      <w:r>
-        <w:rPr>
-          <w:rFonts w:ascii="Times New Roman" w:hAnsi="Times New Roman" w:cs="Times New Roman"/>
-        </w:rPr>
-        <w:t>Discussion</w:t>
+        <w:rPr>
+          <w:rFonts w:ascii="Times New Roman" w:hAnsi="Times New Roman" w:cs="Times New Roman"/>
+          <w:sz w:val="24"/>
+          <w:szCs w:val="24"/>
+        </w:rPr>
+      </w:pPr>
+      <w:r>
+        <w:rPr>
+          <w:rFonts w:ascii="Times New Roman" w:hAnsi="Times New Roman" w:cs="Times New Roman"/>
+          <w:sz w:val="24"/>
+          <w:szCs w:val="24"/>
+        </w:rPr>
+        <w:tab/>
+        <w:t xml:space="preserve">We address the computational challenge of </w:t>
+      </w:r>
+      <w:r>
+        <w:rPr>
+          <w:rFonts w:ascii="Times New Roman" w:hAnsi="Times New Roman" w:cs="Times New Roman"/>
+          <w:sz w:val="24"/>
+          <w:szCs w:val="24"/>
+        </w:rPr>
+        <w:t>finding significant features by…</w:t>
+      </w:r>
+    </w:p>
+    <w:p>
+      <w:pPr>
+        <w:rPr>
+          <w:rFonts w:ascii="Times New Roman" w:hAnsi="Times New Roman" w:cs="Times New Roman"/>
+          <w:sz w:val="24"/>
+          <w:szCs w:val="24"/>
+        </w:rPr>
+      </w:pPr>
+      <w:r>
+        <w:rPr>
+          <w:rFonts w:ascii="Times New Roman" w:hAnsi="Times New Roman" w:cs="Times New Roman"/>
+          <w:sz w:val="24"/>
+          <w:szCs w:val="24"/>
+        </w:rPr>
+        <w:tab/>
+        <w:t>In the future, we plan on</w:t>
+      </w:r>
+      <w:r>
+        <w:rPr>
+          <w:rFonts w:ascii="Times New Roman" w:hAnsi="Times New Roman" w:cs="Times New Roman"/>
+          <w:sz w:val="24"/>
+          <w:szCs w:val="24"/>
+        </w:rPr>
+        <w:t>…</w:t>
+      </w:r>
+    </w:p>
+    <w:p>
+      <w:pPr>
+        <w:rPr>
+          <w:rFonts w:ascii="Times New Roman" w:hAnsi="Times New Roman" w:cs="Times New Roman"/>
+          <w:sz w:val="24"/>
+          <w:szCs w:val="24"/>
+        </w:rPr>
+      </w:pPr>
+      <w:r>
+        <w:rPr>
+          <w:rFonts w:ascii="Times New Roman" w:hAnsi="Times New Roman" w:cs="Times New Roman"/>
+          <w:sz w:val="24"/>
+          <w:szCs w:val="24"/>
+        </w:rPr>
+        <w:tab/>
+        <w:t>We conclude by noting…</w:t>
       </w:r>
     </w:p>
     <w:p>
@@ -6198,7 +7471,70 @@
           <w:sz w:val="24"/>
           <w:szCs w:val="24"/>
         </w:rPr>
-        <w:t xml:space="preserve">Kohlmann, Alexander et al. “An international standardization programme towards the application of gene expression profiling in routine leukaemia diagnostics: the Microarray Innovations in </w:t>
+        <w:t xml:space="preserve">Kohlmann, Alexander et al. “An international standardization </w:t>
+      </w:r>
+      <w:proofErr w:type="spellStart"/>
+      <w:r>
+        <w:rPr>
+          <w:rFonts w:ascii="Times New Roman" w:hAnsi="Times New Roman" w:cs="Times New Roman"/>
+          <w:sz w:val="24"/>
+          <w:szCs w:val="24"/>
+        </w:rPr>
+        <w:t>programme</w:t>
+      </w:r>
+      <w:proofErr w:type="spellEnd"/>
+      <w:r>
+        <w:rPr>
+          <w:rFonts w:ascii="Times New Roman" w:hAnsi="Times New Roman" w:cs="Times New Roman"/>
+          <w:sz w:val="24"/>
+          <w:szCs w:val="24"/>
+        </w:rPr>
+        <w:t xml:space="preserve"> towards the application of gene expression profiling in routine </w:t>
+      </w:r>
+      <w:proofErr w:type="spellStart"/>
+      <w:r>
+        <w:rPr>
+          <w:rFonts w:ascii="Times New Roman" w:hAnsi="Times New Roman" w:cs="Times New Roman"/>
+          <w:sz w:val="24"/>
+          <w:szCs w:val="24"/>
+        </w:rPr>
+        <w:t>leukaemia</w:t>
+      </w:r>
+      <w:proofErr w:type="spellEnd"/>
+      <w:r>
+        <w:rPr>
+          <w:rFonts w:ascii="Times New Roman" w:hAnsi="Times New Roman" w:cs="Times New Roman"/>
+          <w:sz w:val="24"/>
+          <w:szCs w:val="24"/>
+        </w:rPr>
+        <w:t xml:space="preserve"> diagnostics: </w:t>
+      </w:r>
+      <w:proofErr w:type="gramStart"/>
+      <w:r>
+        <w:rPr>
+          <w:rFonts w:ascii="Times New Roman" w:hAnsi="Times New Roman" w:cs="Times New Roman"/>
+          <w:sz w:val="24"/>
+          <w:szCs w:val="24"/>
+        </w:rPr>
+        <w:t>the</w:t>
+      </w:r>
+      <w:proofErr w:type="gramEnd"/>
+      <w:r>
+        <w:rPr>
+          <w:rFonts w:ascii="Times New Roman" w:hAnsi="Times New Roman" w:cs="Times New Roman"/>
+          <w:sz w:val="24"/>
+          <w:szCs w:val="24"/>
+        </w:rPr>
+        <w:t xml:space="preserve"> Microarray </w:t>
+      </w:r>
+      <w:r>
+        <w:rPr>
+          <w:rFonts w:ascii="Times New Roman" w:hAnsi="Times New Roman" w:cs="Times New Roman"/>
+          <w:sz w:val="24"/>
+          <w:szCs w:val="24"/>
+        </w:rPr>
+        <w:lastRenderedPageBreak/>
+        <w:t xml:space="preserve">Innovations in </w:t>
       </w:r>
       <w:r>
         <w:rPr>
@@ -6214,8 +7550,54 @@
           <w:sz w:val="24"/>
           <w:szCs w:val="24"/>
         </w:rPr>
-        <w:t xml:space="preserve"> study prephase.” British journal of haematology vol. 142,5 (2008): 802-7. doi:10.1111/j.1365-2141.2008.07261.x</w:t>
-      </w:r>
+        <w:t xml:space="preserve"> study </w:t>
+      </w:r>
+      <w:proofErr w:type="spellStart"/>
+      <w:r>
+        <w:rPr>
+          <w:rFonts w:ascii="Times New Roman" w:hAnsi="Times New Roman" w:cs="Times New Roman"/>
+          <w:sz w:val="24"/>
+          <w:szCs w:val="24"/>
+        </w:rPr>
+        <w:t>prephase</w:t>
+      </w:r>
+      <w:proofErr w:type="spellEnd"/>
+      <w:r>
+        <w:rPr>
+          <w:rFonts w:ascii="Times New Roman" w:hAnsi="Times New Roman" w:cs="Times New Roman"/>
+          <w:sz w:val="24"/>
+          <w:szCs w:val="24"/>
+        </w:rPr>
+        <w:t xml:space="preserve">.” British journal of </w:t>
+      </w:r>
+      <w:proofErr w:type="spellStart"/>
+      <w:r>
+        <w:rPr>
+          <w:rFonts w:ascii="Times New Roman" w:hAnsi="Times New Roman" w:cs="Times New Roman"/>
+          <w:sz w:val="24"/>
+          <w:szCs w:val="24"/>
+        </w:rPr>
+        <w:t>haematology</w:t>
+      </w:r>
+      <w:proofErr w:type="spellEnd"/>
+      <w:r>
+        <w:rPr>
+          <w:rFonts w:ascii="Times New Roman" w:hAnsi="Times New Roman" w:cs="Times New Roman"/>
+          <w:sz w:val="24"/>
+          <w:szCs w:val="24"/>
+        </w:rPr>
+        <w:t xml:space="preserve"> vol. 142,5 (2008): 802-7. doi:10.1111/j.1365-2141.</w:t>
+      </w:r>
+      <w:proofErr w:type="gramStart"/>
+      <w:r>
+        <w:rPr>
+          <w:rFonts w:ascii="Times New Roman" w:hAnsi="Times New Roman" w:cs="Times New Roman"/>
+          <w:sz w:val="24"/>
+          <w:szCs w:val="24"/>
+        </w:rPr>
+        <w:t>2008.07261.x</w:t>
+      </w:r>
+      <w:proofErr w:type="gramEnd"/>
     </w:p>
     <w:p>
       <w:pPr>
@@ -6232,6 +7614,7 @@
           <w:shd w:val="clear" w:color="auto" w:fill="FFFFFF"/>
         </w:rPr>
       </w:pPr>
+      <w:proofErr w:type="spellStart"/>
       <w:r>
         <w:rPr>
           <w:rFonts w:ascii="Times New Roman" w:hAnsi="Times New Roman" w:cs="Times New Roman"/>
@@ -6240,7 +7623,62 @@
           <w:szCs w:val="24"/>
           <w:shd w:val="clear" w:color="auto" w:fill="FFFFFF"/>
         </w:rPr>
-        <w:t>Cascianelli, S., Molineris, I., Isella, C. </w:t>
+        <w:t>Cascianelli</w:t>
+      </w:r>
+      <w:proofErr w:type="spellEnd"/>
+      <w:r>
+        <w:rPr>
+          <w:rFonts w:ascii="Times New Roman" w:hAnsi="Times New Roman" w:cs="Times New Roman"/>
+          <w:color w:val="222222"/>
+          <w:sz w:val="24"/>
+          <w:szCs w:val="24"/>
+          <w:shd w:val="clear" w:color="auto" w:fill="FFFFFF"/>
+        </w:rPr>
+        <w:t xml:space="preserve">, S., </w:t>
+      </w:r>
+      <w:proofErr w:type="spellStart"/>
+      <w:r>
+        <w:rPr>
+          <w:rFonts w:ascii="Times New Roman" w:hAnsi="Times New Roman" w:cs="Times New Roman"/>
+          <w:color w:val="222222"/>
+          <w:sz w:val="24"/>
+          <w:szCs w:val="24"/>
+          <w:shd w:val="clear" w:color="auto" w:fill="FFFFFF"/>
+        </w:rPr>
+        <w:t>Molineris</w:t>
+      </w:r>
+      <w:proofErr w:type="spellEnd"/>
+      <w:r>
+        <w:rPr>
+          <w:rFonts w:ascii="Times New Roman" w:hAnsi="Times New Roman" w:cs="Times New Roman"/>
+          <w:color w:val="222222"/>
+          <w:sz w:val="24"/>
+          <w:szCs w:val="24"/>
+          <w:shd w:val="clear" w:color="auto" w:fill="FFFFFF"/>
+        </w:rPr>
+        <w:t xml:space="preserve">, I., </w:t>
+      </w:r>
+      <w:proofErr w:type="spellStart"/>
+      <w:r>
+        <w:rPr>
+          <w:rFonts w:ascii="Times New Roman" w:hAnsi="Times New Roman" w:cs="Times New Roman"/>
+          <w:color w:val="222222"/>
+          <w:sz w:val="24"/>
+          <w:szCs w:val="24"/>
+          <w:shd w:val="clear" w:color="auto" w:fill="FFFFFF"/>
+        </w:rPr>
+        <w:t>Isella</w:t>
+      </w:r>
+      <w:proofErr w:type="spellEnd"/>
+      <w:r>
+        <w:rPr>
+          <w:rFonts w:ascii="Times New Roman" w:hAnsi="Times New Roman" w:cs="Times New Roman"/>
+          <w:color w:val="222222"/>
+          <w:sz w:val="24"/>
+          <w:szCs w:val="24"/>
+          <w:shd w:val="clear" w:color="auto" w:fill="FFFFFF"/>
+        </w:rPr>
+        <w:t>, C. </w:t>
       </w:r>
       <w:r>
         <w:rPr>
@@ -6308,7 +7746,7 @@
         </w:rPr>
         <w:t xml:space="preserve">14071 (2020). </w:t>
       </w:r>
-      <w:hyperlink r:id="rId8" w:history="1">
+      <w:hyperlink r:id="rId10" w:history="1">
         <w:r>
           <w:rPr>
             <w:rStyle w:val="Hyperlink"/>
@@ -6334,6 +7772,7 @@
           <w:szCs w:val="24"/>
         </w:rPr>
       </w:pPr>
+      <w:proofErr w:type="spellStart"/>
       <w:r>
         <w:rPr>
           <w:rFonts w:ascii="Times New Roman" w:hAnsi="Times New Roman" w:cs="Times New Roman"/>
@@ -6342,7 +7781,40 @@
           <w:szCs w:val="24"/>
           <w:shd w:val="clear" w:color="auto" w:fill="FFFFFF"/>
         </w:rPr>
-        <w:t xml:space="preserve">Danaee, P., Ghaeini, R., Hendrix, D. </w:t>
+        <w:t>Danaee</w:t>
+      </w:r>
+      <w:proofErr w:type="spellEnd"/>
+      <w:r>
+        <w:rPr>
+          <w:rFonts w:ascii="Times New Roman" w:hAnsi="Times New Roman" w:cs="Times New Roman"/>
+          <w:color w:val="222222"/>
+          <w:sz w:val="24"/>
+          <w:szCs w:val="24"/>
+          <w:shd w:val="clear" w:color="auto" w:fill="FFFFFF"/>
+        </w:rPr>
+        <w:t xml:space="preserve">, P., </w:t>
+      </w:r>
+      <w:proofErr w:type="spellStart"/>
+      <w:r>
+        <w:rPr>
+          <w:rFonts w:ascii="Times New Roman" w:hAnsi="Times New Roman" w:cs="Times New Roman"/>
+          <w:color w:val="222222"/>
+          <w:sz w:val="24"/>
+          <w:szCs w:val="24"/>
+          <w:shd w:val="clear" w:color="auto" w:fill="FFFFFF"/>
+        </w:rPr>
+        <w:t>Ghaeini</w:t>
+      </w:r>
+      <w:proofErr w:type="spellEnd"/>
+      <w:r>
+        <w:rPr>
+          <w:rFonts w:ascii="Times New Roman" w:hAnsi="Times New Roman" w:cs="Times New Roman"/>
+          <w:color w:val="222222"/>
+          <w:sz w:val="24"/>
+          <w:szCs w:val="24"/>
+          <w:shd w:val="clear" w:color="auto" w:fill="FFFFFF"/>
+        </w:rPr>
+        <w:t xml:space="preserve">, R., Hendrix, D. </w:t>
       </w:r>
       <w:r>
         <w:rPr>
@@ -6376,7 +7848,95 @@
           <w:szCs w:val="24"/>
           <w:shd w:val="clear" w:color="auto" w:fill="FFFFFF"/>
         </w:rPr>
-        <w:t xml:space="preserve">Mei Lin, Vanya Jaitly, Iris Wang, Zhihong Hu, Lei Chen, Md. Amer Wahed, Zeyad Kanaan, Adan Rios, &amp; Andy N. D. Nguyen. (2018). Application of Deep Learning on Predicting Prognosis of Acute Myeloid </w:t>
+        <w:t xml:space="preserve">Mei Lin, Vanya </w:t>
+      </w:r>
+      <w:proofErr w:type="spellStart"/>
+      <w:r>
+        <w:rPr>
+          <w:rFonts w:ascii="Times New Roman" w:hAnsi="Times New Roman" w:cs="Times New Roman"/>
+          <w:color w:val="212529"/>
+          <w:sz w:val="24"/>
+          <w:szCs w:val="24"/>
+          <w:shd w:val="clear" w:color="auto" w:fill="FFFFFF"/>
+        </w:rPr>
+        <w:t>Jaitly</w:t>
+      </w:r>
+      <w:proofErr w:type="spellEnd"/>
+      <w:r>
+        <w:rPr>
+          <w:rFonts w:ascii="Times New Roman" w:hAnsi="Times New Roman" w:cs="Times New Roman"/>
+          <w:color w:val="212529"/>
+          <w:sz w:val="24"/>
+          <w:szCs w:val="24"/>
+          <w:shd w:val="clear" w:color="auto" w:fill="FFFFFF"/>
+        </w:rPr>
+        <w:t xml:space="preserve">, Iris Wang, </w:t>
+      </w:r>
+      <w:proofErr w:type="spellStart"/>
+      <w:r>
+        <w:rPr>
+          <w:rFonts w:ascii="Times New Roman" w:hAnsi="Times New Roman" w:cs="Times New Roman"/>
+          <w:color w:val="212529"/>
+          <w:sz w:val="24"/>
+          <w:szCs w:val="24"/>
+          <w:shd w:val="clear" w:color="auto" w:fill="FFFFFF"/>
+        </w:rPr>
+        <w:t>Zhihong</w:t>
+      </w:r>
+      <w:proofErr w:type="spellEnd"/>
+      <w:r>
+        <w:rPr>
+          <w:rFonts w:ascii="Times New Roman" w:hAnsi="Times New Roman" w:cs="Times New Roman"/>
+          <w:color w:val="212529"/>
+          <w:sz w:val="24"/>
+          <w:szCs w:val="24"/>
+          <w:shd w:val="clear" w:color="auto" w:fill="FFFFFF"/>
+        </w:rPr>
+        <w:t xml:space="preserve"> Hu, Lei Chen, Md. Amer </w:t>
+      </w:r>
+      <w:proofErr w:type="spellStart"/>
+      <w:r>
+        <w:rPr>
+          <w:rFonts w:ascii="Times New Roman" w:hAnsi="Times New Roman" w:cs="Times New Roman"/>
+          <w:color w:val="212529"/>
+          <w:sz w:val="24"/>
+          <w:szCs w:val="24"/>
+          <w:shd w:val="clear" w:color="auto" w:fill="FFFFFF"/>
+        </w:rPr>
+        <w:t>Wahed</w:t>
+      </w:r>
+      <w:proofErr w:type="spellEnd"/>
+      <w:r>
+        <w:rPr>
+          <w:rFonts w:ascii="Times New Roman" w:hAnsi="Times New Roman" w:cs="Times New Roman"/>
+          <w:color w:val="212529"/>
+          <w:sz w:val="24"/>
+          <w:szCs w:val="24"/>
+          <w:shd w:val="clear" w:color="auto" w:fill="FFFFFF"/>
+        </w:rPr>
+        <w:t xml:space="preserve">, </w:t>
+      </w:r>
+      <w:proofErr w:type="spellStart"/>
+      <w:r>
+        <w:rPr>
+          <w:rFonts w:ascii="Times New Roman" w:hAnsi="Times New Roman" w:cs="Times New Roman"/>
+          <w:color w:val="212529"/>
+          <w:sz w:val="24"/>
+          <w:szCs w:val="24"/>
+          <w:shd w:val="clear" w:color="auto" w:fill="FFFFFF"/>
+        </w:rPr>
+        <w:t>Zeyad</w:t>
+      </w:r>
+      <w:proofErr w:type="spellEnd"/>
+      <w:r>
+        <w:rPr>
+          <w:rFonts w:ascii="Times New Roman" w:hAnsi="Times New Roman" w:cs="Times New Roman"/>
+          <w:color w:val="212529"/>
+          <w:sz w:val="24"/>
+          <w:szCs w:val="24"/>
+          <w:shd w:val="clear" w:color="auto" w:fill="FFFFFF"/>
+        </w:rPr>
+        <w:t xml:space="preserve"> Kanaan, Adan Rios, &amp; Andy N. D. Nguyen. (2018). Application of Deep Learning on Predicting Prognosis of Acute Myeloid </w:t>
       </w:r>
       <w:r>
         <w:rPr>
@@ -6444,6 +8004,7 @@
         </w:rPr>
         <w:t xml:space="preserve"> multiclass assessment and classification from Microarray and RNA-seq technologies integration at gene expression level.” </w:t>
       </w:r>
+      <w:proofErr w:type="spellStart"/>
       <w:r>
         <w:rPr>
           <w:rFonts w:ascii="Times New Roman" w:hAnsi="Times New Roman" w:cs="Times New Roman"/>
@@ -6454,17 +8015,52 @@
           <w:szCs w:val="24"/>
           <w:shd w:val="clear" w:color="auto" w:fill="FFFFFF"/>
         </w:rPr>
-        <w:t>PloS one</w:t>
-      </w:r>
-      <w:r>
-        <w:rPr>
-          <w:rFonts w:ascii="Times New Roman" w:hAnsi="Times New Roman" w:cs="Times New Roman"/>
+        <w:t>PloS</w:t>
+      </w:r>
+      <w:proofErr w:type="spellEnd"/>
+      <w:r>
+        <w:rPr>
+          <w:rFonts w:ascii="Times New Roman" w:hAnsi="Times New Roman" w:cs="Times New Roman"/>
+          <w:i/>
+          <w:iCs/>
           <w:color w:val="303030"/>
           <w:sz w:val="24"/>
           <w:szCs w:val="24"/>
           <w:shd w:val="clear" w:color="auto" w:fill="FFFFFF"/>
         </w:rPr>
-        <w:t> vol. 14,2 e0212127. 12 Feb. 2019, doi:10.1371/journal.pone.0212127</w:t>
+        <w:t xml:space="preserve"> one</w:t>
+      </w:r>
+      <w:r>
+        <w:rPr>
+          <w:rFonts w:ascii="Times New Roman" w:hAnsi="Times New Roman" w:cs="Times New Roman"/>
+          <w:color w:val="303030"/>
+          <w:sz w:val="24"/>
+          <w:szCs w:val="24"/>
+          <w:shd w:val="clear" w:color="auto" w:fill="FFFFFF"/>
+        </w:rPr>
+        <w:t xml:space="preserve"> vol. 14,2 e0212127. 12 Feb. 2019, </w:t>
+      </w:r>
+      <w:proofErr w:type="gramStart"/>
+      <w:r>
+        <w:rPr>
+          <w:rFonts w:ascii="Times New Roman" w:hAnsi="Times New Roman" w:cs="Times New Roman"/>
+          <w:color w:val="303030"/>
+          <w:sz w:val="24"/>
+          <w:szCs w:val="24"/>
+          <w:shd w:val="clear" w:color="auto" w:fill="FFFFFF"/>
+        </w:rPr>
+        <w:t>doi:10.1371/journal.pone</w:t>
+      </w:r>
+      <w:proofErr w:type="gramEnd"/>
+      <w:r>
+        <w:rPr>
+          <w:rFonts w:ascii="Times New Roman" w:hAnsi="Times New Roman" w:cs="Times New Roman"/>
+          <w:color w:val="303030"/>
+          <w:sz w:val="24"/>
+          <w:szCs w:val="24"/>
+          <w:shd w:val="clear" w:color="auto" w:fill="FFFFFF"/>
+        </w:rPr>
+        <w:t>.0212127</w:t>
       </w:r>
     </w:p>
     <w:p>
@@ -6482,6 +8078,7 @@
           <w:shd w:val="clear" w:color="auto" w:fill="FFFFFF"/>
         </w:rPr>
       </w:pPr>
+      <w:proofErr w:type="spellStart"/>
       <w:r>
         <w:rPr>
           <w:rFonts w:ascii="Times New Roman" w:hAnsi="Times New Roman" w:cs="Times New Roman"/>
@@ -6490,7 +8087,18 @@
           <w:szCs w:val="24"/>
           <w:shd w:val="clear" w:color="auto" w:fill="FFFFFF"/>
         </w:rPr>
-        <w:t xml:space="preserve">Krivtsov, Andrei V et al. “Gene expression profiling of </w:t>
+        <w:t>Krivtsov</w:t>
+      </w:r>
+      <w:proofErr w:type="spellEnd"/>
+      <w:r>
+        <w:rPr>
+          <w:rFonts w:ascii="Times New Roman" w:hAnsi="Times New Roman" w:cs="Times New Roman"/>
+          <w:color w:val="303030"/>
+          <w:sz w:val="24"/>
+          <w:szCs w:val="24"/>
+          <w:shd w:val="clear" w:color="auto" w:fill="FFFFFF"/>
+        </w:rPr>
+        <w:t xml:space="preserve">, Andrei V et al. “Gene expression profiling of </w:t>
       </w:r>
       <w:r>
         <w:rPr>
@@ -6550,6 +8158,7 @@
           <w:shd w:val="clear" w:color="auto" w:fill="FFFFFF"/>
         </w:rPr>
       </w:pPr>
+      <w:proofErr w:type="spellStart"/>
       <w:r>
         <w:rPr>
           <w:rFonts w:ascii="Times New Roman" w:hAnsi="Times New Roman" w:cs="Times New Roman"/>
@@ -6558,7 +8167,62 @@
           <w:szCs w:val="24"/>
           <w:shd w:val="clear" w:color="auto" w:fill="FFFFFF"/>
         </w:rPr>
-        <w:t>Xie, Shuanshuan et al. “Systematic analysis of gene expression alterations and clinical outcomes of adenylate cyclase-associated protein in cancer.” Oncotarget vol. 8,16 (2017): 27216-27239. doi:10.18632/oncotarget.16111</w:t>
+        <w:t>Xie</w:t>
+      </w:r>
+      <w:proofErr w:type="spellEnd"/>
+      <w:r>
+        <w:rPr>
+          <w:rFonts w:ascii="Times New Roman" w:hAnsi="Times New Roman" w:cs="Times New Roman"/>
+          <w:color w:val="303030"/>
+          <w:sz w:val="24"/>
+          <w:szCs w:val="24"/>
+          <w:shd w:val="clear" w:color="auto" w:fill="FFFFFF"/>
+        </w:rPr>
+        <w:t xml:space="preserve">, </w:t>
+      </w:r>
+      <w:proofErr w:type="spellStart"/>
+      <w:r>
+        <w:rPr>
+          <w:rFonts w:ascii="Times New Roman" w:hAnsi="Times New Roman" w:cs="Times New Roman"/>
+          <w:color w:val="303030"/>
+          <w:sz w:val="24"/>
+          <w:szCs w:val="24"/>
+          <w:shd w:val="clear" w:color="auto" w:fill="FFFFFF"/>
+        </w:rPr>
+        <w:t>Shuanshuan</w:t>
+      </w:r>
+      <w:proofErr w:type="spellEnd"/>
+      <w:r>
+        <w:rPr>
+          <w:rFonts w:ascii="Times New Roman" w:hAnsi="Times New Roman" w:cs="Times New Roman"/>
+          <w:color w:val="303030"/>
+          <w:sz w:val="24"/>
+          <w:szCs w:val="24"/>
+          <w:shd w:val="clear" w:color="auto" w:fill="FFFFFF"/>
+        </w:rPr>
+        <w:t xml:space="preserve"> et al. “Systematic analysis of gene expression alterations and clinical outcomes of adenylate cyclase-associated protein in cancer.” </w:t>
+      </w:r>
+      <w:proofErr w:type="spellStart"/>
+      <w:r>
+        <w:rPr>
+          <w:rFonts w:ascii="Times New Roman" w:hAnsi="Times New Roman" w:cs="Times New Roman"/>
+          <w:color w:val="303030"/>
+          <w:sz w:val="24"/>
+          <w:szCs w:val="24"/>
+          <w:shd w:val="clear" w:color="auto" w:fill="FFFFFF"/>
+        </w:rPr>
+        <w:t>Oncotarget</w:t>
+      </w:r>
+      <w:proofErr w:type="spellEnd"/>
+      <w:r>
+        <w:rPr>
+          <w:rFonts w:ascii="Times New Roman" w:hAnsi="Times New Roman" w:cs="Times New Roman"/>
+          <w:color w:val="303030"/>
+          <w:sz w:val="24"/>
+          <w:szCs w:val="24"/>
+          <w:shd w:val="clear" w:color="auto" w:fill="FFFFFF"/>
+        </w:rPr>
+        <w:t xml:space="preserve"> vol. 8,16 (2017): 27216-27239. doi:10.18632/oncotarget.16111</w:t>
       </w:r>
     </w:p>
     <w:p>
@@ -6584,7 +8248,6 @@
           <w:szCs w:val="24"/>
           <w:shd w:val="clear" w:color="auto" w:fill="FFFFFF"/>
         </w:rPr>
-        <w:lastRenderedPageBreak/>
         <w:t>Bergmann OJ, et al. High serum concentration of YKL-40 is associated with short survival in patients with acute myeloid leukemia. Clin Cancer Res. 2005;11(24 Pt 1):8644–8652.</w:t>
       </w:r>
     </w:p>
@@ -6611,7 +8274,29 @@
           <w:szCs w:val="24"/>
           <w:shd w:val="clear" w:color="auto" w:fill="FFFFFF"/>
         </w:rPr>
-        <w:t>Qu, Ying, et al. “Novel Gene Signature Reveals Prognostic Model in Acute Myeloid Leukemia.” Frontiers in Genetics, vol. 11, Oct. 2020, p. 566024. DOI.org (Crossref), doi:10.3389/fgene.2020.566024.</w:t>
+        <w:t>Qu, Ying, et al. “Novel Gene Signature Reveals Prognostic Model in Acute Myeloid Leukemia.” Frontiers in Genetics, vol. 11, Oct. 2020, p. 566024. DOI.org (</w:t>
+      </w:r>
+      <w:proofErr w:type="spellStart"/>
+      <w:r>
+        <w:rPr>
+          <w:rFonts w:ascii="Times New Roman" w:hAnsi="Times New Roman" w:cs="Times New Roman"/>
+          <w:color w:val="303030"/>
+          <w:sz w:val="24"/>
+          <w:szCs w:val="24"/>
+          <w:shd w:val="clear" w:color="auto" w:fill="FFFFFF"/>
+        </w:rPr>
+        <w:t>Crossref</w:t>
+      </w:r>
+      <w:proofErr w:type="spellEnd"/>
+      <w:r>
+        <w:rPr>
+          <w:rFonts w:ascii="Times New Roman" w:hAnsi="Times New Roman" w:cs="Times New Roman"/>
+          <w:color w:val="303030"/>
+          <w:sz w:val="24"/>
+          <w:szCs w:val="24"/>
+          <w:shd w:val="clear" w:color="auto" w:fill="FFFFFF"/>
+        </w:rPr>
+        <w:t>), doi:10.3389/fgene.2020.566024.</w:t>
       </w:r>
     </w:p>
     <w:p>
@@ -6639,7 +8324,7 @@
         </w:rPr>
         <w:t xml:space="preserve">Engel, T. et al. </w:t>
       </w:r>
-      <w:hyperlink r:id="rId9" w:history="1">
+      <w:hyperlink r:id="rId11" w:history="1">
         <w:r>
           <w:rPr>
             <w:rStyle w:val="Hyperlink"/>
@@ -6728,11 +8413,101 @@
           <w:sz w:val="24"/>
           <w:szCs w:val="24"/>
         </w:rPr>
-        <w:t>Taki T, Shibuya N, Taniwaki M, Hanada R, Morishita K, Bessho F, Yanagisawa M, Hayashi Y. ABI-1, a human homolog to mouse Abl-interactor 1, fuses the MLL gene in acute myeloid leukemia with t(10;11)(p11.2;q23). Blood. 1998 Aug 15;92(4):1125-30. PMID: 9694699.</w:t>
+        <w:t xml:space="preserve">Taki T, Shibuya N, </w:t>
+      </w:r>
+      <w:proofErr w:type="spellStart"/>
+      <w:r>
+        <w:rPr>
+          <w:rFonts w:ascii="Times New Roman" w:hAnsi="Times New Roman" w:cs="Times New Roman"/>
+          <w:sz w:val="24"/>
+          <w:szCs w:val="24"/>
+        </w:rPr>
+        <w:t>Taniwaki</w:t>
+      </w:r>
+      <w:proofErr w:type="spellEnd"/>
+      <w:r>
+        <w:rPr>
+          <w:rFonts w:ascii="Times New Roman" w:hAnsi="Times New Roman" w:cs="Times New Roman"/>
+          <w:sz w:val="24"/>
+          <w:szCs w:val="24"/>
+        </w:rPr>
+        <w:t xml:space="preserve"> M, </w:t>
+      </w:r>
+      <w:proofErr w:type="spellStart"/>
+      <w:r>
+        <w:rPr>
+          <w:rFonts w:ascii="Times New Roman" w:hAnsi="Times New Roman" w:cs="Times New Roman"/>
+          <w:sz w:val="24"/>
+          <w:szCs w:val="24"/>
+        </w:rPr>
+        <w:t>Hanada</w:t>
+      </w:r>
+      <w:proofErr w:type="spellEnd"/>
+      <w:r>
+        <w:rPr>
+          <w:rFonts w:ascii="Times New Roman" w:hAnsi="Times New Roman" w:cs="Times New Roman"/>
+          <w:sz w:val="24"/>
+          <w:szCs w:val="24"/>
+        </w:rPr>
+        <w:t xml:space="preserve"> R, </w:t>
+      </w:r>
+      <w:proofErr w:type="spellStart"/>
+      <w:r>
+        <w:rPr>
+          <w:rFonts w:ascii="Times New Roman" w:hAnsi="Times New Roman" w:cs="Times New Roman"/>
+          <w:sz w:val="24"/>
+          <w:szCs w:val="24"/>
+        </w:rPr>
+        <w:t>Morishita</w:t>
+      </w:r>
+      <w:proofErr w:type="spellEnd"/>
+      <w:r>
+        <w:rPr>
+          <w:rFonts w:ascii="Times New Roman" w:hAnsi="Times New Roman" w:cs="Times New Roman"/>
+          <w:sz w:val="24"/>
+          <w:szCs w:val="24"/>
+        </w:rPr>
+        <w:t xml:space="preserve"> K, </w:t>
+      </w:r>
+      <w:proofErr w:type="spellStart"/>
+      <w:r>
+        <w:rPr>
+          <w:rFonts w:ascii="Times New Roman" w:hAnsi="Times New Roman" w:cs="Times New Roman"/>
+          <w:sz w:val="24"/>
+          <w:szCs w:val="24"/>
+        </w:rPr>
+        <w:t>Bessho</w:t>
+      </w:r>
+      <w:proofErr w:type="spellEnd"/>
+      <w:r>
+        <w:rPr>
+          <w:rFonts w:ascii="Times New Roman" w:hAnsi="Times New Roman" w:cs="Times New Roman"/>
+          <w:sz w:val="24"/>
+          <w:szCs w:val="24"/>
+        </w:rPr>
+        <w:t xml:space="preserve"> F, Yanagisawa M, Hayashi Y. ABI-1, a human homolog to mouse </w:t>
+      </w:r>
+      <w:proofErr w:type="spellStart"/>
+      <w:r>
+        <w:rPr>
+          <w:rFonts w:ascii="Times New Roman" w:hAnsi="Times New Roman" w:cs="Times New Roman"/>
+          <w:sz w:val="24"/>
+          <w:szCs w:val="24"/>
+        </w:rPr>
+        <w:t>Abl</w:t>
+      </w:r>
+      <w:proofErr w:type="spellEnd"/>
+      <w:r>
+        <w:rPr>
+          <w:rFonts w:ascii="Times New Roman" w:hAnsi="Times New Roman" w:cs="Times New Roman"/>
+          <w:sz w:val="24"/>
+          <w:szCs w:val="24"/>
+        </w:rPr>
+        <w:t>-interactor 1, fuses the MLL gene in acute myeloid leukemia with t(10;11)(p11.2;q23). Blood. 1998 Aug 15;92(4):1125-30. PMID: 9694699.</w:t>
       </w:r>
     </w:p>
     <w:sectPr>
-      <w:footerReference w:type="first" r:id="rId10"/>
+      <w:footerReference w:type="first" r:id="rId12"/>
       <w:pgSz w:w="12240" w:h="15840"/>
       <w:pgMar w:top="1440" w:right="1440" w:bottom="1440" w:left="1440" w:header="720" w:footer="720" w:gutter="0"/>
       <w:cols w:space="720"/>
@@ -6801,23 +8576,7 @@
         <w:sz w:val="24"/>
         <w:szCs w:val="24"/>
       </w:rPr>
-      <w:t xml:space="preserve"> and supporting document</w:t>
-    </w:r>
-    <w:r>
-      <w:rPr>
-        <w:rFonts w:ascii="Times New Roman" w:hAnsi="Times New Roman" w:cs="Times New Roman"/>
-        <w:sz w:val="24"/>
-        <w:szCs w:val="24"/>
-      </w:rPr>
-      <w:t>s</w:t>
-    </w:r>
-    <w:r>
-      <w:rPr>
-        <w:rFonts w:ascii="Times New Roman" w:hAnsi="Times New Roman" w:cs="Times New Roman"/>
-        <w:sz w:val="24"/>
-        <w:szCs w:val="24"/>
-      </w:rPr>
-      <w:t xml:space="preserve">: </w:t>
+      <w:t xml:space="preserve"> and supporting documents: </w:t>
     </w:r>
     <w:hyperlink r:id="rId1" w:history="1">
       <w:r>

</xml_diff>